<commit_message>
Formatting and updated File Name
</commit_message>
<xml_diff>
--- a/SRS Book It.docx
+++ b/SRS Book It.docx
@@ -1,6 +1,6 @@
 
 <file path=word/document.xml><?xml version="1.0" encoding="utf-8"?>
-<w:document xmlns:wpc="http://schemas.microsoft.com/office/word/2010/wordprocessingCanvas" xmlns:cx="http://schemas.microsoft.com/office/drawing/2014/chartex" xmlns:cx1="http://schemas.microsoft.com/office/drawing/2015/9/8/chartex" xmlns:cx2="http://schemas.microsoft.com/office/drawing/2015/10/21/chartex" xmlns:cx3="http://schemas.microsoft.com/office/drawing/2016/5/9/chartex" xmlns:cx4="http://schemas.microsoft.com/office/drawing/2016/5/10/chartex" xmlns:cx5="http://schemas.microsoft.com/office/drawing/2016/5/11/chartex" xmlns:cx6="http://schemas.microsoft.com/office/drawing/2016/5/12/chartex" xmlns:cx7="http://schemas.microsoft.com/office/drawing/2016/5/13/chartex" xmlns:cx8="http://schemas.microsoft.com/office/drawing/2016/5/14/chartex" xmlns:mc="http://schemas.openxmlformats.org/markup-compatibility/2006" xmlns:aink="http://schemas.microsoft.com/office/drawing/2016/ink" xmlns:am3d="http://schemas.microsoft.com/office/drawing/2017/model3d" xmlns:o="urn:schemas-microsoft-com:office:office" xmlns:r="http://schemas.openxmlformats.org/officeDocument/2006/relationships" xmlns:m="http://schemas.openxmlformats.org/officeDocument/2006/math" xmlns:v="urn:schemas-microsoft-com:vml" xmlns:wp14="http://schemas.microsoft.com/office/word/2010/wordprocessingDrawing" xmlns:wp="http://schemas.openxmlformats.org/drawingml/2006/wordprocessingDrawing" xmlns:w10="urn:schemas-microsoft-com:office:word" xmlns:w="http://schemas.openxmlformats.org/wordprocessingml/2006/main" xmlns:w14="http://schemas.microsoft.com/office/word/2010/wordml" xmlns:w15="http://schemas.microsoft.com/office/word/2012/wordml" xmlns:w16cex="http://schemas.microsoft.com/office/word/2018/wordml/cex" xmlns:w16cid="http://schemas.microsoft.com/office/word/2016/wordml/cid" xmlns:w16="http://schemas.microsoft.com/office/word/2018/wordml" xmlns:w16sdtdh="http://schemas.microsoft.com/office/word/2020/wordml/sdtdatahash" xmlns:w16se="http://schemas.microsoft.com/office/word/2015/wordml/symex" xmlns:wpg="http://schemas.microsoft.com/office/word/2010/wordprocessingGroup" xmlns:wpi="http://schemas.microsoft.com/office/word/2010/wordprocessingInk" xmlns:wne="http://schemas.microsoft.com/office/word/2006/wordml" xmlns:wps="http://schemas.microsoft.com/office/word/2010/wordprocessingShape" mc:Ignorable="w14 w15 w16se w16cid w16 w16cex w16sdtdh wp14">
+<w:document xmlns:wpc="http://schemas.microsoft.com/office/word/2010/wordprocessingCanvas" xmlns:mc="http://schemas.openxmlformats.org/markup-compatibility/2006" xmlns:o="urn:schemas-microsoft-com:office:office" xmlns:r="http://schemas.openxmlformats.org/officeDocument/2006/relationships" xmlns:m="http://schemas.openxmlformats.org/officeDocument/2006/math" xmlns:v="urn:schemas-microsoft-com:vml" xmlns:wp14="http://schemas.microsoft.com/office/word/2010/wordprocessingDrawing" xmlns:wp="http://schemas.openxmlformats.org/drawingml/2006/wordprocessingDrawing" xmlns:w10="urn:schemas-microsoft-com:office:word" xmlns:w="http://schemas.openxmlformats.org/wordprocessingml/2006/main" xmlns:w14="http://schemas.microsoft.com/office/word/2010/wordml" xmlns:w15="http://schemas.microsoft.com/office/word/2012/wordml" xmlns:wpg="http://schemas.microsoft.com/office/word/2010/wordprocessingGroup" xmlns:wpi="http://schemas.microsoft.com/office/word/2010/wordprocessingInk" xmlns:wne="http://schemas.microsoft.com/office/word/2006/wordml" xmlns:wps="http://schemas.microsoft.com/office/word/2010/wordprocessingShape" mc:Ignorable="w14 w15 wp14">
   <w:body>
     <w:p>
       <w:pPr>
@@ -269,7 +269,7 @@
                 <w:sz w:val="30"/>
                 <w:szCs w:val="30"/>
               </w:rPr>
-              <w:t>F20-033</w:t>
+              <w:t>F20-031</w:t>
             </w:r>
           </w:p>
         </w:tc>
@@ -346,16 +346,22 @@
               </w:rPr>
               <w:t xml:space="preserve"> Faisal bin </w:t>
             </w:r>
-            <w:proofErr w:type="spellStart"/>
             <w:r>
               <w:rPr>
                 <w:rFonts w:asciiTheme="minorHAnsi" w:hAnsiTheme="minorHAnsi" w:cstheme="minorHAnsi"/>
                 <w:sz w:val="30"/>
                 <w:szCs w:val="30"/>
               </w:rPr>
-              <w:t>ubaid</w:t>
-            </w:r>
-            <w:proofErr w:type="spellEnd"/>
+              <w:t>U</w:t>
+            </w:r>
+            <w:r>
+              <w:rPr>
+                <w:rFonts w:asciiTheme="minorHAnsi" w:hAnsiTheme="minorHAnsi" w:cstheme="minorHAnsi"/>
+                <w:sz w:val="30"/>
+                <w:szCs w:val="30"/>
+              </w:rPr>
+              <w:t>baid</w:t>
+            </w:r>
           </w:p>
         </w:tc>
       </w:tr>
@@ -463,18 +469,8 @@
                 <w:sz w:val="30"/>
                 <w:szCs w:val="30"/>
               </w:rPr>
-              <w:t xml:space="preserve">Muhammad </w:t>
-            </w:r>
-            <w:proofErr w:type="spellStart"/>
-            <w:r>
-              <w:rPr>
-                <w:rFonts w:asciiTheme="minorHAnsi" w:hAnsiTheme="minorHAnsi" w:cstheme="minorHAnsi"/>
-                <w:sz w:val="30"/>
-                <w:szCs w:val="30"/>
-              </w:rPr>
-              <w:t>Faizan</w:t>
-            </w:r>
-            <w:proofErr w:type="spellEnd"/>
+              <w:t>Muhammad Faizan</w:t>
+            </w:r>
           </w:p>
         </w:tc>
       </w:tr>
@@ -531,18 +527,8 @@
                 <w:sz w:val="30"/>
                 <w:szCs w:val="30"/>
               </w:rPr>
-              <w:t xml:space="preserve">Muhammad </w:t>
-            </w:r>
-            <w:proofErr w:type="spellStart"/>
-            <w:r>
-              <w:rPr>
-                <w:rFonts w:asciiTheme="minorHAnsi" w:hAnsiTheme="minorHAnsi" w:cstheme="minorHAnsi"/>
-                <w:sz w:val="30"/>
-                <w:szCs w:val="30"/>
-              </w:rPr>
-              <w:t>Faizan</w:t>
-            </w:r>
-            <w:proofErr w:type="spellEnd"/>
+              <w:t>Muhammad Faizan</w:t>
+            </w:r>
           </w:p>
           <w:p>
             <w:pPr>
@@ -581,7 +567,23 @@
                 <w:sz w:val="30"/>
                 <w:szCs w:val="30"/>
               </w:rPr>
-              <w:t>Saad Raja</w:t>
+              <w:t xml:space="preserve">Saad </w:t>
+            </w:r>
+            <w:r>
+              <w:rPr>
+                <w:rFonts w:asciiTheme="minorHAnsi" w:hAnsiTheme="minorHAnsi" w:cstheme="minorHAnsi"/>
+                <w:sz w:val="30"/>
+                <w:szCs w:val="30"/>
+              </w:rPr>
+              <w:t xml:space="preserve">Ahmed </w:t>
+            </w:r>
+            <w:r>
+              <w:rPr>
+                <w:rFonts w:asciiTheme="minorHAnsi" w:hAnsiTheme="minorHAnsi" w:cstheme="minorHAnsi"/>
+                <w:sz w:val="30"/>
+                <w:szCs w:val="30"/>
+              </w:rPr>
+              <w:t>Raja</w:t>
             </w:r>
           </w:p>
         </w:tc>
@@ -792,13 +794,8 @@
               <w:cnfStyle w:val="000000100000" w:firstRow="0" w:lastRow="0" w:firstColumn="0" w:lastColumn="0" w:oddVBand="0" w:evenVBand="0" w:oddHBand="1" w:evenHBand="0" w:firstRowFirstColumn="0" w:firstRowLastColumn="0" w:lastRowFirstColumn="0" w:lastRowLastColumn="0"/>
             </w:pPr>
             <w:r>
-              <w:t xml:space="preserve">Muhammad </w:t>
-            </w:r>
-            <w:proofErr w:type="spellStart"/>
-            <w:r>
-              <w:t>Faizan</w:t>
-            </w:r>
-            <w:proofErr w:type="spellEnd"/>
+              <w:t>Muhammad Faizan</w:t>
+            </w:r>
           </w:p>
         </w:tc>
         <w:tc>
@@ -1127,16 +1124,8 @@
               <w:rPr>
                 <w:iCs/>
               </w:rPr>
-              <w:t xml:space="preserve">Muhammad </w:t>
-            </w:r>
-            <w:proofErr w:type="spellStart"/>
-            <w:r>
-              <w:rPr>
-                <w:iCs/>
-              </w:rPr>
-              <w:t>Faizan</w:t>
-            </w:r>
-            <w:proofErr w:type="spellEnd"/>
+              <w:t>Muhammad Faizan</w:t>
+            </w:r>
           </w:p>
         </w:tc>
         <w:tc>
@@ -1423,13 +1412,8 @@
               <w:cnfStyle w:val="000000100000" w:firstRow="0" w:lastRow="0" w:firstColumn="0" w:lastColumn="0" w:oddVBand="0" w:evenVBand="0" w:oddHBand="1" w:evenHBand="0" w:firstRowFirstColumn="0" w:firstRowLastColumn="0" w:lastRowFirstColumn="0" w:lastRowLastColumn="0"/>
             </w:pPr>
             <w:r>
-              <w:t xml:space="preserve">Muhammad </w:t>
-            </w:r>
-            <w:proofErr w:type="spellStart"/>
-            <w:r>
-              <w:t>Faizan</w:t>
-            </w:r>
-            <w:proofErr w:type="spellEnd"/>
+              <w:t>Muhammad Faizan</w:t>
+            </w:r>
           </w:p>
         </w:tc>
         <w:tc>
@@ -1721,13 +1705,8 @@
               <w:cnfStyle w:val="000000000000" w:firstRow="0" w:lastRow="0" w:firstColumn="0" w:lastColumn="0" w:oddVBand="0" w:evenVBand="0" w:oddHBand="0" w:evenHBand="0" w:firstRowFirstColumn="0" w:firstRowLastColumn="0" w:lastRowFirstColumn="0" w:lastRowLastColumn="0"/>
             </w:pPr>
             <w:r>
-              <w:t xml:space="preserve">Muhammad </w:t>
-            </w:r>
-            <w:proofErr w:type="spellStart"/>
-            <w:r>
-              <w:t>Faizan</w:t>
-            </w:r>
-            <w:proofErr w:type="spellEnd"/>
+              <w:t>Muhammad Faizan</w:t>
+            </w:r>
           </w:p>
         </w:tc>
         <w:tc>
@@ -1921,7 +1900,7 @@
               <w:rFonts w:asciiTheme="minorHAnsi" w:eastAsiaTheme="minorEastAsia" w:hAnsiTheme="minorHAnsi" w:cstheme="minorBidi"/>
               <w:noProof/>
               <w:color w:val="auto"/>
-              <w:lang w:val="en-PK" w:eastAsia="en-PK"/>
+              <w:lang w:val="aa-ET" w:eastAsia="aa-ET"/>
             </w:rPr>
           </w:pPr>
           <w:r>
@@ -1947,7 +1926,7 @@
                 <w:rFonts w:asciiTheme="minorHAnsi" w:eastAsiaTheme="minorEastAsia" w:hAnsiTheme="minorHAnsi" w:cstheme="minorBidi"/>
                 <w:noProof/>
                 <w:color w:val="auto"/>
-                <w:lang w:val="en-PK" w:eastAsia="en-PK"/>
+                <w:lang w:val="aa-ET" w:eastAsia="aa-ET"/>
               </w:rPr>
               <w:tab/>
             </w:r>
@@ -2020,7 +1999,7 @@
               <w:rFonts w:asciiTheme="minorHAnsi" w:eastAsiaTheme="minorEastAsia" w:hAnsiTheme="minorHAnsi" w:cstheme="minorBidi"/>
               <w:noProof/>
               <w:color w:val="auto"/>
-              <w:lang w:val="en-PK" w:eastAsia="en-PK"/>
+              <w:lang w:val="aa-ET" w:eastAsia="aa-ET"/>
             </w:rPr>
           </w:pPr>
           <w:hyperlink w:anchor="_Toc150774599" w:history="1">
@@ -2037,7 +2016,7 @@
                 <w:rFonts w:asciiTheme="minorHAnsi" w:eastAsiaTheme="minorEastAsia" w:hAnsiTheme="minorHAnsi" w:cstheme="minorBidi"/>
                 <w:noProof/>
                 <w:color w:val="auto"/>
-                <w:lang w:val="en-PK" w:eastAsia="en-PK"/>
+                <w:lang w:val="aa-ET" w:eastAsia="aa-ET"/>
               </w:rPr>
               <w:tab/>
             </w:r>
@@ -2110,7 +2089,7 @@
               <w:rFonts w:asciiTheme="minorHAnsi" w:eastAsiaTheme="minorEastAsia" w:hAnsiTheme="minorHAnsi" w:cstheme="minorBidi"/>
               <w:noProof/>
               <w:color w:val="auto"/>
-              <w:lang w:val="en-PK" w:eastAsia="en-PK"/>
+              <w:lang w:val="aa-ET" w:eastAsia="aa-ET"/>
             </w:rPr>
           </w:pPr>
           <w:hyperlink w:anchor="_Toc150774600" w:history="1">
@@ -2127,7 +2106,7 @@
                 <w:rFonts w:asciiTheme="minorHAnsi" w:eastAsiaTheme="minorEastAsia" w:hAnsiTheme="minorHAnsi" w:cstheme="minorBidi"/>
                 <w:noProof/>
                 <w:color w:val="auto"/>
-                <w:lang w:val="en-PK" w:eastAsia="en-PK"/>
+                <w:lang w:val="aa-ET" w:eastAsia="aa-ET"/>
               </w:rPr>
               <w:tab/>
             </w:r>
@@ -2200,7 +2179,7 @@
               <w:rFonts w:asciiTheme="minorHAnsi" w:eastAsiaTheme="minorEastAsia" w:hAnsiTheme="minorHAnsi" w:cstheme="minorBidi"/>
               <w:noProof/>
               <w:color w:val="auto"/>
-              <w:lang w:val="en-PK" w:eastAsia="en-PK"/>
+              <w:lang w:val="aa-ET" w:eastAsia="aa-ET"/>
             </w:rPr>
           </w:pPr>
           <w:hyperlink w:anchor="_Toc150774601" w:history="1">
@@ -2217,7 +2196,7 @@
                 <w:rFonts w:asciiTheme="minorHAnsi" w:eastAsiaTheme="minorEastAsia" w:hAnsiTheme="minorHAnsi" w:cstheme="minorBidi"/>
                 <w:noProof/>
                 <w:color w:val="auto"/>
-                <w:lang w:val="en-PK" w:eastAsia="en-PK"/>
+                <w:lang w:val="aa-ET" w:eastAsia="aa-ET"/>
               </w:rPr>
               <w:tab/>
             </w:r>
@@ -2290,7 +2269,7 @@
               <w:rFonts w:asciiTheme="minorHAnsi" w:eastAsiaTheme="minorEastAsia" w:hAnsiTheme="minorHAnsi" w:cstheme="minorBidi"/>
               <w:noProof/>
               <w:color w:val="auto"/>
-              <w:lang w:val="en-PK" w:eastAsia="en-PK"/>
+              <w:lang w:val="aa-ET" w:eastAsia="aa-ET"/>
             </w:rPr>
           </w:pPr>
           <w:hyperlink w:anchor="_Toc150774602" w:history="1">
@@ -2307,7 +2286,7 @@
                 <w:rFonts w:asciiTheme="minorHAnsi" w:eastAsiaTheme="minorEastAsia" w:hAnsiTheme="minorHAnsi" w:cstheme="minorBidi"/>
                 <w:noProof/>
                 <w:color w:val="auto"/>
-                <w:lang w:val="en-PK" w:eastAsia="en-PK"/>
+                <w:lang w:val="aa-ET" w:eastAsia="aa-ET"/>
               </w:rPr>
               <w:tab/>
             </w:r>
@@ -2380,7 +2359,7 @@
               <w:rFonts w:asciiTheme="minorHAnsi" w:eastAsiaTheme="minorEastAsia" w:hAnsiTheme="minorHAnsi" w:cstheme="minorBidi"/>
               <w:noProof/>
               <w:color w:val="auto"/>
-              <w:lang w:val="en-PK" w:eastAsia="en-PK"/>
+              <w:lang w:val="aa-ET" w:eastAsia="aa-ET"/>
             </w:rPr>
           </w:pPr>
           <w:hyperlink w:anchor="_Toc150774603" w:history="1">
@@ -2397,7 +2376,7 @@
                 <w:rFonts w:asciiTheme="minorHAnsi" w:eastAsiaTheme="minorEastAsia" w:hAnsiTheme="minorHAnsi" w:cstheme="minorBidi"/>
                 <w:noProof/>
                 <w:color w:val="auto"/>
-                <w:lang w:val="en-PK" w:eastAsia="en-PK"/>
+                <w:lang w:val="aa-ET" w:eastAsia="aa-ET"/>
               </w:rPr>
               <w:tab/>
             </w:r>
@@ -2470,7 +2449,7 @@
               <w:rFonts w:asciiTheme="minorHAnsi" w:eastAsiaTheme="minorEastAsia" w:hAnsiTheme="minorHAnsi" w:cstheme="minorBidi"/>
               <w:noProof/>
               <w:color w:val="auto"/>
-              <w:lang w:val="en-PK" w:eastAsia="en-PK"/>
+              <w:lang w:val="aa-ET" w:eastAsia="aa-ET"/>
             </w:rPr>
           </w:pPr>
           <w:hyperlink w:anchor="_Toc150774604" w:history="1">
@@ -2487,7 +2466,7 @@
                 <w:rFonts w:asciiTheme="minorHAnsi" w:eastAsiaTheme="minorEastAsia" w:hAnsiTheme="minorHAnsi" w:cstheme="minorBidi"/>
                 <w:noProof/>
                 <w:color w:val="auto"/>
-                <w:lang w:val="en-PK" w:eastAsia="en-PK"/>
+                <w:lang w:val="aa-ET" w:eastAsia="aa-ET"/>
               </w:rPr>
               <w:tab/>
             </w:r>
@@ -2560,7 +2539,7 @@
               <w:rFonts w:asciiTheme="minorHAnsi" w:eastAsiaTheme="minorEastAsia" w:hAnsiTheme="minorHAnsi" w:cstheme="minorBidi"/>
               <w:noProof/>
               <w:color w:val="auto"/>
-              <w:lang w:val="en-PK" w:eastAsia="en-PK"/>
+              <w:lang w:val="aa-ET" w:eastAsia="aa-ET"/>
             </w:rPr>
           </w:pPr>
           <w:hyperlink w:anchor="_Toc150774605" w:history="1">
@@ -2577,7 +2556,7 @@
                 <w:rFonts w:asciiTheme="minorHAnsi" w:eastAsiaTheme="minorEastAsia" w:hAnsiTheme="minorHAnsi" w:cstheme="minorBidi"/>
                 <w:noProof/>
                 <w:color w:val="auto"/>
-                <w:lang w:val="en-PK" w:eastAsia="en-PK"/>
+                <w:lang w:val="aa-ET" w:eastAsia="aa-ET"/>
               </w:rPr>
               <w:tab/>
             </w:r>
@@ -2659,7 +2638,7 @@
               <w:rFonts w:asciiTheme="minorHAnsi" w:eastAsiaTheme="minorEastAsia" w:hAnsiTheme="minorHAnsi" w:cstheme="minorBidi"/>
               <w:noProof/>
               <w:color w:val="auto"/>
-              <w:lang w:val="en-PK" w:eastAsia="en-PK"/>
+              <w:lang w:val="aa-ET" w:eastAsia="aa-ET"/>
             </w:rPr>
           </w:pPr>
           <w:hyperlink w:anchor="_Toc150774606" w:history="1">
@@ -2676,7 +2655,7 @@
                 <w:rFonts w:asciiTheme="minorHAnsi" w:eastAsiaTheme="minorEastAsia" w:hAnsiTheme="minorHAnsi" w:cstheme="minorBidi"/>
                 <w:noProof/>
                 <w:color w:val="auto"/>
-                <w:lang w:val="en-PK" w:eastAsia="en-PK"/>
+                <w:lang w:val="aa-ET" w:eastAsia="aa-ET"/>
               </w:rPr>
               <w:tab/>
             </w:r>
@@ -2749,7 +2728,7 @@
               <w:rFonts w:asciiTheme="minorHAnsi" w:eastAsiaTheme="minorEastAsia" w:hAnsiTheme="minorHAnsi" w:cstheme="minorBidi"/>
               <w:noProof/>
               <w:color w:val="auto"/>
-              <w:lang w:val="en-PK" w:eastAsia="en-PK"/>
+              <w:lang w:val="aa-ET" w:eastAsia="aa-ET"/>
             </w:rPr>
           </w:pPr>
           <w:hyperlink w:anchor="_Toc150774607" w:history="1">
@@ -2767,7 +2746,7 @@
                 <w:rFonts w:asciiTheme="minorHAnsi" w:eastAsiaTheme="minorEastAsia" w:hAnsiTheme="minorHAnsi" w:cstheme="minorBidi"/>
                 <w:noProof/>
                 <w:color w:val="auto"/>
-                <w:lang w:val="en-PK" w:eastAsia="en-PK"/>
+                <w:lang w:val="aa-ET" w:eastAsia="aa-ET"/>
               </w:rPr>
               <w:tab/>
             </w:r>
@@ -2841,7 +2820,7 @@
               <w:rFonts w:asciiTheme="minorHAnsi" w:eastAsiaTheme="minorEastAsia" w:hAnsiTheme="minorHAnsi" w:cstheme="minorBidi"/>
               <w:noProof/>
               <w:color w:val="auto"/>
-              <w:lang w:val="en-PK" w:eastAsia="en-PK"/>
+              <w:lang w:val="aa-ET" w:eastAsia="aa-ET"/>
             </w:rPr>
           </w:pPr>
           <w:hyperlink w:anchor="_Toc150774608" w:history="1">
@@ -2859,7 +2838,7 @@
                 <w:rFonts w:asciiTheme="minorHAnsi" w:eastAsiaTheme="minorEastAsia" w:hAnsiTheme="minorHAnsi" w:cstheme="minorBidi"/>
                 <w:noProof/>
                 <w:color w:val="auto"/>
-                <w:lang w:val="en-PK" w:eastAsia="en-PK"/>
+                <w:lang w:val="aa-ET" w:eastAsia="aa-ET"/>
               </w:rPr>
               <w:tab/>
             </w:r>
@@ -2933,7 +2912,7 @@
               <w:rFonts w:asciiTheme="minorHAnsi" w:eastAsiaTheme="minorEastAsia" w:hAnsiTheme="minorHAnsi" w:cstheme="minorBidi"/>
               <w:noProof/>
               <w:color w:val="auto"/>
-              <w:lang w:val="en-PK" w:eastAsia="en-PK"/>
+              <w:lang w:val="aa-ET" w:eastAsia="aa-ET"/>
             </w:rPr>
           </w:pPr>
           <w:hyperlink w:anchor="_Toc150774609" w:history="1">
@@ -2951,7 +2930,7 @@
                 <w:rFonts w:asciiTheme="minorHAnsi" w:eastAsiaTheme="minorEastAsia" w:hAnsiTheme="minorHAnsi" w:cstheme="minorBidi"/>
                 <w:noProof/>
                 <w:color w:val="auto"/>
-                <w:lang w:val="en-PK" w:eastAsia="en-PK"/>
+                <w:lang w:val="aa-ET" w:eastAsia="aa-ET"/>
               </w:rPr>
               <w:tab/>
             </w:r>
@@ -3025,7 +3004,7 @@
               <w:rFonts w:asciiTheme="minorHAnsi" w:eastAsiaTheme="minorEastAsia" w:hAnsiTheme="minorHAnsi" w:cstheme="minorBidi"/>
               <w:noProof/>
               <w:color w:val="auto"/>
-              <w:lang w:val="en-PK" w:eastAsia="en-PK"/>
+              <w:lang w:val="aa-ET" w:eastAsia="aa-ET"/>
             </w:rPr>
           </w:pPr>
           <w:hyperlink w:anchor="_Toc150774610" w:history="1">
@@ -3043,7 +3022,7 @@
                 <w:rFonts w:asciiTheme="minorHAnsi" w:eastAsiaTheme="minorEastAsia" w:hAnsiTheme="minorHAnsi" w:cstheme="minorBidi"/>
                 <w:noProof/>
                 <w:color w:val="auto"/>
-                <w:lang w:val="en-PK" w:eastAsia="en-PK"/>
+                <w:lang w:val="aa-ET" w:eastAsia="aa-ET"/>
               </w:rPr>
               <w:tab/>
             </w:r>
@@ -3117,7 +3096,7 @@
               <w:rFonts w:asciiTheme="minorHAnsi" w:eastAsiaTheme="minorEastAsia" w:hAnsiTheme="minorHAnsi" w:cstheme="minorBidi"/>
               <w:noProof/>
               <w:color w:val="auto"/>
-              <w:lang w:val="en-PK" w:eastAsia="en-PK"/>
+              <w:lang w:val="aa-ET" w:eastAsia="aa-ET"/>
             </w:rPr>
           </w:pPr>
           <w:hyperlink w:anchor="_Toc150774611" w:history="1">
@@ -3135,7 +3114,7 @@
                 <w:rFonts w:asciiTheme="minorHAnsi" w:eastAsiaTheme="minorEastAsia" w:hAnsiTheme="minorHAnsi" w:cstheme="minorBidi"/>
                 <w:noProof/>
                 <w:color w:val="auto"/>
-                <w:lang w:val="en-PK" w:eastAsia="en-PK"/>
+                <w:lang w:val="aa-ET" w:eastAsia="aa-ET"/>
               </w:rPr>
               <w:tab/>
             </w:r>
@@ -3209,7 +3188,7 @@
               <w:rFonts w:asciiTheme="minorHAnsi" w:eastAsiaTheme="minorEastAsia" w:hAnsiTheme="minorHAnsi" w:cstheme="minorBidi"/>
               <w:noProof/>
               <w:color w:val="auto"/>
-              <w:lang w:val="en-PK" w:eastAsia="en-PK"/>
+              <w:lang w:val="aa-ET" w:eastAsia="aa-ET"/>
             </w:rPr>
           </w:pPr>
           <w:hyperlink w:anchor="_Toc150774612" w:history="1">
@@ -3227,7 +3206,7 @@
                 <w:rFonts w:asciiTheme="minorHAnsi" w:eastAsiaTheme="minorEastAsia" w:hAnsiTheme="minorHAnsi" w:cstheme="minorBidi"/>
                 <w:noProof/>
                 <w:color w:val="auto"/>
-                <w:lang w:val="en-PK" w:eastAsia="en-PK"/>
+                <w:lang w:val="aa-ET" w:eastAsia="aa-ET"/>
               </w:rPr>
               <w:tab/>
             </w:r>
@@ -3301,7 +3280,7 @@
               <w:rFonts w:asciiTheme="minorHAnsi" w:eastAsiaTheme="minorEastAsia" w:hAnsiTheme="minorHAnsi" w:cstheme="minorBidi"/>
               <w:noProof/>
               <w:color w:val="auto"/>
-              <w:lang w:val="en-PK" w:eastAsia="en-PK"/>
+              <w:lang w:val="aa-ET" w:eastAsia="aa-ET"/>
             </w:rPr>
           </w:pPr>
           <w:hyperlink w:anchor="_Toc150774613" w:history="1">
@@ -3318,7 +3297,7 @@
                 <w:rFonts w:asciiTheme="minorHAnsi" w:eastAsiaTheme="minorEastAsia" w:hAnsiTheme="minorHAnsi" w:cstheme="minorBidi"/>
                 <w:noProof/>
                 <w:color w:val="auto"/>
-                <w:lang w:val="en-PK" w:eastAsia="en-PK"/>
+                <w:lang w:val="aa-ET" w:eastAsia="aa-ET"/>
               </w:rPr>
               <w:tab/>
             </w:r>
@@ -3391,7 +3370,7 @@
               <w:rFonts w:asciiTheme="minorHAnsi" w:eastAsiaTheme="minorEastAsia" w:hAnsiTheme="minorHAnsi" w:cstheme="minorBidi"/>
               <w:noProof/>
               <w:color w:val="auto"/>
-              <w:lang w:val="en-PK" w:eastAsia="en-PK"/>
+              <w:lang w:val="aa-ET" w:eastAsia="aa-ET"/>
             </w:rPr>
           </w:pPr>
           <w:hyperlink w:anchor="_Toc150774614" w:history="1">
@@ -3409,7 +3388,7 @@
                 <w:rFonts w:asciiTheme="minorHAnsi" w:eastAsiaTheme="minorEastAsia" w:hAnsiTheme="minorHAnsi" w:cstheme="minorBidi"/>
                 <w:noProof/>
                 <w:color w:val="auto"/>
-                <w:lang w:val="en-PK" w:eastAsia="en-PK"/>
+                <w:lang w:val="aa-ET" w:eastAsia="aa-ET"/>
               </w:rPr>
               <w:tab/>
             </w:r>
@@ -3483,7 +3462,7 @@
               <w:rFonts w:asciiTheme="minorHAnsi" w:eastAsiaTheme="minorEastAsia" w:hAnsiTheme="minorHAnsi" w:cstheme="minorBidi"/>
               <w:noProof/>
               <w:color w:val="auto"/>
-              <w:lang w:val="en-PK" w:eastAsia="en-PK"/>
+              <w:lang w:val="aa-ET" w:eastAsia="aa-ET"/>
             </w:rPr>
           </w:pPr>
           <w:hyperlink w:anchor="_Toc150774615" w:history="1">
@@ -3501,7 +3480,7 @@
                 <w:rFonts w:asciiTheme="minorHAnsi" w:eastAsiaTheme="minorEastAsia" w:hAnsiTheme="minorHAnsi" w:cstheme="minorBidi"/>
                 <w:noProof/>
                 <w:color w:val="auto"/>
-                <w:lang w:val="en-PK" w:eastAsia="en-PK"/>
+                <w:lang w:val="aa-ET" w:eastAsia="aa-ET"/>
               </w:rPr>
               <w:tab/>
             </w:r>
@@ -3575,7 +3554,7 @@
               <w:rFonts w:asciiTheme="minorHAnsi" w:eastAsiaTheme="minorEastAsia" w:hAnsiTheme="minorHAnsi" w:cstheme="minorBidi"/>
               <w:noProof/>
               <w:color w:val="auto"/>
-              <w:lang w:val="en-PK" w:eastAsia="en-PK"/>
+              <w:lang w:val="aa-ET" w:eastAsia="aa-ET"/>
             </w:rPr>
           </w:pPr>
           <w:hyperlink w:anchor="_Toc150774616" w:history="1">
@@ -3593,7 +3572,7 @@
                 <w:rFonts w:asciiTheme="minorHAnsi" w:eastAsiaTheme="minorEastAsia" w:hAnsiTheme="minorHAnsi" w:cstheme="minorBidi"/>
                 <w:noProof/>
                 <w:color w:val="auto"/>
-                <w:lang w:val="en-PK" w:eastAsia="en-PK"/>
+                <w:lang w:val="aa-ET" w:eastAsia="aa-ET"/>
               </w:rPr>
               <w:tab/>
             </w:r>
@@ -3667,7 +3646,7 @@
               <w:rFonts w:asciiTheme="minorHAnsi" w:eastAsiaTheme="minorEastAsia" w:hAnsiTheme="minorHAnsi" w:cstheme="minorBidi"/>
               <w:noProof/>
               <w:color w:val="auto"/>
-              <w:lang w:val="en-PK" w:eastAsia="en-PK"/>
+              <w:lang w:val="aa-ET" w:eastAsia="aa-ET"/>
             </w:rPr>
           </w:pPr>
           <w:hyperlink w:anchor="_Toc150774617" w:history="1">
@@ -3685,7 +3664,7 @@
                 <w:rFonts w:asciiTheme="minorHAnsi" w:eastAsiaTheme="minorEastAsia" w:hAnsiTheme="minorHAnsi" w:cstheme="minorBidi"/>
                 <w:noProof/>
                 <w:color w:val="auto"/>
-                <w:lang w:val="en-PK" w:eastAsia="en-PK"/>
+                <w:lang w:val="aa-ET" w:eastAsia="aa-ET"/>
               </w:rPr>
               <w:tab/>
             </w:r>
@@ -3759,7 +3738,7 @@
               <w:rFonts w:asciiTheme="minorHAnsi" w:eastAsiaTheme="minorEastAsia" w:hAnsiTheme="minorHAnsi" w:cstheme="minorBidi"/>
               <w:noProof/>
               <w:color w:val="auto"/>
-              <w:lang w:val="en-PK" w:eastAsia="en-PK"/>
+              <w:lang w:val="aa-ET" w:eastAsia="aa-ET"/>
             </w:rPr>
           </w:pPr>
           <w:hyperlink w:anchor="_Toc150774618" w:history="1">
@@ -3777,7 +3756,7 @@
                 <w:rFonts w:asciiTheme="minorHAnsi" w:eastAsiaTheme="minorEastAsia" w:hAnsiTheme="minorHAnsi" w:cstheme="minorBidi"/>
                 <w:noProof/>
                 <w:color w:val="auto"/>
-                <w:lang w:val="en-PK" w:eastAsia="en-PK"/>
+                <w:lang w:val="aa-ET" w:eastAsia="aa-ET"/>
               </w:rPr>
               <w:tab/>
             </w:r>
@@ -3851,7 +3830,7 @@
               <w:rFonts w:asciiTheme="minorHAnsi" w:eastAsiaTheme="minorEastAsia" w:hAnsiTheme="minorHAnsi" w:cstheme="minorBidi"/>
               <w:noProof/>
               <w:color w:val="auto"/>
-              <w:lang w:val="en-PK" w:eastAsia="en-PK"/>
+              <w:lang w:val="aa-ET" w:eastAsia="aa-ET"/>
             </w:rPr>
           </w:pPr>
           <w:hyperlink w:anchor="_Toc150774619" w:history="1">
@@ -3869,7 +3848,7 @@
                 <w:rFonts w:asciiTheme="minorHAnsi" w:eastAsiaTheme="minorEastAsia" w:hAnsiTheme="minorHAnsi" w:cstheme="minorBidi"/>
                 <w:noProof/>
                 <w:color w:val="auto"/>
-                <w:lang w:val="en-PK" w:eastAsia="en-PK"/>
+                <w:lang w:val="aa-ET" w:eastAsia="aa-ET"/>
               </w:rPr>
               <w:tab/>
             </w:r>
@@ -3943,7 +3922,7 @@
               <w:rFonts w:asciiTheme="minorHAnsi" w:eastAsiaTheme="minorEastAsia" w:hAnsiTheme="minorHAnsi" w:cstheme="minorBidi"/>
               <w:noProof/>
               <w:color w:val="auto"/>
-              <w:lang w:val="en-PK" w:eastAsia="en-PK"/>
+              <w:lang w:val="aa-ET" w:eastAsia="aa-ET"/>
             </w:rPr>
           </w:pPr>
           <w:hyperlink w:anchor="_Toc150774620" w:history="1">
@@ -3961,7 +3940,7 @@
                 <w:rFonts w:asciiTheme="minorHAnsi" w:eastAsiaTheme="minorEastAsia" w:hAnsiTheme="minorHAnsi" w:cstheme="minorBidi"/>
                 <w:noProof/>
                 <w:color w:val="auto"/>
-                <w:lang w:val="en-PK" w:eastAsia="en-PK"/>
+                <w:lang w:val="aa-ET" w:eastAsia="aa-ET"/>
               </w:rPr>
               <w:tab/>
             </w:r>
@@ -4035,7 +4014,7 @@
               <w:rFonts w:asciiTheme="minorHAnsi" w:eastAsiaTheme="minorEastAsia" w:hAnsiTheme="minorHAnsi" w:cstheme="minorBidi"/>
               <w:noProof/>
               <w:color w:val="auto"/>
-              <w:lang w:val="en-PK" w:eastAsia="en-PK"/>
+              <w:lang w:val="aa-ET" w:eastAsia="aa-ET"/>
             </w:rPr>
           </w:pPr>
           <w:hyperlink w:anchor="_Toc150774621" w:history="1">
@@ -4053,7 +4032,7 @@
                 <w:rFonts w:asciiTheme="minorHAnsi" w:eastAsiaTheme="minorEastAsia" w:hAnsiTheme="minorHAnsi" w:cstheme="minorBidi"/>
                 <w:noProof/>
                 <w:color w:val="auto"/>
-                <w:lang w:val="en-PK" w:eastAsia="en-PK"/>
+                <w:lang w:val="aa-ET" w:eastAsia="aa-ET"/>
               </w:rPr>
               <w:tab/>
             </w:r>
@@ -4127,7 +4106,7 @@
               <w:rFonts w:asciiTheme="minorHAnsi" w:eastAsiaTheme="minorEastAsia" w:hAnsiTheme="minorHAnsi" w:cstheme="minorBidi"/>
               <w:noProof/>
               <w:color w:val="auto"/>
-              <w:lang w:val="en-PK" w:eastAsia="en-PK"/>
+              <w:lang w:val="aa-ET" w:eastAsia="aa-ET"/>
             </w:rPr>
           </w:pPr>
           <w:hyperlink w:anchor="_Toc150774622" w:history="1">
@@ -4145,7 +4124,7 @@
                 <w:rFonts w:asciiTheme="minorHAnsi" w:eastAsiaTheme="minorEastAsia" w:hAnsiTheme="minorHAnsi" w:cstheme="minorBidi"/>
                 <w:noProof/>
                 <w:color w:val="auto"/>
-                <w:lang w:val="en-PK" w:eastAsia="en-PK"/>
+                <w:lang w:val="aa-ET" w:eastAsia="aa-ET"/>
               </w:rPr>
               <w:tab/>
             </w:r>
@@ -4219,7 +4198,7 @@
               <w:rFonts w:asciiTheme="minorHAnsi" w:eastAsiaTheme="minorEastAsia" w:hAnsiTheme="minorHAnsi" w:cstheme="minorBidi"/>
               <w:noProof/>
               <w:color w:val="auto"/>
-              <w:lang w:val="en-PK" w:eastAsia="en-PK"/>
+              <w:lang w:val="aa-ET" w:eastAsia="aa-ET"/>
             </w:rPr>
           </w:pPr>
           <w:hyperlink w:anchor="_Toc150774623" w:history="1">
@@ -4237,7 +4216,7 @@
                 <w:rFonts w:asciiTheme="minorHAnsi" w:eastAsiaTheme="minorEastAsia" w:hAnsiTheme="minorHAnsi" w:cstheme="minorBidi"/>
                 <w:noProof/>
                 <w:color w:val="auto"/>
-                <w:lang w:val="en-PK" w:eastAsia="en-PK"/>
+                <w:lang w:val="aa-ET" w:eastAsia="aa-ET"/>
               </w:rPr>
               <w:tab/>
             </w:r>
@@ -4311,7 +4290,7 @@
               <w:rFonts w:asciiTheme="minorHAnsi" w:eastAsiaTheme="minorEastAsia" w:hAnsiTheme="minorHAnsi" w:cstheme="minorBidi"/>
               <w:noProof/>
               <w:color w:val="auto"/>
-              <w:lang w:val="en-PK" w:eastAsia="en-PK"/>
+              <w:lang w:val="aa-ET" w:eastAsia="aa-ET"/>
             </w:rPr>
           </w:pPr>
           <w:hyperlink w:anchor="_Toc150774624" w:history="1">
@@ -4328,7 +4307,7 @@
                 <w:rFonts w:asciiTheme="minorHAnsi" w:eastAsiaTheme="minorEastAsia" w:hAnsiTheme="minorHAnsi" w:cstheme="minorBidi"/>
                 <w:noProof/>
                 <w:color w:val="auto"/>
-                <w:lang w:val="en-PK" w:eastAsia="en-PK"/>
+                <w:lang w:val="aa-ET" w:eastAsia="aa-ET"/>
               </w:rPr>
               <w:tab/>
             </w:r>
@@ -4401,7 +4380,7 @@
               <w:rFonts w:asciiTheme="minorHAnsi" w:eastAsiaTheme="minorEastAsia" w:hAnsiTheme="minorHAnsi" w:cstheme="minorBidi"/>
               <w:noProof/>
               <w:color w:val="auto"/>
-              <w:lang w:val="en-PK" w:eastAsia="en-PK"/>
+              <w:lang w:val="aa-ET" w:eastAsia="aa-ET"/>
             </w:rPr>
           </w:pPr>
           <w:hyperlink w:anchor="_Toc150774625" w:history="1">
@@ -4419,7 +4398,7 @@
                 <w:rFonts w:asciiTheme="minorHAnsi" w:eastAsiaTheme="minorEastAsia" w:hAnsiTheme="minorHAnsi" w:cstheme="minorBidi"/>
                 <w:noProof/>
                 <w:color w:val="auto"/>
-                <w:lang w:val="en-PK" w:eastAsia="en-PK"/>
+                <w:lang w:val="aa-ET" w:eastAsia="aa-ET"/>
               </w:rPr>
               <w:tab/>
             </w:r>
@@ -4493,7 +4472,7 @@
               <w:rFonts w:asciiTheme="minorHAnsi" w:eastAsiaTheme="minorEastAsia" w:hAnsiTheme="minorHAnsi" w:cstheme="minorBidi"/>
               <w:noProof/>
               <w:color w:val="auto"/>
-              <w:lang w:val="en-PK" w:eastAsia="en-PK"/>
+              <w:lang w:val="aa-ET" w:eastAsia="aa-ET"/>
             </w:rPr>
           </w:pPr>
           <w:hyperlink w:anchor="_Toc150774626" w:history="1">
@@ -4511,7 +4490,7 @@
                 <w:rFonts w:asciiTheme="minorHAnsi" w:eastAsiaTheme="minorEastAsia" w:hAnsiTheme="minorHAnsi" w:cstheme="minorBidi"/>
                 <w:noProof/>
                 <w:color w:val="auto"/>
-                <w:lang w:val="en-PK" w:eastAsia="en-PK"/>
+                <w:lang w:val="aa-ET" w:eastAsia="aa-ET"/>
               </w:rPr>
               <w:tab/>
             </w:r>
@@ -4585,7 +4564,7 @@
               <w:rFonts w:asciiTheme="minorHAnsi" w:eastAsiaTheme="minorEastAsia" w:hAnsiTheme="minorHAnsi" w:cstheme="minorBidi"/>
               <w:noProof/>
               <w:color w:val="auto"/>
-              <w:lang w:val="en-PK" w:eastAsia="en-PK"/>
+              <w:lang w:val="aa-ET" w:eastAsia="aa-ET"/>
             </w:rPr>
           </w:pPr>
           <w:hyperlink w:anchor="_Toc150774627" w:history="1">
@@ -4602,7 +4581,7 @@
                 <w:rFonts w:asciiTheme="minorHAnsi" w:eastAsiaTheme="minorEastAsia" w:hAnsiTheme="minorHAnsi" w:cstheme="minorBidi"/>
                 <w:noProof/>
                 <w:color w:val="auto"/>
-                <w:lang w:val="en-PK" w:eastAsia="en-PK"/>
+                <w:lang w:val="aa-ET" w:eastAsia="aa-ET"/>
               </w:rPr>
               <w:tab/>
             </w:r>
@@ -4675,7 +4654,7 @@
               <w:rFonts w:asciiTheme="minorHAnsi" w:eastAsiaTheme="minorEastAsia" w:hAnsiTheme="minorHAnsi" w:cstheme="minorBidi"/>
               <w:noProof/>
               <w:color w:val="auto"/>
-              <w:lang w:val="en-PK" w:eastAsia="en-PK"/>
+              <w:lang w:val="aa-ET" w:eastAsia="aa-ET"/>
             </w:rPr>
           </w:pPr>
           <w:hyperlink w:anchor="_Toc150774628" w:history="1">
@@ -4692,7 +4671,7 @@
                 <w:rFonts w:asciiTheme="minorHAnsi" w:eastAsiaTheme="minorEastAsia" w:hAnsiTheme="minorHAnsi" w:cstheme="minorBidi"/>
                 <w:noProof/>
                 <w:color w:val="auto"/>
-                <w:lang w:val="en-PK" w:eastAsia="en-PK"/>
+                <w:lang w:val="aa-ET" w:eastAsia="aa-ET"/>
               </w:rPr>
               <w:tab/>
             </w:r>
@@ -4765,7 +4744,7 @@
               <w:rFonts w:asciiTheme="minorHAnsi" w:eastAsiaTheme="minorEastAsia" w:hAnsiTheme="minorHAnsi" w:cstheme="minorBidi"/>
               <w:noProof/>
               <w:color w:val="auto"/>
-              <w:lang w:val="en-PK" w:eastAsia="en-PK"/>
+              <w:lang w:val="aa-ET" w:eastAsia="aa-ET"/>
             </w:rPr>
           </w:pPr>
           <w:hyperlink w:anchor="_Toc150774629" w:history="1">
@@ -4782,7 +4761,7 @@
                 <w:rFonts w:asciiTheme="minorHAnsi" w:eastAsiaTheme="minorEastAsia" w:hAnsiTheme="minorHAnsi" w:cstheme="minorBidi"/>
                 <w:noProof/>
                 <w:color w:val="auto"/>
-                <w:lang w:val="en-PK" w:eastAsia="en-PK"/>
+                <w:lang w:val="aa-ET" w:eastAsia="aa-ET"/>
               </w:rPr>
               <w:tab/>
             </w:r>
@@ -4855,7 +4834,7 @@
               <w:rFonts w:asciiTheme="minorHAnsi" w:eastAsiaTheme="minorEastAsia" w:hAnsiTheme="minorHAnsi" w:cstheme="minorBidi"/>
               <w:noProof/>
               <w:color w:val="auto"/>
-              <w:lang w:val="en-PK" w:eastAsia="en-PK"/>
+              <w:lang w:val="aa-ET" w:eastAsia="aa-ET"/>
             </w:rPr>
           </w:pPr>
           <w:hyperlink w:anchor="_Toc150774630" w:history="1">
@@ -4872,7 +4851,7 @@
                 <w:rFonts w:asciiTheme="minorHAnsi" w:eastAsiaTheme="minorEastAsia" w:hAnsiTheme="minorHAnsi" w:cstheme="minorBidi"/>
                 <w:noProof/>
                 <w:color w:val="auto"/>
-                <w:lang w:val="en-PK" w:eastAsia="en-PK"/>
+                <w:lang w:val="aa-ET" w:eastAsia="aa-ET"/>
               </w:rPr>
               <w:tab/>
             </w:r>
@@ -4945,7 +4924,7 @@
               <w:rFonts w:asciiTheme="minorHAnsi" w:eastAsiaTheme="minorEastAsia" w:hAnsiTheme="minorHAnsi" w:cstheme="minorBidi"/>
               <w:noProof/>
               <w:color w:val="auto"/>
-              <w:lang w:val="en-PK" w:eastAsia="en-PK"/>
+              <w:lang w:val="aa-ET" w:eastAsia="aa-ET"/>
             </w:rPr>
           </w:pPr>
           <w:hyperlink w:anchor="_Toc150774631" w:history="1">
@@ -4962,7 +4941,7 @@
                 <w:rFonts w:asciiTheme="minorHAnsi" w:eastAsiaTheme="minorEastAsia" w:hAnsiTheme="minorHAnsi" w:cstheme="minorBidi"/>
                 <w:noProof/>
                 <w:color w:val="auto"/>
-                <w:lang w:val="en-PK" w:eastAsia="en-PK"/>
+                <w:lang w:val="aa-ET" w:eastAsia="aa-ET"/>
               </w:rPr>
               <w:tab/>
             </w:r>
@@ -5035,7 +5014,7 @@
               <w:rFonts w:asciiTheme="minorHAnsi" w:eastAsiaTheme="minorEastAsia" w:hAnsiTheme="minorHAnsi" w:cstheme="minorBidi"/>
               <w:noProof/>
               <w:color w:val="auto"/>
-              <w:lang w:val="en-PK" w:eastAsia="en-PK"/>
+              <w:lang w:val="aa-ET" w:eastAsia="aa-ET"/>
             </w:rPr>
           </w:pPr>
           <w:hyperlink w:anchor="_Toc150774632" w:history="1">
@@ -5052,7 +5031,7 @@
                 <w:rFonts w:asciiTheme="minorHAnsi" w:eastAsiaTheme="minorEastAsia" w:hAnsiTheme="minorHAnsi" w:cstheme="minorBidi"/>
                 <w:noProof/>
                 <w:color w:val="auto"/>
-                <w:lang w:val="en-PK" w:eastAsia="en-PK"/>
+                <w:lang w:val="aa-ET" w:eastAsia="aa-ET"/>
               </w:rPr>
               <w:tab/>
             </w:r>
@@ -5125,7 +5104,7 @@
               <w:rFonts w:asciiTheme="minorHAnsi" w:eastAsiaTheme="minorEastAsia" w:hAnsiTheme="minorHAnsi" w:cstheme="minorBidi"/>
               <w:noProof/>
               <w:color w:val="auto"/>
-              <w:lang w:val="en-PK" w:eastAsia="en-PK"/>
+              <w:lang w:val="aa-ET" w:eastAsia="aa-ET"/>
             </w:rPr>
           </w:pPr>
           <w:hyperlink w:anchor="_Toc150774633" w:history="1">
@@ -5142,7 +5121,7 @@
                 <w:rFonts w:asciiTheme="minorHAnsi" w:eastAsiaTheme="minorEastAsia" w:hAnsiTheme="minorHAnsi" w:cstheme="minorBidi"/>
                 <w:noProof/>
                 <w:color w:val="auto"/>
-                <w:lang w:val="en-PK" w:eastAsia="en-PK"/>
+                <w:lang w:val="aa-ET" w:eastAsia="aa-ET"/>
               </w:rPr>
               <w:tab/>
             </w:r>
@@ -5215,7 +5194,7 @@
               <w:rFonts w:asciiTheme="minorHAnsi" w:eastAsiaTheme="minorEastAsia" w:hAnsiTheme="minorHAnsi" w:cstheme="minorBidi"/>
               <w:noProof/>
               <w:color w:val="auto"/>
-              <w:lang w:val="en-PK" w:eastAsia="en-PK"/>
+              <w:lang w:val="aa-ET" w:eastAsia="aa-ET"/>
             </w:rPr>
           </w:pPr>
           <w:hyperlink w:anchor="_Toc150774634" w:history="1">
@@ -5232,7 +5211,7 @@
                 <w:rFonts w:asciiTheme="minorHAnsi" w:eastAsiaTheme="minorEastAsia" w:hAnsiTheme="minorHAnsi" w:cstheme="minorBidi"/>
                 <w:noProof/>
                 <w:color w:val="auto"/>
-                <w:lang w:val="en-PK" w:eastAsia="en-PK"/>
+                <w:lang w:val="aa-ET" w:eastAsia="aa-ET"/>
               </w:rPr>
               <w:tab/>
             </w:r>
@@ -5305,7 +5284,7 @@
               <w:rFonts w:asciiTheme="minorHAnsi" w:eastAsiaTheme="minorEastAsia" w:hAnsiTheme="minorHAnsi" w:cstheme="minorBidi"/>
               <w:noProof/>
               <w:color w:val="auto"/>
-              <w:lang w:val="en-PK" w:eastAsia="en-PK"/>
+              <w:lang w:val="aa-ET" w:eastAsia="aa-ET"/>
             </w:rPr>
           </w:pPr>
           <w:hyperlink w:anchor="_Toc150774635" w:history="1">
@@ -5322,7 +5301,7 @@
                 <w:rFonts w:asciiTheme="minorHAnsi" w:eastAsiaTheme="minorEastAsia" w:hAnsiTheme="minorHAnsi" w:cstheme="minorBidi"/>
                 <w:noProof/>
                 <w:color w:val="auto"/>
-                <w:lang w:val="en-PK" w:eastAsia="en-PK"/>
+                <w:lang w:val="aa-ET" w:eastAsia="aa-ET"/>
               </w:rPr>
               <w:tab/>
             </w:r>
@@ -5395,7 +5374,7 @@
               <w:rFonts w:asciiTheme="minorHAnsi" w:eastAsiaTheme="minorEastAsia" w:hAnsiTheme="minorHAnsi" w:cstheme="minorBidi"/>
               <w:noProof/>
               <w:color w:val="auto"/>
-              <w:lang w:val="en-PK" w:eastAsia="en-PK"/>
+              <w:lang w:val="aa-ET" w:eastAsia="aa-ET"/>
             </w:rPr>
           </w:pPr>
           <w:hyperlink w:anchor="_Toc150774636" w:history="1">
@@ -5412,7 +5391,7 @@
                 <w:rFonts w:asciiTheme="minorHAnsi" w:eastAsiaTheme="minorEastAsia" w:hAnsiTheme="minorHAnsi" w:cstheme="minorBidi"/>
                 <w:noProof/>
                 <w:color w:val="auto"/>
-                <w:lang w:val="en-PK" w:eastAsia="en-PK"/>
+                <w:lang w:val="aa-ET" w:eastAsia="aa-ET"/>
               </w:rPr>
               <w:tab/>
             </w:r>
@@ -5485,7 +5464,7 @@
               <w:rFonts w:asciiTheme="minorHAnsi" w:eastAsiaTheme="minorEastAsia" w:hAnsiTheme="minorHAnsi" w:cstheme="minorBidi"/>
               <w:noProof/>
               <w:color w:val="auto"/>
-              <w:lang w:val="en-PK" w:eastAsia="en-PK"/>
+              <w:lang w:val="aa-ET" w:eastAsia="aa-ET"/>
             </w:rPr>
           </w:pPr>
           <w:hyperlink w:anchor="_Toc150774637" w:history="1">
@@ -5502,7 +5481,7 @@
                 <w:rFonts w:asciiTheme="minorHAnsi" w:eastAsiaTheme="minorEastAsia" w:hAnsiTheme="minorHAnsi" w:cstheme="minorBidi"/>
                 <w:noProof/>
                 <w:color w:val="auto"/>
-                <w:lang w:val="en-PK" w:eastAsia="en-PK"/>
+                <w:lang w:val="aa-ET" w:eastAsia="aa-ET"/>
               </w:rPr>
               <w:tab/>
             </w:r>
@@ -5575,7 +5554,7 @@
               <w:rFonts w:asciiTheme="minorHAnsi" w:eastAsiaTheme="minorEastAsia" w:hAnsiTheme="minorHAnsi" w:cstheme="minorBidi"/>
               <w:noProof/>
               <w:color w:val="auto"/>
-              <w:lang w:val="en-PK" w:eastAsia="en-PK"/>
+              <w:lang w:val="aa-ET" w:eastAsia="aa-ET"/>
             </w:rPr>
           </w:pPr>
           <w:hyperlink w:anchor="_Toc150774638" w:history="1">
@@ -5592,7 +5571,7 @@
                 <w:rFonts w:asciiTheme="minorHAnsi" w:eastAsiaTheme="minorEastAsia" w:hAnsiTheme="minorHAnsi" w:cstheme="minorBidi"/>
                 <w:noProof/>
                 <w:color w:val="auto"/>
-                <w:lang w:val="en-PK" w:eastAsia="en-PK"/>
+                <w:lang w:val="aa-ET" w:eastAsia="aa-ET"/>
               </w:rPr>
               <w:tab/>
             </w:r>
@@ -5665,7 +5644,7 @@
               <w:rFonts w:asciiTheme="minorHAnsi" w:eastAsiaTheme="minorEastAsia" w:hAnsiTheme="minorHAnsi" w:cstheme="minorBidi"/>
               <w:noProof/>
               <w:color w:val="auto"/>
-              <w:lang w:val="en-PK" w:eastAsia="en-PK"/>
+              <w:lang w:val="aa-ET" w:eastAsia="aa-ET"/>
             </w:rPr>
           </w:pPr>
           <w:hyperlink w:anchor="_Toc150774639" w:history="1">
@@ -5682,7 +5661,7 @@
                 <w:rFonts w:asciiTheme="minorHAnsi" w:eastAsiaTheme="minorEastAsia" w:hAnsiTheme="minorHAnsi" w:cstheme="minorBidi"/>
                 <w:noProof/>
                 <w:color w:val="auto"/>
-                <w:lang w:val="en-PK" w:eastAsia="en-PK"/>
+                <w:lang w:val="aa-ET" w:eastAsia="aa-ET"/>
               </w:rPr>
               <w:tab/>
             </w:r>
@@ -5755,7 +5734,7 @@
               <w:rFonts w:asciiTheme="minorHAnsi" w:eastAsiaTheme="minorEastAsia" w:hAnsiTheme="minorHAnsi" w:cstheme="minorBidi"/>
               <w:noProof/>
               <w:color w:val="auto"/>
-              <w:lang w:val="en-PK" w:eastAsia="en-PK"/>
+              <w:lang w:val="aa-ET" w:eastAsia="aa-ET"/>
             </w:rPr>
           </w:pPr>
           <w:hyperlink w:anchor="_Toc150774640" w:history="1">
@@ -5772,7 +5751,7 @@
                 <w:rFonts w:asciiTheme="minorHAnsi" w:eastAsiaTheme="minorEastAsia" w:hAnsiTheme="minorHAnsi" w:cstheme="minorBidi"/>
                 <w:noProof/>
                 <w:color w:val="auto"/>
-                <w:lang w:val="en-PK" w:eastAsia="en-PK"/>
+                <w:lang w:val="aa-ET" w:eastAsia="aa-ET"/>
               </w:rPr>
               <w:tab/>
             </w:r>
@@ -5845,7 +5824,7 @@
               <w:rFonts w:asciiTheme="minorHAnsi" w:eastAsiaTheme="minorEastAsia" w:hAnsiTheme="minorHAnsi" w:cstheme="minorBidi"/>
               <w:noProof/>
               <w:color w:val="auto"/>
-              <w:lang w:val="en-PK" w:eastAsia="en-PK"/>
+              <w:lang w:val="aa-ET" w:eastAsia="aa-ET"/>
             </w:rPr>
           </w:pPr>
           <w:hyperlink w:anchor="_Toc150774641" w:history="1">
@@ -5862,7 +5841,7 @@
                 <w:rFonts w:asciiTheme="minorHAnsi" w:eastAsiaTheme="minorEastAsia" w:hAnsiTheme="minorHAnsi" w:cstheme="minorBidi"/>
                 <w:noProof/>
                 <w:color w:val="auto"/>
-                <w:lang w:val="en-PK" w:eastAsia="en-PK"/>
+                <w:lang w:val="aa-ET" w:eastAsia="aa-ET"/>
               </w:rPr>
               <w:tab/>
             </w:r>
@@ -5935,7 +5914,7 @@
               <w:rFonts w:asciiTheme="minorHAnsi" w:eastAsiaTheme="minorEastAsia" w:hAnsiTheme="minorHAnsi" w:cstheme="minorBidi"/>
               <w:noProof/>
               <w:color w:val="auto"/>
-              <w:lang w:val="en-PK" w:eastAsia="en-PK"/>
+              <w:lang w:val="aa-ET" w:eastAsia="aa-ET"/>
             </w:rPr>
           </w:pPr>
           <w:hyperlink w:anchor="_Toc150774642" w:history="1">
@@ -5952,7 +5931,7 @@
                 <w:rFonts w:asciiTheme="minorHAnsi" w:eastAsiaTheme="minorEastAsia" w:hAnsiTheme="minorHAnsi" w:cstheme="minorBidi"/>
                 <w:noProof/>
                 <w:color w:val="auto"/>
-                <w:lang w:val="en-PK" w:eastAsia="en-PK"/>
+                <w:lang w:val="aa-ET" w:eastAsia="aa-ET"/>
               </w:rPr>
               <w:tab/>
             </w:r>
@@ -6025,7 +6004,7 @@
               <w:rFonts w:asciiTheme="minorHAnsi" w:eastAsiaTheme="minorEastAsia" w:hAnsiTheme="minorHAnsi" w:cstheme="minorBidi"/>
               <w:noProof/>
               <w:color w:val="auto"/>
-              <w:lang w:val="en-PK" w:eastAsia="en-PK"/>
+              <w:lang w:val="aa-ET" w:eastAsia="aa-ET"/>
             </w:rPr>
           </w:pPr>
           <w:hyperlink w:anchor="_Toc150774643" w:history="1">
@@ -6042,7 +6021,7 @@
                 <w:rFonts w:asciiTheme="minorHAnsi" w:eastAsiaTheme="minorEastAsia" w:hAnsiTheme="minorHAnsi" w:cstheme="minorBidi"/>
                 <w:noProof/>
                 <w:color w:val="auto"/>
-                <w:lang w:val="en-PK" w:eastAsia="en-PK"/>
+                <w:lang w:val="aa-ET" w:eastAsia="aa-ET"/>
               </w:rPr>
               <w:tab/>
             </w:r>
@@ -6115,7 +6094,7 @@
               <w:rFonts w:asciiTheme="minorHAnsi" w:eastAsiaTheme="minorEastAsia" w:hAnsiTheme="minorHAnsi" w:cstheme="minorBidi"/>
               <w:noProof/>
               <w:color w:val="auto"/>
-              <w:lang w:val="en-PK" w:eastAsia="en-PK"/>
+              <w:lang w:val="aa-ET" w:eastAsia="aa-ET"/>
             </w:rPr>
           </w:pPr>
           <w:hyperlink w:anchor="_Toc150774644" w:history="1">
@@ -6132,7 +6111,7 @@
                 <w:rFonts w:asciiTheme="minorHAnsi" w:eastAsiaTheme="minorEastAsia" w:hAnsiTheme="minorHAnsi" w:cstheme="minorBidi"/>
                 <w:noProof/>
                 <w:color w:val="auto"/>
-                <w:lang w:val="en-PK" w:eastAsia="en-PK"/>
+                <w:lang w:val="aa-ET" w:eastAsia="aa-ET"/>
               </w:rPr>
               <w:tab/>
             </w:r>
@@ -6205,7 +6184,7 @@
               <w:rFonts w:asciiTheme="minorHAnsi" w:eastAsiaTheme="minorEastAsia" w:hAnsiTheme="minorHAnsi" w:cstheme="minorBidi"/>
               <w:noProof/>
               <w:color w:val="auto"/>
-              <w:lang w:val="en-PK" w:eastAsia="en-PK"/>
+              <w:lang w:val="aa-ET" w:eastAsia="aa-ET"/>
             </w:rPr>
           </w:pPr>
           <w:hyperlink w:anchor="_Toc150774645" w:history="1">
@@ -6222,7 +6201,7 @@
                 <w:rFonts w:asciiTheme="minorHAnsi" w:eastAsiaTheme="minorEastAsia" w:hAnsiTheme="minorHAnsi" w:cstheme="minorBidi"/>
                 <w:noProof/>
                 <w:color w:val="auto"/>
-                <w:lang w:val="en-PK" w:eastAsia="en-PK"/>
+                <w:lang w:val="aa-ET" w:eastAsia="aa-ET"/>
               </w:rPr>
               <w:tab/>
             </w:r>
@@ -6295,7 +6274,7 @@
               <w:rFonts w:asciiTheme="minorHAnsi" w:eastAsiaTheme="minorEastAsia" w:hAnsiTheme="minorHAnsi" w:cstheme="minorBidi"/>
               <w:noProof/>
               <w:color w:val="auto"/>
-              <w:lang w:val="en-PK" w:eastAsia="en-PK"/>
+              <w:lang w:val="aa-ET" w:eastAsia="aa-ET"/>
             </w:rPr>
           </w:pPr>
           <w:hyperlink w:anchor="_Toc150774646" w:history="1">
@@ -6312,7 +6291,7 @@
                 <w:rFonts w:asciiTheme="minorHAnsi" w:eastAsiaTheme="minorEastAsia" w:hAnsiTheme="minorHAnsi" w:cstheme="minorBidi"/>
                 <w:noProof/>
                 <w:color w:val="auto"/>
-                <w:lang w:val="en-PK" w:eastAsia="en-PK"/>
+                <w:lang w:val="aa-ET" w:eastAsia="aa-ET"/>
               </w:rPr>
               <w:tab/>
             </w:r>
@@ -6385,7 +6364,7 @@
               <w:rFonts w:asciiTheme="minorHAnsi" w:eastAsiaTheme="minorEastAsia" w:hAnsiTheme="minorHAnsi" w:cstheme="minorBidi"/>
               <w:noProof/>
               <w:color w:val="auto"/>
-              <w:lang w:val="en-PK" w:eastAsia="en-PK"/>
+              <w:lang w:val="aa-ET" w:eastAsia="aa-ET"/>
             </w:rPr>
           </w:pPr>
           <w:hyperlink w:anchor="_Toc150774647" w:history="1">
@@ -6402,7 +6381,7 @@
                 <w:rFonts w:asciiTheme="minorHAnsi" w:eastAsiaTheme="minorEastAsia" w:hAnsiTheme="minorHAnsi" w:cstheme="minorBidi"/>
                 <w:noProof/>
                 <w:color w:val="auto"/>
-                <w:lang w:val="en-PK" w:eastAsia="en-PK"/>
+                <w:lang w:val="aa-ET" w:eastAsia="aa-ET"/>
               </w:rPr>
               <w:tab/>
             </w:r>
@@ -6475,7 +6454,7 @@
               <w:rFonts w:asciiTheme="minorHAnsi" w:eastAsiaTheme="minorEastAsia" w:hAnsiTheme="minorHAnsi" w:cstheme="minorBidi"/>
               <w:noProof/>
               <w:color w:val="auto"/>
-              <w:lang w:val="en-PK" w:eastAsia="en-PK"/>
+              <w:lang w:val="aa-ET" w:eastAsia="aa-ET"/>
             </w:rPr>
           </w:pPr>
           <w:hyperlink w:anchor="_Toc150774648" w:history="1">
@@ -6492,7 +6471,7 @@
                 <w:rFonts w:asciiTheme="minorHAnsi" w:eastAsiaTheme="minorEastAsia" w:hAnsiTheme="minorHAnsi" w:cstheme="minorBidi"/>
                 <w:noProof/>
                 <w:color w:val="auto"/>
-                <w:lang w:val="en-PK" w:eastAsia="en-PK"/>
+                <w:lang w:val="aa-ET" w:eastAsia="aa-ET"/>
               </w:rPr>
               <w:tab/>
             </w:r>
@@ -6565,7 +6544,7 @@
               <w:rFonts w:asciiTheme="minorHAnsi" w:eastAsiaTheme="minorEastAsia" w:hAnsiTheme="minorHAnsi" w:cstheme="minorBidi"/>
               <w:noProof/>
               <w:color w:val="auto"/>
-              <w:lang w:val="en-PK" w:eastAsia="en-PK"/>
+              <w:lang w:val="aa-ET" w:eastAsia="aa-ET"/>
             </w:rPr>
           </w:pPr>
           <w:hyperlink w:anchor="_Toc150774649" w:history="1">
@@ -6582,7 +6561,7 @@
                 <w:rFonts w:asciiTheme="minorHAnsi" w:eastAsiaTheme="minorEastAsia" w:hAnsiTheme="minorHAnsi" w:cstheme="minorBidi"/>
                 <w:noProof/>
                 <w:color w:val="auto"/>
-                <w:lang w:val="en-PK" w:eastAsia="en-PK"/>
+                <w:lang w:val="aa-ET" w:eastAsia="aa-ET"/>
               </w:rPr>
               <w:tab/>
             </w:r>
@@ -6655,7 +6634,7 @@
               <w:rFonts w:asciiTheme="minorHAnsi" w:eastAsiaTheme="minorEastAsia" w:hAnsiTheme="minorHAnsi" w:cstheme="minorBidi"/>
               <w:noProof/>
               <w:color w:val="auto"/>
-              <w:lang w:val="en-PK" w:eastAsia="en-PK"/>
+              <w:lang w:val="aa-ET" w:eastAsia="aa-ET"/>
             </w:rPr>
           </w:pPr>
           <w:hyperlink w:anchor="_Toc150774650" w:history="1">
@@ -6672,7 +6651,7 @@
                 <w:rFonts w:asciiTheme="minorHAnsi" w:eastAsiaTheme="minorEastAsia" w:hAnsiTheme="minorHAnsi" w:cstheme="minorBidi"/>
                 <w:noProof/>
                 <w:color w:val="auto"/>
-                <w:lang w:val="en-PK" w:eastAsia="en-PK"/>
+                <w:lang w:val="aa-ET" w:eastAsia="aa-ET"/>
               </w:rPr>
               <w:tab/>
             </w:r>
@@ -6745,7 +6724,7 @@
               <w:rFonts w:asciiTheme="minorHAnsi" w:eastAsiaTheme="minorEastAsia" w:hAnsiTheme="minorHAnsi" w:cstheme="minorBidi"/>
               <w:noProof/>
               <w:color w:val="auto"/>
-              <w:lang w:val="en-PK" w:eastAsia="en-PK"/>
+              <w:lang w:val="aa-ET" w:eastAsia="aa-ET"/>
             </w:rPr>
           </w:pPr>
           <w:hyperlink w:anchor="_Toc150774651" w:history="1">
@@ -6762,7 +6741,7 @@
                 <w:rFonts w:asciiTheme="minorHAnsi" w:eastAsiaTheme="minorEastAsia" w:hAnsiTheme="minorHAnsi" w:cstheme="minorBidi"/>
                 <w:noProof/>
                 <w:color w:val="auto"/>
-                <w:lang w:val="en-PK" w:eastAsia="en-PK"/>
+                <w:lang w:val="aa-ET" w:eastAsia="aa-ET"/>
               </w:rPr>
               <w:tab/>
             </w:r>
@@ -6835,7 +6814,7 @@
               <w:rFonts w:asciiTheme="minorHAnsi" w:eastAsiaTheme="minorEastAsia" w:hAnsiTheme="minorHAnsi" w:cstheme="minorBidi"/>
               <w:noProof/>
               <w:color w:val="auto"/>
-              <w:lang w:val="en-PK" w:eastAsia="en-PK"/>
+              <w:lang w:val="aa-ET" w:eastAsia="aa-ET"/>
             </w:rPr>
           </w:pPr>
           <w:hyperlink w:anchor="_Toc150774652" w:history="1">
@@ -6852,7 +6831,7 @@
                 <w:rFonts w:asciiTheme="minorHAnsi" w:eastAsiaTheme="minorEastAsia" w:hAnsiTheme="minorHAnsi" w:cstheme="minorBidi"/>
                 <w:noProof/>
                 <w:color w:val="auto"/>
-                <w:lang w:val="en-PK" w:eastAsia="en-PK"/>
+                <w:lang w:val="aa-ET" w:eastAsia="aa-ET"/>
               </w:rPr>
               <w:tab/>
             </w:r>
@@ -6925,7 +6904,7 @@
               <w:rFonts w:asciiTheme="minorHAnsi" w:eastAsiaTheme="minorEastAsia" w:hAnsiTheme="minorHAnsi" w:cstheme="minorBidi"/>
               <w:noProof/>
               <w:color w:val="auto"/>
-              <w:lang w:val="en-PK" w:eastAsia="en-PK"/>
+              <w:lang w:val="aa-ET" w:eastAsia="aa-ET"/>
             </w:rPr>
           </w:pPr>
           <w:hyperlink w:anchor="_Toc150774655" w:history="1">
@@ -6942,7 +6921,7 @@
                 <w:rFonts w:asciiTheme="minorHAnsi" w:eastAsiaTheme="minorEastAsia" w:hAnsiTheme="minorHAnsi" w:cstheme="minorBidi"/>
                 <w:noProof/>
                 <w:color w:val="auto"/>
-                <w:lang w:val="en-PK" w:eastAsia="en-PK"/>
+                <w:lang w:val="aa-ET" w:eastAsia="aa-ET"/>
               </w:rPr>
               <w:tab/>
             </w:r>
@@ -7015,7 +6994,7 @@
               <w:rFonts w:asciiTheme="minorHAnsi" w:eastAsiaTheme="minorEastAsia" w:hAnsiTheme="minorHAnsi" w:cstheme="minorBidi"/>
               <w:noProof/>
               <w:color w:val="auto"/>
-              <w:lang w:val="en-PK" w:eastAsia="en-PK"/>
+              <w:lang w:val="aa-ET" w:eastAsia="aa-ET"/>
             </w:rPr>
           </w:pPr>
           <w:hyperlink w:anchor="_Toc150774656" w:history="1">
@@ -7032,7 +7011,7 @@
                 <w:rFonts w:asciiTheme="minorHAnsi" w:eastAsiaTheme="minorEastAsia" w:hAnsiTheme="minorHAnsi" w:cstheme="minorBidi"/>
                 <w:noProof/>
                 <w:color w:val="auto"/>
-                <w:lang w:val="en-PK" w:eastAsia="en-PK"/>
+                <w:lang w:val="aa-ET" w:eastAsia="aa-ET"/>
               </w:rPr>
               <w:tab/>
             </w:r>
@@ -7105,7 +7084,7 @@
               <w:rFonts w:asciiTheme="minorHAnsi" w:eastAsiaTheme="minorEastAsia" w:hAnsiTheme="minorHAnsi" w:cstheme="minorBidi"/>
               <w:noProof/>
               <w:color w:val="auto"/>
-              <w:lang w:val="en-PK" w:eastAsia="en-PK"/>
+              <w:lang w:val="aa-ET" w:eastAsia="aa-ET"/>
             </w:rPr>
           </w:pPr>
           <w:hyperlink w:anchor="_Toc150774657" w:history="1">
@@ -7122,7 +7101,7 @@
                 <w:rFonts w:asciiTheme="minorHAnsi" w:eastAsiaTheme="minorEastAsia" w:hAnsiTheme="minorHAnsi" w:cstheme="minorBidi"/>
                 <w:noProof/>
                 <w:color w:val="auto"/>
-                <w:lang w:val="en-PK" w:eastAsia="en-PK"/>
+                <w:lang w:val="aa-ET" w:eastAsia="aa-ET"/>
               </w:rPr>
               <w:tab/>
             </w:r>
@@ -7195,7 +7174,7 @@
               <w:rFonts w:asciiTheme="minorHAnsi" w:eastAsiaTheme="minorEastAsia" w:hAnsiTheme="minorHAnsi" w:cstheme="minorBidi"/>
               <w:noProof/>
               <w:color w:val="auto"/>
-              <w:lang w:val="en-PK" w:eastAsia="en-PK"/>
+              <w:lang w:val="aa-ET" w:eastAsia="aa-ET"/>
             </w:rPr>
           </w:pPr>
           <w:hyperlink w:anchor="_Toc150774658" w:history="1">
@@ -7212,7 +7191,7 @@
                 <w:rFonts w:asciiTheme="minorHAnsi" w:eastAsiaTheme="minorEastAsia" w:hAnsiTheme="minorHAnsi" w:cstheme="minorBidi"/>
                 <w:noProof/>
                 <w:color w:val="auto"/>
-                <w:lang w:val="en-PK" w:eastAsia="en-PK"/>
+                <w:lang w:val="aa-ET" w:eastAsia="aa-ET"/>
               </w:rPr>
               <w:tab/>
             </w:r>
@@ -7285,7 +7264,7 @@
               <w:rFonts w:asciiTheme="minorHAnsi" w:eastAsiaTheme="minorEastAsia" w:hAnsiTheme="minorHAnsi" w:cstheme="minorBidi"/>
               <w:noProof/>
               <w:color w:val="auto"/>
-              <w:lang w:val="en-PK" w:eastAsia="en-PK"/>
+              <w:lang w:val="aa-ET" w:eastAsia="aa-ET"/>
             </w:rPr>
           </w:pPr>
           <w:hyperlink w:anchor="_Toc150774659" w:history="1">
@@ -7302,7 +7281,7 @@
                 <w:rFonts w:asciiTheme="minorHAnsi" w:eastAsiaTheme="minorEastAsia" w:hAnsiTheme="minorHAnsi" w:cstheme="minorBidi"/>
                 <w:noProof/>
                 <w:color w:val="auto"/>
-                <w:lang w:val="en-PK" w:eastAsia="en-PK"/>
+                <w:lang w:val="aa-ET" w:eastAsia="aa-ET"/>
               </w:rPr>
               <w:tab/>
             </w:r>
@@ -7375,7 +7354,7 @@
               <w:rFonts w:asciiTheme="minorHAnsi" w:eastAsiaTheme="minorEastAsia" w:hAnsiTheme="minorHAnsi" w:cstheme="minorBidi"/>
               <w:noProof/>
               <w:color w:val="auto"/>
-              <w:lang w:val="en-PK" w:eastAsia="en-PK"/>
+              <w:lang w:val="aa-ET" w:eastAsia="aa-ET"/>
             </w:rPr>
           </w:pPr>
           <w:hyperlink w:anchor="_Toc150774660" w:history="1">
@@ -7392,7 +7371,7 @@
                 <w:rFonts w:asciiTheme="minorHAnsi" w:eastAsiaTheme="minorEastAsia" w:hAnsiTheme="minorHAnsi" w:cstheme="minorBidi"/>
                 <w:noProof/>
                 <w:color w:val="auto"/>
-                <w:lang w:val="en-PK" w:eastAsia="en-PK"/>
+                <w:lang w:val="aa-ET" w:eastAsia="aa-ET"/>
               </w:rPr>
               <w:tab/>
             </w:r>
@@ -7465,7 +7444,7 @@
               <w:rFonts w:asciiTheme="minorHAnsi" w:eastAsiaTheme="minorEastAsia" w:hAnsiTheme="minorHAnsi" w:cstheme="minorBidi"/>
               <w:noProof/>
               <w:color w:val="auto"/>
-              <w:lang w:val="en-PK" w:eastAsia="en-PK"/>
+              <w:lang w:val="aa-ET" w:eastAsia="aa-ET"/>
             </w:rPr>
           </w:pPr>
           <w:hyperlink w:anchor="_Toc150774661" w:history="1">
@@ -7482,7 +7461,7 @@
                 <w:rFonts w:asciiTheme="minorHAnsi" w:eastAsiaTheme="minorEastAsia" w:hAnsiTheme="minorHAnsi" w:cstheme="minorBidi"/>
                 <w:noProof/>
                 <w:color w:val="auto"/>
-                <w:lang w:val="en-PK" w:eastAsia="en-PK"/>
+                <w:lang w:val="aa-ET" w:eastAsia="aa-ET"/>
               </w:rPr>
               <w:tab/>
             </w:r>
@@ -7555,7 +7534,7 @@
               <w:rFonts w:asciiTheme="minorHAnsi" w:eastAsiaTheme="minorEastAsia" w:hAnsiTheme="minorHAnsi" w:cstheme="minorBidi"/>
               <w:noProof/>
               <w:color w:val="auto"/>
-              <w:lang w:val="en-PK" w:eastAsia="en-PK"/>
+              <w:lang w:val="aa-ET" w:eastAsia="aa-ET"/>
             </w:rPr>
           </w:pPr>
           <w:hyperlink w:anchor="_Toc150774662" w:history="1">
@@ -7572,7 +7551,7 @@
                 <w:rFonts w:asciiTheme="minorHAnsi" w:eastAsiaTheme="minorEastAsia" w:hAnsiTheme="minorHAnsi" w:cstheme="minorBidi"/>
                 <w:noProof/>
                 <w:color w:val="auto"/>
-                <w:lang w:val="en-PK" w:eastAsia="en-PK"/>
+                <w:lang w:val="aa-ET" w:eastAsia="aa-ET"/>
               </w:rPr>
               <w:tab/>
             </w:r>
@@ -7645,7 +7624,7 @@
               <w:rFonts w:asciiTheme="minorHAnsi" w:eastAsiaTheme="minorEastAsia" w:hAnsiTheme="minorHAnsi" w:cstheme="minorBidi"/>
               <w:noProof/>
               <w:color w:val="auto"/>
-              <w:lang w:val="en-PK" w:eastAsia="en-PK"/>
+              <w:lang w:val="aa-ET" w:eastAsia="aa-ET"/>
             </w:rPr>
           </w:pPr>
           <w:hyperlink w:anchor="_Toc150774663" w:history="1">
@@ -7662,7 +7641,7 @@
                 <w:rFonts w:asciiTheme="minorHAnsi" w:eastAsiaTheme="minorEastAsia" w:hAnsiTheme="minorHAnsi" w:cstheme="minorBidi"/>
                 <w:noProof/>
                 <w:color w:val="auto"/>
-                <w:lang w:val="en-PK" w:eastAsia="en-PK"/>
+                <w:lang w:val="aa-ET" w:eastAsia="aa-ET"/>
               </w:rPr>
               <w:tab/>
             </w:r>
@@ -7735,7 +7714,7 @@
               <w:rFonts w:asciiTheme="minorHAnsi" w:eastAsiaTheme="minorEastAsia" w:hAnsiTheme="minorHAnsi" w:cstheme="minorBidi"/>
               <w:noProof/>
               <w:color w:val="auto"/>
-              <w:lang w:val="en-PK" w:eastAsia="en-PK"/>
+              <w:lang w:val="aa-ET" w:eastAsia="aa-ET"/>
             </w:rPr>
           </w:pPr>
           <w:hyperlink w:anchor="_Toc150774664" w:history="1">
@@ -7752,7 +7731,7 @@
                 <w:rFonts w:asciiTheme="minorHAnsi" w:eastAsiaTheme="minorEastAsia" w:hAnsiTheme="minorHAnsi" w:cstheme="minorBidi"/>
                 <w:noProof/>
                 <w:color w:val="auto"/>
-                <w:lang w:val="en-PK" w:eastAsia="en-PK"/>
+                <w:lang w:val="aa-ET" w:eastAsia="aa-ET"/>
               </w:rPr>
               <w:tab/>
             </w:r>
@@ -7825,7 +7804,7 @@
               <w:rFonts w:asciiTheme="minorHAnsi" w:eastAsiaTheme="minorEastAsia" w:hAnsiTheme="minorHAnsi" w:cstheme="minorBidi"/>
               <w:noProof/>
               <w:color w:val="auto"/>
-              <w:lang w:val="en-PK" w:eastAsia="en-PK"/>
+              <w:lang w:val="aa-ET" w:eastAsia="aa-ET"/>
             </w:rPr>
           </w:pPr>
           <w:hyperlink w:anchor="_Toc150774665" w:history="1">
@@ -7842,7 +7821,7 @@
                 <w:rFonts w:asciiTheme="minorHAnsi" w:eastAsiaTheme="minorEastAsia" w:hAnsiTheme="minorHAnsi" w:cstheme="minorBidi"/>
                 <w:noProof/>
                 <w:color w:val="auto"/>
-                <w:lang w:val="en-PK" w:eastAsia="en-PK"/>
+                <w:lang w:val="aa-ET" w:eastAsia="aa-ET"/>
               </w:rPr>
               <w:tab/>
             </w:r>
@@ -7915,7 +7894,7 @@
               <w:rFonts w:asciiTheme="minorHAnsi" w:eastAsiaTheme="minorEastAsia" w:hAnsiTheme="minorHAnsi" w:cstheme="minorBidi"/>
               <w:noProof/>
               <w:color w:val="auto"/>
-              <w:lang w:val="en-PK" w:eastAsia="en-PK"/>
+              <w:lang w:val="aa-ET" w:eastAsia="aa-ET"/>
             </w:rPr>
           </w:pPr>
           <w:hyperlink w:anchor="_Toc150774667" w:history="1">
@@ -7932,7 +7911,7 @@
                 <w:rFonts w:asciiTheme="minorHAnsi" w:eastAsiaTheme="minorEastAsia" w:hAnsiTheme="minorHAnsi" w:cstheme="minorBidi"/>
                 <w:noProof/>
                 <w:color w:val="auto"/>
-                <w:lang w:val="en-PK" w:eastAsia="en-PK"/>
+                <w:lang w:val="aa-ET" w:eastAsia="aa-ET"/>
               </w:rPr>
               <w:tab/>
             </w:r>
@@ -8005,7 +7984,7 @@
               <w:rFonts w:asciiTheme="minorHAnsi" w:eastAsiaTheme="minorEastAsia" w:hAnsiTheme="minorHAnsi" w:cstheme="minorBidi"/>
               <w:noProof/>
               <w:color w:val="auto"/>
-              <w:lang w:val="en-PK" w:eastAsia="en-PK"/>
+              <w:lang w:val="aa-ET" w:eastAsia="aa-ET"/>
             </w:rPr>
           </w:pPr>
           <w:hyperlink w:anchor="_Toc150774668" w:history="1">
@@ -8022,7 +8001,7 @@
                 <w:rFonts w:asciiTheme="minorHAnsi" w:eastAsiaTheme="minorEastAsia" w:hAnsiTheme="minorHAnsi" w:cstheme="minorBidi"/>
                 <w:noProof/>
                 <w:color w:val="auto"/>
-                <w:lang w:val="en-PK" w:eastAsia="en-PK"/>
+                <w:lang w:val="aa-ET" w:eastAsia="aa-ET"/>
               </w:rPr>
               <w:tab/>
             </w:r>
@@ -8095,7 +8074,7 @@
               <w:rFonts w:asciiTheme="minorHAnsi" w:eastAsiaTheme="minorEastAsia" w:hAnsiTheme="minorHAnsi" w:cstheme="minorBidi"/>
               <w:noProof/>
               <w:color w:val="auto"/>
-              <w:lang w:val="en-PK" w:eastAsia="en-PK"/>
+              <w:lang w:val="aa-ET" w:eastAsia="aa-ET"/>
             </w:rPr>
           </w:pPr>
           <w:hyperlink w:anchor="_Toc150774669" w:history="1">
@@ -8112,7 +8091,7 @@
                 <w:rFonts w:asciiTheme="minorHAnsi" w:eastAsiaTheme="minorEastAsia" w:hAnsiTheme="minorHAnsi" w:cstheme="minorBidi"/>
                 <w:noProof/>
                 <w:color w:val="auto"/>
-                <w:lang w:val="en-PK" w:eastAsia="en-PK"/>
+                <w:lang w:val="aa-ET" w:eastAsia="aa-ET"/>
               </w:rPr>
               <w:tab/>
             </w:r>
@@ -8185,7 +8164,7 @@
               <w:rFonts w:asciiTheme="minorHAnsi" w:eastAsiaTheme="minorEastAsia" w:hAnsiTheme="minorHAnsi" w:cstheme="minorBidi"/>
               <w:noProof/>
               <w:color w:val="auto"/>
-              <w:lang w:val="en-PK" w:eastAsia="en-PK"/>
+              <w:lang w:val="aa-ET" w:eastAsia="aa-ET"/>
             </w:rPr>
           </w:pPr>
           <w:hyperlink w:anchor="_Toc150774670" w:history="1">
@@ -8202,7 +8181,7 @@
                 <w:rFonts w:asciiTheme="minorHAnsi" w:eastAsiaTheme="minorEastAsia" w:hAnsiTheme="minorHAnsi" w:cstheme="minorBidi"/>
                 <w:noProof/>
                 <w:color w:val="auto"/>
-                <w:lang w:val="en-PK" w:eastAsia="en-PK"/>
+                <w:lang w:val="aa-ET" w:eastAsia="aa-ET"/>
               </w:rPr>
               <w:tab/>
             </w:r>
@@ -8275,7 +8254,7 @@
               <w:rFonts w:asciiTheme="minorHAnsi" w:eastAsiaTheme="minorEastAsia" w:hAnsiTheme="minorHAnsi" w:cstheme="minorBidi"/>
               <w:noProof/>
               <w:color w:val="auto"/>
-              <w:lang w:val="en-PK" w:eastAsia="en-PK"/>
+              <w:lang w:val="aa-ET" w:eastAsia="aa-ET"/>
             </w:rPr>
           </w:pPr>
           <w:hyperlink w:anchor="_Toc150774671" w:history="1">
@@ -8292,7 +8271,7 @@
                 <w:rFonts w:asciiTheme="minorHAnsi" w:eastAsiaTheme="minorEastAsia" w:hAnsiTheme="minorHAnsi" w:cstheme="minorBidi"/>
                 <w:noProof/>
                 <w:color w:val="auto"/>
-                <w:lang w:val="en-PK" w:eastAsia="en-PK"/>
+                <w:lang w:val="aa-ET" w:eastAsia="aa-ET"/>
               </w:rPr>
               <w:tab/>
             </w:r>
@@ -8365,7 +8344,7 @@
               <w:rFonts w:asciiTheme="minorHAnsi" w:eastAsiaTheme="minorEastAsia" w:hAnsiTheme="minorHAnsi" w:cstheme="minorBidi"/>
               <w:noProof/>
               <w:color w:val="auto"/>
-              <w:lang w:val="en-PK" w:eastAsia="en-PK"/>
+              <w:lang w:val="aa-ET" w:eastAsia="aa-ET"/>
             </w:rPr>
           </w:pPr>
           <w:hyperlink w:anchor="_Toc150774672" w:history="1">
@@ -8382,7 +8361,7 @@
                 <w:rFonts w:asciiTheme="minorHAnsi" w:eastAsiaTheme="minorEastAsia" w:hAnsiTheme="minorHAnsi" w:cstheme="minorBidi"/>
                 <w:noProof/>
                 <w:color w:val="auto"/>
-                <w:lang w:val="en-PK" w:eastAsia="en-PK"/>
+                <w:lang w:val="aa-ET" w:eastAsia="aa-ET"/>
               </w:rPr>
               <w:tab/>
             </w:r>
@@ -8455,7 +8434,7 @@
               <w:rFonts w:asciiTheme="minorHAnsi" w:eastAsiaTheme="minorEastAsia" w:hAnsiTheme="minorHAnsi" w:cstheme="minorBidi"/>
               <w:noProof/>
               <w:color w:val="auto"/>
-              <w:lang w:val="en-PK" w:eastAsia="en-PK"/>
+              <w:lang w:val="aa-ET" w:eastAsia="aa-ET"/>
             </w:rPr>
           </w:pPr>
           <w:hyperlink w:anchor="_Toc150774674" w:history="1">
@@ -8472,7 +8451,7 @@
                 <w:rFonts w:asciiTheme="minorHAnsi" w:eastAsiaTheme="minorEastAsia" w:hAnsiTheme="minorHAnsi" w:cstheme="minorBidi"/>
                 <w:noProof/>
                 <w:color w:val="auto"/>
-                <w:lang w:val="en-PK" w:eastAsia="en-PK"/>
+                <w:lang w:val="aa-ET" w:eastAsia="aa-ET"/>
               </w:rPr>
               <w:tab/>
             </w:r>
@@ -8545,7 +8524,7 @@
               <w:rFonts w:asciiTheme="minorHAnsi" w:eastAsiaTheme="minorEastAsia" w:hAnsiTheme="minorHAnsi" w:cstheme="minorBidi"/>
               <w:noProof/>
               <w:color w:val="auto"/>
-              <w:lang w:val="en-PK" w:eastAsia="en-PK"/>
+              <w:lang w:val="aa-ET" w:eastAsia="aa-ET"/>
             </w:rPr>
           </w:pPr>
           <w:hyperlink w:anchor="_Toc150774675" w:history="1">
@@ -8562,7 +8541,7 @@
                 <w:rFonts w:asciiTheme="minorHAnsi" w:eastAsiaTheme="minorEastAsia" w:hAnsiTheme="minorHAnsi" w:cstheme="minorBidi"/>
                 <w:noProof/>
                 <w:color w:val="auto"/>
-                <w:lang w:val="en-PK" w:eastAsia="en-PK"/>
+                <w:lang w:val="aa-ET" w:eastAsia="aa-ET"/>
               </w:rPr>
               <w:tab/>
             </w:r>
@@ -8635,7 +8614,7 @@
               <w:rFonts w:asciiTheme="minorHAnsi" w:eastAsiaTheme="minorEastAsia" w:hAnsiTheme="minorHAnsi" w:cstheme="minorBidi"/>
               <w:noProof/>
               <w:color w:val="auto"/>
-              <w:lang w:val="en-PK" w:eastAsia="en-PK"/>
+              <w:lang w:val="aa-ET" w:eastAsia="aa-ET"/>
             </w:rPr>
           </w:pPr>
           <w:hyperlink w:anchor="_Toc150774676" w:history="1">
@@ -8652,7 +8631,7 @@
                 <w:rFonts w:asciiTheme="minorHAnsi" w:eastAsiaTheme="minorEastAsia" w:hAnsiTheme="minorHAnsi" w:cstheme="minorBidi"/>
                 <w:noProof/>
                 <w:color w:val="auto"/>
-                <w:lang w:val="en-PK" w:eastAsia="en-PK"/>
+                <w:lang w:val="aa-ET" w:eastAsia="aa-ET"/>
               </w:rPr>
               <w:tab/>
             </w:r>
@@ -8725,7 +8704,7 @@
               <w:rFonts w:asciiTheme="minorHAnsi" w:eastAsiaTheme="minorEastAsia" w:hAnsiTheme="minorHAnsi" w:cstheme="minorBidi"/>
               <w:noProof/>
               <w:color w:val="auto"/>
-              <w:lang w:val="en-PK" w:eastAsia="en-PK"/>
+              <w:lang w:val="aa-ET" w:eastAsia="aa-ET"/>
             </w:rPr>
           </w:pPr>
           <w:hyperlink w:anchor="_Toc150774677" w:history="1">
@@ -8742,7 +8721,7 @@
                 <w:rFonts w:asciiTheme="minorHAnsi" w:eastAsiaTheme="minorEastAsia" w:hAnsiTheme="minorHAnsi" w:cstheme="minorBidi"/>
                 <w:noProof/>
                 <w:color w:val="auto"/>
-                <w:lang w:val="en-PK" w:eastAsia="en-PK"/>
+                <w:lang w:val="aa-ET" w:eastAsia="aa-ET"/>
               </w:rPr>
               <w:tab/>
             </w:r>
@@ -8815,7 +8794,7 @@
               <w:rFonts w:asciiTheme="minorHAnsi" w:eastAsiaTheme="minorEastAsia" w:hAnsiTheme="minorHAnsi" w:cstheme="minorBidi"/>
               <w:noProof/>
               <w:color w:val="auto"/>
-              <w:lang w:val="en-PK" w:eastAsia="en-PK"/>
+              <w:lang w:val="aa-ET" w:eastAsia="aa-ET"/>
             </w:rPr>
           </w:pPr>
           <w:hyperlink w:anchor="_Toc150774678" w:history="1">
@@ -8832,7 +8811,7 @@
                 <w:rFonts w:asciiTheme="minorHAnsi" w:eastAsiaTheme="minorEastAsia" w:hAnsiTheme="minorHAnsi" w:cstheme="minorBidi"/>
                 <w:noProof/>
                 <w:color w:val="auto"/>
-                <w:lang w:val="en-PK" w:eastAsia="en-PK"/>
+                <w:lang w:val="aa-ET" w:eastAsia="aa-ET"/>
               </w:rPr>
               <w:tab/>
             </w:r>
@@ -8905,7 +8884,7 @@
               <w:rFonts w:asciiTheme="minorHAnsi" w:eastAsiaTheme="minorEastAsia" w:hAnsiTheme="minorHAnsi" w:cstheme="minorBidi"/>
               <w:noProof/>
               <w:color w:val="auto"/>
-              <w:lang w:val="en-PK" w:eastAsia="en-PK"/>
+              <w:lang w:val="aa-ET" w:eastAsia="aa-ET"/>
             </w:rPr>
           </w:pPr>
           <w:hyperlink w:anchor="_Toc150774679" w:history="1">
@@ -8922,7 +8901,7 @@
                 <w:rFonts w:asciiTheme="minorHAnsi" w:eastAsiaTheme="minorEastAsia" w:hAnsiTheme="minorHAnsi" w:cstheme="minorBidi"/>
                 <w:noProof/>
                 <w:color w:val="auto"/>
-                <w:lang w:val="en-PK" w:eastAsia="en-PK"/>
+                <w:lang w:val="aa-ET" w:eastAsia="aa-ET"/>
               </w:rPr>
               <w:tab/>
             </w:r>
@@ -8995,7 +8974,7 @@
               <w:rFonts w:asciiTheme="minorHAnsi" w:eastAsiaTheme="minorEastAsia" w:hAnsiTheme="minorHAnsi" w:cstheme="minorBidi"/>
               <w:noProof/>
               <w:color w:val="auto"/>
-              <w:lang w:val="en-PK" w:eastAsia="en-PK"/>
+              <w:lang w:val="aa-ET" w:eastAsia="aa-ET"/>
             </w:rPr>
           </w:pPr>
           <w:hyperlink w:anchor="_Toc150774682" w:history="1">
@@ -9012,7 +8991,7 @@
                 <w:rFonts w:asciiTheme="minorHAnsi" w:eastAsiaTheme="minorEastAsia" w:hAnsiTheme="minorHAnsi" w:cstheme="minorBidi"/>
                 <w:noProof/>
                 <w:color w:val="auto"/>
-                <w:lang w:val="en-PK" w:eastAsia="en-PK"/>
+                <w:lang w:val="aa-ET" w:eastAsia="aa-ET"/>
               </w:rPr>
               <w:tab/>
             </w:r>
@@ -9085,7 +9064,7 @@
               <w:rFonts w:asciiTheme="minorHAnsi" w:eastAsiaTheme="minorEastAsia" w:hAnsiTheme="minorHAnsi" w:cstheme="minorBidi"/>
               <w:noProof/>
               <w:color w:val="auto"/>
-              <w:lang w:val="en-PK" w:eastAsia="en-PK"/>
+              <w:lang w:val="aa-ET" w:eastAsia="aa-ET"/>
             </w:rPr>
           </w:pPr>
           <w:hyperlink w:anchor="_Toc150774683" w:history="1">
@@ -9102,7 +9081,7 @@
                 <w:rFonts w:asciiTheme="minorHAnsi" w:eastAsiaTheme="minorEastAsia" w:hAnsiTheme="minorHAnsi" w:cstheme="minorBidi"/>
                 <w:noProof/>
                 <w:color w:val="auto"/>
-                <w:lang w:val="en-PK" w:eastAsia="en-PK"/>
+                <w:lang w:val="aa-ET" w:eastAsia="aa-ET"/>
               </w:rPr>
               <w:tab/>
             </w:r>
@@ -9175,7 +9154,7 @@
               <w:rFonts w:asciiTheme="minorHAnsi" w:eastAsiaTheme="minorEastAsia" w:hAnsiTheme="minorHAnsi" w:cstheme="minorBidi"/>
               <w:noProof/>
               <w:color w:val="auto"/>
-              <w:lang w:val="en-PK" w:eastAsia="en-PK"/>
+              <w:lang w:val="aa-ET" w:eastAsia="aa-ET"/>
             </w:rPr>
           </w:pPr>
           <w:hyperlink w:anchor="_Toc150774684" w:history="1">
@@ -9192,7 +9171,7 @@
                 <w:rFonts w:asciiTheme="minorHAnsi" w:eastAsiaTheme="minorEastAsia" w:hAnsiTheme="minorHAnsi" w:cstheme="minorBidi"/>
                 <w:noProof/>
                 <w:color w:val="auto"/>
-                <w:lang w:val="en-PK" w:eastAsia="en-PK"/>
+                <w:lang w:val="aa-ET" w:eastAsia="aa-ET"/>
               </w:rPr>
               <w:tab/>
             </w:r>
@@ -9382,13 +9361,14 @@
       <w:r>
         <w:t xml:space="preserve"> </w:t>
       </w:r>
-      <w:proofErr w:type="gramStart"/>
-      <w:r>
-        <w:t>Calibri(</w:t>
-      </w:r>
-      <w:proofErr w:type="gramEnd"/>
-      <w:r>
-        <w:t xml:space="preserve">Light) font size of 14 for Headings </w:t>
+      <w:r>
+        <w:t>Calibri</w:t>
+      </w:r>
+      <w:r>
+        <w:t xml:space="preserve"> </w:t>
+      </w:r>
+      <w:r>
+        <w:t xml:space="preserve">(Light) font size of 14 for Headings </w:t>
       </w:r>
       <w:r>
         <w:t xml:space="preserve">and Times new Roman font of size </w:t>
@@ -9497,7 +9477,7 @@
         <w:ind w:right="9" w:hanging="360"/>
       </w:pPr>
       <w:r>
-        <w:t xml:space="preserve">ISO/IEC/IEEE 2011 </w:t>
+        <w:t xml:space="preserve">ISO/IEC/IEEE </w:t>
       </w:r>
     </w:p>
     <w:p>
@@ -9509,7 +9489,12 @@
         <w:ind w:right="9" w:hanging="360"/>
       </w:pPr>
       <w:r>
-        <w:t xml:space="preserve">Robertson and Robertson 2013. </w:t>
+        <w:t>Robertson and Robertson</w:t>
+      </w:r>
+      <w:bookmarkStart w:id="5" w:name="_GoBack"/>
+      <w:bookmarkEnd w:id="5"/>
+      <w:r>
+        <w:t xml:space="preserve">. </w:t>
       </w:r>
     </w:p>
     <w:p>
@@ -9523,14 +9508,14 @@
           <w:rFonts w:ascii="Times New Roman" w:hAnsi="Times New Roman" w:cs="Times New Roman"/>
         </w:rPr>
       </w:pPr>
-      <w:bookmarkStart w:id="5" w:name="_Toc150774603"/>
+      <w:bookmarkStart w:id="6" w:name="_Toc150774603"/>
       <w:r>
         <w:rPr>
           <w:rFonts w:ascii="Times New Roman" w:hAnsi="Times New Roman" w:cs="Times New Roman"/>
         </w:rPr>
         <w:t>Over-All Description</w:t>
       </w:r>
-      <w:bookmarkEnd w:id="5"/>
+      <w:bookmarkEnd w:id="6"/>
       <w:r>
         <w:rPr>
           <w:rFonts w:ascii="Times New Roman" w:hAnsi="Times New Roman" w:cs="Times New Roman"/>
@@ -9551,7 +9536,7 @@
           <w:szCs w:val="28"/>
         </w:rPr>
       </w:pPr>
-      <w:bookmarkStart w:id="6" w:name="_Toc150774604"/>
+      <w:bookmarkStart w:id="7" w:name="_Toc150774604"/>
       <w:r>
         <w:rPr>
           <w:rFonts w:ascii="Times New Roman" w:hAnsi="Times New Roman" w:cs="Times New Roman"/>
@@ -9560,7 +9545,7 @@
         </w:rPr>
         <w:t>Product Perspective</w:t>
       </w:r>
-      <w:bookmarkEnd w:id="6"/>
+      <w:bookmarkEnd w:id="7"/>
     </w:p>
     <w:p>
       <w:pPr>
@@ -9597,7 +9582,7 @@
           <w:szCs w:val="28"/>
         </w:rPr>
       </w:pPr>
-      <w:bookmarkStart w:id="7" w:name="_Toc150774605"/>
+      <w:bookmarkStart w:id="8" w:name="_Toc150774605"/>
       <w:r>
         <w:rPr>
           <w:rFonts w:ascii="Times New Roman" w:hAnsi="Times New Roman" w:cs="Times New Roman"/>
@@ -9615,7 +9600,7 @@
         </w:rPr>
         <w:t>aracteristics</w:t>
       </w:r>
-      <w:bookmarkEnd w:id="7"/>
+      <w:bookmarkEnd w:id="8"/>
     </w:p>
     <w:p>
       <w:pPr>
@@ -9640,7 +9625,7 @@
           <w:szCs w:val="28"/>
         </w:rPr>
       </w:pPr>
-      <w:bookmarkStart w:id="8" w:name="_Toc150774606"/>
+      <w:bookmarkStart w:id="9" w:name="_Toc150774606"/>
       <w:r>
         <w:rPr>
           <w:rFonts w:ascii="Times New Roman" w:hAnsi="Times New Roman" w:cs="Times New Roman"/>
@@ -9650,7 +9635,7 @@
         <w:lastRenderedPageBreak/>
         <w:t>Operating Environment</w:t>
       </w:r>
-      <w:bookmarkEnd w:id="8"/>
+      <w:bookmarkEnd w:id="9"/>
     </w:p>
     <w:p>
       <w:pPr>
@@ -9664,8 +9649,8 @@
           <w:iCs/>
         </w:rPr>
       </w:pPr>
-      <w:bookmarkStart w:id="9" w:name="_Hlk150342574"/>
-      <w:bookmarkStart w:id="10" w:name="_Toc150774607"/>
+      <w:bookmarkStart w:id="10" w:name="_Hlk150342574"/>
+      <w:bookmarkStart w:id="11" w:name="_Toc150774607"/>
       <w:r>
         <w:rPr>
           <w:rFonts w:ascii="Times New Roman" w:hAnsi="Times New Roman" w:cs="Times New Roman"/>
@@ -9673,8 +9658,8 @@
         </w:rPr>
         <w:t>Hardware Platform</w:t>
       </w:r>
-      <w:bookmarkEnd w:id="9"/>
       <w:bookmarkEnd w:id="10"/>
+      <w:bookmarkEnd w:id="11"/>
     </w:p>
     <w:p>
       <w:pPr>
@@ -9687,14 +9672,14 @@
           <w:iCs/>
         </w:rPr>
       </w:pPr>
-      <w:bookmarkStart w:id="11" w:name="_Hlk150383808"/>
+      <w:bookmarkStart w:id="12" w:name="_Hlk150383808"/>
       <w:r>
         <w:rPr>
           <w:iCs/>
         </w:rPr>
         <w:t>The system is designed to run on a variety of hardware platforms, including desktop computers, laptops, smartphones, and tablets. Users can access the system through web browsers.</w:t>
       </w:r>
-      <w:bookmarkEnd w:id="11"/>
+      <w:bookmarkEnd w:id="12"/>
     </w:p>
     <w:p>
       <w:pPr>
@@ -9708,7 +9693,7 @@
           <w:iCs/>
         </w:rPr>
       </w:pPr>
-      <w:bookmarkStart w:id="12" w:name="_Toc150774608"/>
+      <w:bookmarkStart w:id="13" w:name="_Toc150774608"/>
       <w:r>
         <w:rPr>
           <w:rFonts w:ascii="Times New Roman" w:hAnsi="Times New Roman" w:cs="Times New Roman"/>
@@ -9716,7 +9701,7 @@
         </w:rPr>
         <w:t>Operating System</w:t>
       </w:r>
-      <w:bookmarkEnd w:id="12"/>
+      <w:bookmarkEnd w:id="13"/>
     </w:p>
     <w:p>
       <w:pPr>
@@ -9748,7 +9733,7 @@
           <w:iCs/>
         </w:rPr>
       </w:pPr>
-      <w:bookmarkStart w:id="13" w:name="_Toc150774609"/>
+      <w:bookmarkStart w:id="14" w:name="_Toc150774609"/>
       <w:r>
         <w:rPr>
           <w:rFonts w:ascii="Times New Roman" w:hAnsi="Times New Roman" w:cs="Times New Roman"/>
@@ -9756,7 +9741,7 @@
         </w:rPr>
         <w:t>Blockchain Infrastructure</w:t>
       </w:r>
-      <w:bookmarkEnd w:id="13"/>
+      <w:bookmarkEnd w:id="14"/>
     </w:p>
     <w:p>
       <w:pPr>
@@ -9788,7 +9773,7 @@
           <w:iCs/>
         </w:rPr>
       </w:pPr>
-      <w:bookmarkStart w:id="14" w:name="_Toc150774610"/>
+      <w:bookmarkStart w:id="15" w:name="_Toc150774610"/>
       <w:r>
         <w:rPr>
           <w:rFonts w:ascii="Times New Roman" w:hAnsi="Times New Roman" w:cs="Times New Roman"/>
@@ -9796,7 +9781,7 @@
         </w:rPr>
         <w:t>Database Management System (DBMS)</w:t>
       </w:r>
-      <w:bookmarkEnd w:id="14"/>
+      <w:bookmarkEnd w:id="15"/>
     </w:p>
     <w:p>
       <w:pPr>
@@ -9824,7 +9809,7 @@
           <w:iCs/>
         </w:rPr>
       </w:pPr>
-      <w:bookmarkStart w:id="15" w:name="_Toc150774611"/>
+      <w:bookmarkStart w:id="16" w:name="_Toc150774611"/>
       <w:r>
         <w:rPr>
           <w:rFonts w:ascii="Times New Roman" w:hAnsi="Times New Roman" w:cs="Times New Roman"/>
@@ -9832,7 +9817,7 @@
         </w:rPr>
         <w:t>Network Environment</w:t>
       </w:r>
-      <w:bookmarkEnd w:id="15"/>
+      <w:bookmarkEnd w:id="16"/>
     </w:p>
     <w:p>
       <w:pPr>
@@ -9864,7 +9849,7 @@
           <w:iCs/>
         </w:rPr>
       </w:pPr>
-      <w:bookmarkStart w:id="16" w:name="_Toc150774612"/>
+      <w:bookmarkStart w:id="17" w:name="_Toc150774612"/>
       <w:r>
         <w:rPr>
           <w:rFonts w:ascii="Times New Roman" w:hAnsi="Times New Roman" w:cs="Times New Roman"/>
@@ -9872,7 +9857,7 @@
         </w:rPr>
         <w:t>Web Browsers</w:t>
       </w:r>
-      <w:bookmarkEnd w:id="16"/>
+      <w:bookmarkEnd w:id="17"/>
     </w:p>
     <w:p>
       <w:pPr>
@@ -9905,7 +9890,7 @@
           <w:szCs w:val="28"/>
         </w:rPr>
       </w:pPr>
-      <w:bookmarkStart w:id="17" w:name="_Toc150774613"/>
+      <w:bookmarkStart w:id="18" w:name="_Toc150774613"/>
       <w:r>
         <w:rPr>
           <w:rFonts w:ascii="Times New Roman" w:hAnsi="Times New Roman" w:cs="Times New Roman"/>
@@ -9914,7 +9899,7 @@
         </w:rPr>
         <w:t>System Constraints</w:t>
       </w:r>
-      <w:bookmarkEnd w:id="17"/>
+      <w:bookmarkEnd w:id="18"/>
       <w:r>
         <w:rPr>
           <w:rFonts w:ascii="Times New Roman" w:hAnsi="Times New Roman" w:cs="Times New Roman"/>
@@ -9936,7 +9921,7 @@
           <w:iCs/>
         </w:rPr>
       </w:pPr>
-      <w:bookmarkStart w:id="18" w:name="_Toc150774614"/>
+      <w:bookmarkStart w:id="19" w:name="_Toc150774614"/>
       <w:r>
         <w:rPr>
           <w:rFonts w:ascii="Times New Roman" w:hAnsi="Times New Roman" w:cs="Times New Roman"/>
@@ -9944,7 +9929,7 @@
         </w:rPr>
         <w:t>Software Constraints</w:t>
       </w:r>
-      <w:bookmarkEnd w:id="18"/>
+      <w:bookmarkEnd w:id="19"/>
     </w:p>
     <w:p>
       <w:pPr>
@@ -10001,7 +9986,7 @@
           <w:iCs/>
         </w:rPr>
       </w:pPr>
-      <w:bookmarkStart w:id="19" w:name="_Toc150774615"/>
+      <w:bookmarkStart w:id="20" w:name="_Toc150774615"/>
       <w:r>
         <w:rPr>
           <w:rFonts w:ascii="Times New Roman" w:hAnsi="Times New Roman" w:cs="Times New Roman"/>
@@ -10009,7 +9994,7 @@
         </w:rPr>
         <w:t>Hardware Constraints</w:t>
       </w:r>
-      <w:bookmarkEnd w:id="19"/>
+      <w:bookmarkEnd w:id="20"/>
     </w:p>
     <w:p>
       <w:pPr>
@@ -10069,7 +10054,7 @@
           <w:iCs/>
         </w:rPr>
       </w:pPr>
-      <w:bookmarkStart w:id="20" w:name="_Toc150774616"/>
+      <w:bookmarkStart w:id="21" w:name="_Toc150774616"/>
       <w:r>
         <w:rPr>
           <w:rFonts w:ascii="Times New Roman" w:hAnsi="Times New Roman" w:cs="Times New Roman"/>
@@ -10078,7 +10063,7 @@
         <w:lastRenderedPageBreak/>
         <w:t>Cultural Constraints</w:t>
       </w:r>
-      <w:bookmarkEnd w:id="20"/>
+      <w:bookmarkEnd w:id="21"/>
     </w:p>
     <w:p>
       <w:pPr>
@@ -10096,7 +10081,7 @@
           <w:iCs/>
         </w:rPr>
       </w:pPr>
-      <w:bookmarkStart w:id="21" w:name="_Hlk150384465"/>
+      <w:bookmarkStart w:id="22" w:name="_Hlk150384465"/>
       <w:r>
         <w:rPr>
           <w:iCs/>
@@ -10139,8 +10124,8 @@
           <w:iCs/>
         </w:rPr>
       </w:pPr>
-      <w:bookmarkStart w:id="22" w:name="_Toc150774617"/>
-      <w:bookmarkEnd w:id="21"/>
+      <w:bookmarkStart w:id="23" w:name="_Toc150774617"/>
+      <w:bookmarkEnd w:id="22"/>
       <w:r>
         <w:rPr>
           <w:rFonts w:ascii="Times New Roman" w:hAnsi="Times New Roman" w:cs="Times New Roman"/>
@@ -10148,7 +10133,7 @@
         </w:rPr>
         <w:t>Legal Constraints</w:t>
       </w:r>
-      <w:bookmarkEnd w:id="22"/>
+      <w:bookmarkEnd w:id="23"/>
     </w:p>
     <w:p>
       <w:pPr>
@@ -10208,7 +10193,7 @@
           <w:iCs/>
         </w:rPr>
       </w:pPr>
-      <w:bookmarkStart w:id="23" w:name="_Toc150774618"/>
+      <w:bookmarkStart w:id="24" w:name="_Toc150774618"/>
       <w:r>
         <w:rPr>
           <w:rFonts w:ascii="Times New Roman" w:hAnsi="Times New Roman" w:cs="Times New Roman"/>
@@ -10216,7 +10201,7 @@
         </w:rPr>
         <w:t>Environmental Constraints</w:t>
       </w:r>
-      <w:bookmarkEnd w:id="23"/>
+      <w:bookmarkEnd w:id="24"/>
     </w:p>
     <w:p>
       <w:pPr>
@@ -10253,7 +10238,7 @@
           <w:iCs/>
         </w:rPr>
       </w:pPr>
-      <w:bookmarkStart w:id="24" w:name="_Toc150774619"/>
+      <w:bookmarkStart w:id="25" w:name="_Toc150774619"/>
       <w:r>
         <w:rPr>
           <w:rFonts w:ascii="Times New Roman" w:hAnsi="Times New Roman" w:cs="Times New Roman"/>
@@ -10261,7 +10246,7 @@
         </w:rPr>
         <w:t>User Constraints</w:t>
       </w:r>
-      <w:bookmarkEnd w:id="24"/>
+      <w:bookmarkEnd w:id="25"/>
     </w:p>
     <w:p>
       <w:pPr>
@@ -10318,7 +10303,7 @@
           <w:iCs/>
         </w:rPr>
       </w:pPr>
-      <w:bookmarkStart w:id="25" w:name="_Toc150774620"/>
+      <w:bookmarkStart w:id="26" w:name="_Toc150774620"/>
       <w:r>
         <w:rPr>
           <w:rFonts w:ascii="Times New Roman" w:hAnsi="Times New Roman" w:cs="Times New Roman"/>
@@ -10326,7 +10311,7 @@
         </w:rPr>
         <w:t>Performance Constraints</w:t>
       </w:r>
-      <w:bookmarkEnd w:id="25"/>
+      <w:bookmarkEnd w:id="26"/>
     </w:p>
     <w:p>
       <w:pPr>
@@ -10386,7 +10371,7 @@
           <w:iCs/>
         </w:rPr>
       </w:pPr>
-      <w:bookmarkStart w:id="26" w:name="_Toc150774621"/>
+      <w:bookmarkStart w:id="27" w:name="_Toc150774621"/>
       <w:r>
         <w:rPr>
           <w:rFonts w:ascii="Times New Roman" w:hAnsi="Times New Roman" w:cs="Times New Roman"/>
@@ -10394,7 +10379,7 @@
         </w:rPr>
         <w:t>Security Constraints</w:t>
       </w:r>
-      <w:bookmarkEnd w:id="26"/>
+      <w:bookmarkEnd w:id="27"/>
     </w:p>
     <w:p>
       <w:pPr>
@@ -10431,7 +10416,7 @@
           <w:iCs/>
         </w:rPr>
       </w:pPr>
-      <w:bookmarkStart w:id="27" w:name="_Toc150774622"/>
+      <w:bookmarkStart w:id="28" w:name="_Toc150774622"/>
       <w:r>
         <w:rPr>
           <w:rFonts w:ascii="Times New Roman" w:hAnsi="Times New Roman" w:cs="Times New Roman"/>
@@ -10439,7 +10424,7 @@
         </w:rPr>
         <w:t>Regulatory Constraints</w:t>
       </w:r>
-      <w:bookmarkEnd w:id="27"/>
+      <w:bookmarkEnd w:id="28"/>
     </w:p>
     <w:p>
       <w:pPr>
@@ -10476,7 +10461,7 @@
           <w:iCs/>
         </w:rPr>
       </w:pPr>
-      <w:bookmarkStart w:id="28" w:name="_Toc150774623"/>
+      <w:bookmarkStart w:id="29" w:name="_Toc150774623"/>
       <w:r>
         <w:rPr>
           <w:rFonts w:ascii="Times New Roman" w:hAnsi="Times New Roman" w:cs="Times New Roman"/>
@@ -10484,7 +10469,7 @@
         </w:rPr>
         <w:t>Business Constraints</w:t>
       </w:r>
-      <w:bookmarkEnd w:id="28"/>
+      <w:bookmarkEnd w:id="29"/>
     </w:p>
     <w:p>
       <w:pPr>
@@ -10522,7 +10507,7 @@
           <w:szCs w:val="28"/>
         </w:rPr>
       </w:pPr>
-      <w:bookmarkStart w:id="29" w:name="_Toc150774624"/>
+      <w:bookmarkStart w:id="30" w:name="_Toc150774624"/>
       <w:r>
         <w:rPr>
           <w:rFonts w:ascii="Times New Roman" w:hAnsi="Times New Roman" w:cs="Times New Roman"/>
@@ -10532,7 +10517,7 @@
         <w:lastRenderedPageBreak/>
         <w:t>Assumptions and dependencies</w:t>
       </w:r>
-      <w:bookmarkEnd w:id="29"/>
+      <w:bookmarkEnd w:id="30"/>
     </w:p>
     <w:p>
       <w:pPr>
@@ -10552,7 +10537,7 @@
           <w:iCs/>
         </w:rPr>
       </w:pPr>
-      <w:bookmarkStart w:id="30" w:name="_Toc150774625"/>
+      <w:bookmarkStart w:id="31" w:name="_Toc150774625"/>
       <w:r>
         <w:rPr>
           <w:rFonts w:ascii="Times New Roman" w:hAnsi="Times New Roman" w:cs="Times New Roman"/>
@@ -10560,7 +10545,7 @@
         </w:rPr>
         <w:t>Assumptions</w:t>
       </w:r>
-      <w:bookmarkEnd w:id="30"/>
+      <w:bookmarkEnd w:id="31"/>
     </w:p>
     <w:p>
       <w:pPr>
@@ -10725,7 +10710,7 @@
           <w:iCs/>
         </w:rPr>
       </w:pPr>
-      <w:bookmarkStart w:id="31" w:name="_Toc150774626"/>
+      <w:bookmarkStart w:id="32" w:name="_Toc150774626"/>
       <w:r>
         <w:rPr>
           <w:rFonts w:ascii="Times New Roman" w:hAnsi="Times New Roman" w:cs="Times New Roman"/>
@@ -10733,7 +10718,7 @@
         </w:rPr>
         <w:t>Dependencies</w:t>
       </w:r>
-      <w:bookmarkEnd w:id="31"/>
+      <w:bookmarkEnd w:id="32"/>
     </w:p>
     <w:p>
       <w:pPr>
@@ -10930,14 +10915,14 @@
           <w:rFonts w:ascii="Times New Roman" w:hAnsi="Times New Roman" w:cs="Times New Roman"/>
         </w:rPr>
       </w:pPr>
-      <w:bookmarkStart w:id="32" w:name="_Toc150774627"/>
+      <w:bookmarkStart w:id="33" w:name="_Toc150774627"/>
       <w:r>
         <w:rPr>
           <w:rFonts w:ascii="Times New Roman" w:hAnsi="Times New Roman" w:cs="Times New Roman"/>
         </w:rPr>
         <w:t>SYSTEM FEATURES</w:t>
       </w:r>
-      <w:bookmarkEnd w:id="32"/>
+      <w:bookmarkEnd w:id="33"/>
     </w:p>
     <w:p>
       <w:pPr>
@@ -10952,7 +10937,7 @@
           <w:szCs w:val="28"/>
         </w:rPr>
       </w:pPr>
-      <w:bookmarkStart w:id="33" w:name="_Toc150774628"/>
+      <w:bookmarkStart w:id="34" w:name="_Toc150774628"/>
       <w:r>
         <w:rPr>
           <w:rFonts w:ascii="Times New Roman" w:hAnsi="Times New Roman" w:cs="Times New Roman"/>
@@ -10961,7 +10946,7 @@
         </w:rPr>
         <w:t>User Registration and Authentication</w:t>
       </w:r>
-      <w:bookmarkEnd w:id="33"/>
+      <w:bookmarkEnd w:id="34"/>
     </w:p>
     <w:p>
       <w:pPr>
@@ -10983,16 +10968,16 @@
           <w:rFonts w:ascii="Times New Roman" w:hAnsi="Times New Roman" w:cs="Times New Roman"/>
         </w:rPr>
       </w:pPr>
-      <w:bookmarkStart w:id="34" w:name="_Hlk150388171"/>
-      <w:bookmarkStart w:id="35" w:name="_Toc150774629"/>
+      <w:bookmarkStart w:id="35" w:name="_Hlk150388171"/>
+      <w:bookmarkStart w:id="36" w:name="_Toc150774629"/>
       <w:r>
         <w:rPr>
           <w:rFonts w:ascii="Times New Roman" w:hAnsi="Times New Roman" w:cs="Times New Roman"/>
         </w:rPr>
         <w:t>Description</w:t>
       </w:r>
-      <w:bookmarkEnd w:id="34"/>
       <w:bookmarkEnd w:id="35"/>
+      <w:bookmarkEnd w:id="36"/>
     </w:p>
     <w:p>
       <w:pPr>
@@ -11000,7 +10985,7 @@
         <w:spacing w:after="390"/>
         <w:ind w:left="1440" w:right="9" w:firstLine="0"/>
         <w:rPr>
-          <w:lang w:val="en-PK"/>
+          <w:lang w:val="aa-ET"/>
         </w:rPr>
       </w:pPr>
       <w:r>
@@ -11008,7 +10993,7 @@
       </w:r>
       <w:r>
         <w:rPr>
-          <w:lang w:val="en-PK"/>
+          <w:lang w:val="aa-ET"/>
         </w:rPr>
         <w:t>Secure user registration and login processes.</w:t>
       </w:r>
@@ -11017,7 +11002,7 @@
       </w:r>
       <w:r>
         <w:rPr>
-          <w:lang w:val="en-PK"/>
+          <w:lang w:val="aa-ET"/>
         </w:rPr>
         <w:t>Multi-factor authentication for added security</w:t>
       </w:r>
@@ -11026,7 +11011,7 @@
       </w:r>
       <w:r>
         <w:rPr>
-          <w:lang w:val="en-PK"/>
+          <w:lang w:val="aa-ET"/>
         </w:rPr>
         <w:t>Password reset and recovery options.</w:t>
       </w:r>
@@ -11042,7 +11027,7 @@
           <w:rFonts w:ascii="Times New Roman" w:hAnsi="Times New Roman" w:cs="Times New Roman"/>
         </w:rPr>
       </w:pPr>
-      <w:bookmarkStart w:id="36" w:name="_Toc150774630"/>
+      <w:bookmarkStart w:id="37" w:name="_Toc150774630"/>
       <w:r>
         <w:rPr>
           <w:rFonts w:ascii="Times New Roman" w:hAnsi="Times New Roman" w:cs="Times New Roman"/>
@@ -11050,7 +11035,7 @@
         <w:lastRenderedPageBreak/>
         <w:t>Functional Requirement</w:t>
       </w:r>
-      <w:bookmarkEnd w:id="36"/>
+      <w:bookmarkEnd w:id="37"/>
     </w:p>
     <w:p>
       <w:pPr>
@@ -11077,7 +11062,7 @@
           <w:szCs w:val="28"/>
         </w:rPr>
       </w:pPr>
-      <w:bookmarkStart w:id="37" w:name="_Toc150774631"/>
+      <w:bookmarkStart w:id="38" w:name="_Toc150774631"/>
       <w:r>
         <w:rPr>
           <w:rFonts w:ascii="Times New Roman" w:hAnsi="Times New Roman" w:cs="Times New Roman"/>
@@ -11086,7 +11071,7 @@
         </w:rPr>
         <w:t>Search for Bus Routes and Schedules</w:t>
       </w:r>
-      <w:bookmarkEnd w:id="37"/>
+      <w:bookmarkEnd w:id="38"/>
     </w:p>
     <w:p>
       <w:pPr>
@@ -11108,14 +11093,14 @@
           <w:rFonts w:ascii="Times New Roman" w:hAnsi="Times New Roman" w:cs="Times New Roman"/>
         </w:rPr>
       </w:pPr>
-      <w:bookmarkStart w:id="38" w:name="_Toc150774632"/>
+      <w:bookmarkStart w:id="39" w:name="_Toc150774632"/>
       <w:r>
         <w:rPr>
           <w:rFonts w:ascii="Times New Roman" w:hAnsi="Times New Roman" w:cs="Times New Roman"/>
         </w:rPr>
         <w:t>Description</w:t>
       </w:r>
-      <w:bookmarkEnd w:id="38"/>
+      <w:bookmarkEnd w:id="39"/>
     </w:p>
     <w:p>
       <w:pPr>
@@ -11140,14 +11125,14 @@
           <w:rFonts w:ascii="Times New Roman" w:hAnsi="Times New Roman" w:cs="Times New Roman"/>
         </w:rPr>
       </w:pPr>
-      <w:bookmarkStart w:id="39" w:name="_Toc150774633"/>
+      <w:bookmarkStart w:id="40" w:name="_Toc150774633"/>
       <w:r>
         <w:rPr>
           <w:rFonts w:ascii="Times New Roman" w:hAnsi="Times New Roman" w:cs="Times New Roman"/>
         </w:rPr>
         <w:t>Functional Requirement</w:t>
       </w:r>
-      <w:bookmarkEnd w:id="39"/>
+      <w:bookmarkEnd w:id="40"/>
     </w:p>
     <w:p>
       <w:pPr>
@@ -11170,7 +11155,7 @@
           <w:szCs w:val="28"/>
         </w:rPr>
       </w:pPr>
-      <w:bookmarkStart w:id="40" w:name="_Toc150774634"/>
+      <w:bookmarkStart w:id="41" w:name="_Toc150774634"/>
       <w:r>
         <w:rPr>
           <w:rFonts w:ascii="Times New Roman" w:hAnsi="Times New Roman" w:cs="Times New Roman"/>
@@ -11179,7 +11164,7 @@
         </w:rPr>
         <w:t>Seat Selection and Booking</w:t>
       </w:r>
-      <w:bookmarkEnd w:id="40"/>
+      <w:bookmarkEnd w:id="41"/>
     </w:p>
     <w:p>
       <w:pPr>
@@ -11192,14 +11177,14 @@
           <w:rFonts w:ascii="Times New Roman" w:hAnsi="Times New Roman" w:cs="Times New Roman"/>
         </w:rPr>
       </w:pPr>
-      <w:bookmarkStart w:id="41" w:name="_Toc150774635"/>
+      <w:bookmarkStart w:id="42" w:name="_Toc150774635"/>
       <w:r>
         <w:rPr>
           <w:rFonts w:ascii="Times New Roman" w:hAnsi="Times New Roman" w:cs="Times New Roman"/>
         </w:rPr>
         <w:t>Description</w:t>
       </w:r>
-      <w:bookmarkEnd w:id="41"/>
+      <w:bookmarkEnd w:id="42"/>
       <w:r>
         <w:rPr>
           <w:rFonts w:ascii="Times New Roman" w:hAnsi="Times New Roman" w:cs="Times New Roman"/>
@@ -11227,14 +11212,14 @@
           <w:rFonts w:ascii="Times New Roman" w:hAnsi="Times New Roman" w:cs="Times New Roman"/>
         </w:rPr>
       </w:pPr>
-      <w:bookmarkStart w:id="42" w:name="_Toc150774636"/>
+      <w:bookmarkStart w:id="43" w:name="_Toc150774636"/>
       <w:r>
         <w:rPr>
           <w:rFonts w:ascii="Times New Roman" w:hAnsi="Times New Roman" w:cs="Times New Roman"/>
         </w:rPr>
         <w:t>Functional Requirement</w:t>
       </w:r>
-      <w:bookmarkEnd w:id="42"/>
+      <w:bookmarkEnd w:id="43"/>
     </w:p>
     <w:p>
       <w:pPr>
@@ -11261,7 +11246,7 @@
           <w:szCs w:val="28"/>
         </w:rPr>
       </w:pPr>
-      <w:bookmarkStart w:id="43" w:name="_Toc150774637"/>
+      <w:bookmarkStart w:id="44" w:name="_Toc150774637"/>
       <w:r>
         <w:rPr>
           <w:rFonts w:ascii="Times New Roman" w:hAnsi="Times New Roman" w:cs="Times New Roman"/>
@@ -11270,7 +11255,7 @@
         </w:rPr>
         <w:t>Transaction</w:t>
       </w:r>
-      <w:bookmarkEnd w:id="43"/>
+      <w:bookmarkEnd w:id="44"/>
       <w:r>
         <w:rPr>
           <w:rFonts w:ascii="Times New Roman" w:hAnsi="Times New Roman" w:cs="Times New Roman"/>
@@ -11288,13 +11273,13 @@
       <w:r>
         <w:t xml:space="preserve">               </w:t>
       </w:r>
-      <w:bookmarkStart w:id="44" w:name="_Hlk150388689"/>
+      <w:bookmarkStart w:id="45" w:name="_Hlk150388689"/>
       <w:r>
         <w:tab/>
         <w:t xml:space="preserve">The System should provide its users a transaction feature. </w:t>
       </w:r>
     </w:p>
-    <w:bookmarkEnd w:id="44"/>
+    <w:bookmarkEnd w:id="45"/>
     <w:p/>
     <w:p>
       <w:pPr>
@@ -11307,14 +11292,14 @@
           <w:rFonts w:ascii="Times New Roman" w:hAnsi="Times New Roman" w:cs="Times New Roman"/>
         </w:rPr>
       </w:pPr>
-      <w:bookmarkStart w:id="45" w:name="_Toc150774638"/>
+      <w:bookmarkStart w:id="46" w:name="_Toc150774638"/>
       <w:r>
         <w:rPr>
           <w:rFonts w:ascii="Times New Roman" w:hAnsi="Times New Roman" w:cs="Times New Roman"/>
         </w:rPr>
         <w:t>Description</w:t>
       </w:r>
-      <w:bookmarkEnd w:id="45"/>
+      <w:bookmarkEnd w:id="46"/>
     </w:p>
     <w:p>
       <w:pPr>
@@ -11345,14 +11330,14 @@
           <w:rFonts w:ascii="Times New Roman" w:hAnsi="Times New Roman" w:cs="Times New Roman"/>
         </w:rPr>
       </w:pPr>
-      <w:bookmarkStart w:id="46" w:name="_Toc150774639"/>
+      <w:bookmarkStart w:id="47" w:name="_Toc150774639"/>
       <w:r>
         <w:rPr>
           <w:rFonts w:ascii="Times New Roman" w:hAnsi="Times New Roman" w:cs="Times New Roman"/>
         </w:rPr>
         <w:t>Functional Requirement</w:t>
       </w:r>
-      <w:bookmarkEnd w:id="46"/>
+      <w:bookmarkEnd w:id="47"/>
     </w:p>
     <w:p>
       <w:pPr>
@@ -11389,7 +11374,7 @@
           <w:szCs w:val="28"/>
         </w:rPr>
       </w:pPr>
-      <w:bookmarkStart w:id="47" w:name="_Toc150774640"/>
+      <w:bookmarkStart w:id="48" w:name="_Toc150774640"/>
       <w:r>
         <w:rPr>
           <w:rFonts w:ascii="Times New Roman" w:hAnsi="Times New Roman" w:cs="Times New Roman"/>
@@ -11398,7 +11383,7 @@
         </w:rPr>
         <w:t>Real-Time Availability Updates</w:t>
       </w:r>
-      <w:bookmarkEnd w:id="47"/>
+      <w:bookmarkEnd w:id="48"/>
       <w:r>
         <w:rPr>
           <w:rFonts w:ascii="Times New Roman" w:hAnsi="Times New Roman" w:cs="Times New Roman"/>
@@ -11431,14 +11416,14 @@
           <w:rFonts w:ascii="Times New Roman" w:hAnsi="Times New Roman" w:cs="Times New Roman"/>
         </w:rPr>
       </w:pPr>
-      <w:bookmarkStart w:id="48" w:name="_Toc150774641"/>
+      <w:bookmarkStart w:id="49" w:name="_Toc150774641"/>
       <w:r>
         <w:rPr>
           <w:rFonts w:ascii="Times New Roman" w:hAnsi="Times New Roman" w:cs="Times New Roman"/>
         </w:rPr>
         <w:t>Description</w:t>
       </w:r>
-      <w:bookmarkEnd w:id="48"/>
+      <w:bookmarkEnd w:id="49"/>
     </w:p>
     <w:p>
       <w:pPr>
@@ -11459,14 +11444,14 @@
           <w:rFonts w:ascii="Times New Roman" w:hAnsi="Times New Roman" w:cs="Times New Roman"/>
         </w:rPr>
       </w:pPr>
-      <w:bookmarkStart w:id="49" w:name="_Toc150774642"/>
+      <w:bookmarkStart w:id="50" w:name="_Toc150774642"/>
       <w:r>
         <w:rPr>
           <w:rFonts w:ascii="Times New Roman" w:hAnsi="Times New Roman" w:cs="Times New Roman"/>
         </w:rPr>
         <w:t>Functional Requirement</w:t>
       </w:r>
-      <w:bookmarkEnd w:id="49"/>
+      <w:bookmarkEnd w:id="50"/>
     </w:p>
     <w:p>
       <w:pPr>
@@ -11489,7 +11474,7 @@
           <w:szCs w:val="28"/>
         </w:rPr>
       </w:pPr>
-      <w:bookmarkStart w:id="50" w:name="_Toc150774643"/>
+      <w:bookmarkStart w:id="51" w:name="_Toc150774643"/>
       <w:r>
         <w:rPr>
           <w:rFonts w:ascii="Times New Roman" w:hAnsi="Times New Roman" w:cs="Times New Roman"/>
@@ -11498,7 +11483,7 @@
         </w:rPr>
         <w:t>Booking Confirmation</w:t>
       </w:r>
-      <w:bookmarkEnd w:id="50"/>
+      <w:bookmarkEnd w:id="51"/>
     </w:p>
     <w:p>
       <w:pPr>
@@ -11519,14 +11504,14 @@
           <w:rFonts w:ascii="Times New Roman" w:hAnsi="Times New Roman" w:cs="Times New Roman"/>
         </w:rPr>
       </w:pPr>
-      <w:bookmarkStart w:id="51" w:name="_Toc150774644"/>
+      <w:bookmarkStart w:id="52" w:name="_Toc150774644"/>
       <w:r>
         <w:rPr>
           <w:rFonts w:ascii="Times New Roman" w:hAnsi="Times New Roman" w:cs="Times New Roman"/>
         </w:rPr>
         <w:t>Description</w:t>
       </w:r>
-      <w:bookmarkEnd w:id="51"/>
+      <w:bookmarkEnd w:id="52"/>
     </w:p>
     <w:p>
       <w:pPr>
@@ -11547,14 +11532,14 @@
           <w:rFonts w:ascii="Times New Roman" w:hAnsi="Times New Roman" w:cs="Times New Roman"/>
         </w:rPr>
       </w:pPr>
-      <w:bookmarkStart w:id="52" w:name="_Toc150774645"/>
+      <w:bookmarkStart w:id="53" w:name="_Toc150774645"/>
       <w:r>
         <w:rPr>
           <w:rFonts w:ascii="Times New Roman" w:hAnsi="Times New Roman" w:cs="Times New Roman"/>
         </w:rPr>
         <w:t>Functional Requirement</w:t>
       </w:r>
-      <w:bookmarkEnd w:id="52"/>
+      <w:bookmarkEnd w:id="53"/>
     </w:p>
     <w:p>
       <w:pPr>
@@ -11577,7 +11562,7 @@
           <w:szCs w:val="28"/>
         </w:rPr>
       </w:pPr>
-      <w:bookmarkStart w:id="53" w:name="_Toc150774646"/>
+      <w:bookmarkStart w:id="54" w:name="_Toc150774646"/>
       <w:r>
         <w:rPr>
           <w:rFonts w:ascii="Times New Roman" w:hAnsi="Times New Roman" w:cs="Times New Roman"/>
@@ -11586,7 +11571,7 @@
         </w:rPr>
         <w:t>Booking Management</w:t>
       </w:r>
-      <w:bookmarkEnd w:id="53"/>
+      <w:bookmarkEnd w:id="54"/>
     </w:p>
     <w:p>
       <w:pPr>
@@ -11614,14 +11599,14 @@
           <w:rFonts w:ascii="Times New Roman" w:hAnsi="Times New Roman" w:cs="Times New Roman"/>
         </w:rPr>
       </w:pPr>
-      <w:bookmarkStart w:id="54" w:name="_Toc150774647"/>
+      <w:bookmarkStart w:id="55" w:name="_Toc150774647"/>
       <w:r>
         <w:rPr>
           <w:rFonts w:ascii="Times New Roman" w:hAnsi="Times New Roman" w:cs="Times New Roman"/>
         </w:rPr>
         <w:t>Description</w:t>
       </w:r>
-      <w:bookmarkEnd w:id="54"/>
+      <w:bookmarkEnd w:id="55"/>
     </w:p>
     <w:p>
       <w:pPr>
@@ -11642,14 +11627,14 @@
           <w:rFonts w:ascii="Times New Roman" w:hAnsi="Times New Roman" w:cs="Times New Roman"/>
         </w:rPr>
       </w:pPr>
-      <w:bookmarkStart w:id="55" w:name="_Toc150774648"/>
+      <w:bookmarkStart w:id="56" w:name="_Toc150774648"/>
       <w:r>
         <w:rPr>
           <w:rFonts w:ascii="Times New Roman" w:hAnsi="Times New Roman" w:cs="Times New Roman"/>
         </w:rPr>
         <w:t>Functional Requirement</w:t>
       </w:r>
-      <w:bookmarkEnd w:id="55"/>
+      <w:bookmarkEnd w:id="56"/>
     </w:p>
     <w:p>
       <w:pPr>
@@ -11672,7 +11657,7 @@
           <w:szCs w:val="28"/>
         </w:rPr>
       </w:pPr>
-      <w:bookmarkStart w:id="56" w:name="_Toc150774649"/>
+      <w:bookmarkStart w:id="57" w:name="_Toc150774649"/>
       <w:r>
         <w:rPr>
           <w:rFonts w:ascii="Times New Roman" w:hAnsi="Times New Roman" w:cs="Times New Roman"/>
@@ -11681,7 +11666,7 @@
         </w:rPr>
         <w:t>User Support and Assistance</w:t>
       </w:r>
-      <w:bookmarkEnd w:id="56"/>
+      <w:bookmarkEnd w:id="57"/>
     </w:p>
     <w:p>
       <w:pPr>
@@ -11708,14 +11693,14 @@
           <w:rFonts w:ascii="Times New Roman" w:hAnsi="Times New Roman" w:cs="Times New Roman"/>
         </w:rPr>
       </w:pPr>
-      <w:bookmarkStart w:id="57" w:name="_Toc150774650"/>
+      <w:bookmarkStart w:id="58" w:name="_Toc150774650"/>
       <w:r>
         <w:rPr>
           <w:rFonts w:ascii="Times New Roman" w:hAnsi="Times New Roman" w:cs="Times New Roman"/>
         </w:rPr>
         <w:t>Description</w:t>
       </w:r>
-      <w:bookmarkEnd w:id="57"/>
+      <w:bookmarkEnd w:id="58"/>
     </w:p>
     <w:p>
       <w:pPr>
@@ -11736,14 +11721,14 @@
           <w:rFonts w:ascii="Times New Roman" w:hAnsi="Times New Roman" w:cs="Times New Roman"/>
         </w:rPr>
       </w:pPr>
-      <w:bookmarkStart w:id="58" w:name="_Toc150774651"/>
+      <w:bookmarkStart w:id="59" w:name="_Toc150774651"/>
       <w:r>
         <w:rPr>
           <w:rFonts w:ascii="Times New Roman" w:hAnsi="Times New Roman" w:cs="Times New Roman"/>
         </w:rPr>
         <w:t>Functional Requirement</w:t>
       </w:r>
-      <w:bookmarkEnd w:id="58"/>
+      <w:bookmarkEnd w:id="59"/>
     </w:p>
     <w:p>
       <w:pPr>
@@ -11768,7 +11753,7 @@
           <w:rFonts w:ascii="Times New Roman" w:hAnsi="Times New Roman" w:cs="Times New Roman"/>
         </w:rPr>
       </w:pPr>
-      <w:bookmarkStart w:id="59" w:name="_Toc150774652"/>
+      <w:bookmarkStart w:id="60" w:name="_Toc150774652"/>
       <w:r>
         <w:rPr>
           <w:rFonts w:ascii="Times New Roman" w:hAnsi="Times New Roman" w:cs="Times New Roman"/>
@@ -11776,7 +11761,7 @@
         <w:lastRenderedPageBreak/>
         <w:t>Use Case Requirement</w:t>
       </w:r>
-      <w:bookmarkEnd w:id="59"/>
+      <w:bookmarkEnd w:id="60"/>
       <w:r>
         <w:rPr>
           <w:rFonts w:ascii="Times New Roman" w:hAnsi="Times New Roman" w:cs="Times New Roman"/>
@@ -11804,15 +11789,14 @@
           <w:szCs w:val="26"/>
         </w:rPr>
       </w:pPr>
-      <w:bookmarkStart w:id="60" w:name="_Toc150452449"/>
-      <w:bookmarkStart w:id="61" w:name="_Toc150452536"/>
-      <w:bookmarkStart w:id="62" w:name="_Toc150452623"/>
-      <w:bookmarkStart w:id="63" w:name="_Toc150454498"/>
-      <w:bookmarkStart w:id="64" w:name="_Toc150454585"/>
-      <w:bookmarkStart w:id="65" w:name="_Toc150454672"/>
-      <w:bookmarkStart w:id="66" w:name="_Toc150541648"/>
-      <w:bookmarkStart w:id="67" w:name="_Toc150774653"/>
-      <w:bookmarkEnd w:id="60"/>
+      <w:bookmarkStart w:id="61" w:name="_Toc150452449"/>
+      <w:bookmarkStart w:id="62" w:name="_Toc150452536"/>
+      <w:bookmarkStart w:id="63" w:name="_Toc150452623"/>
+      <w:bookmarkStart w:id="64" w:name="_Toc150454498"/>
+      <w:bookmarkStart w:id="65" w:name="_Toc150454585"/>
+      <w:bookmarkStart w:id="66" w:name="_Toc150454672"/>
+      <w:bookmarkStart w:id="67" w:name="_Toc150541648"/>
+      <w:bookmarkStart w:id="68" w:name="_Toc150774653"/>
       <w:bookmarkEnd w:id="61"/>
       <w:bookmarkEnd w:id="62"/>
       <w:bookmarkEnd w:id="63"/>
@@ -11820,6 +11804,7 @@
       <w:bookmarkEnd w:id="65"/>
       <w:bookmarkEnd w:id="66"/>
       <w:bookmarkEnd w:id="67"/>
+      <w:bookmarkEnd w:id="68"/>
     </w:p>
     <w:p>
       <w:pPr>
@@ -11841,15 +11826,14 @@
           <w:szCs w:val="26"/>
         </w:rPr>
       </w:pPr>
-      <w:bookmarkStart w:id="68" w:name="_Toc150452450"/>
-      <w:bookmarkStart w:id="69" w:name="_Toc150452537"/>
-      <w:bookmarkStart w:id="70" w:name="_Toc150452624"/>
-      <w:bookmarkStart w:id="71" w:name="_Toc150454499"/>
-      <w:bookmarkStart w:id="72" w:name="_Toc150454586"/>
-      <w:bookmarkStart w:id="73" w:name="_Toc150454673"/>
-      <w:bookmarkStart w:id="74" w:name="_Toc150541649"/>
-      <w:bookmarkStart w:id="75" w:name="_Toc150774654"/>
-      <w:bookmarkEnd w:id="68"/>
+      <w:bookmarkStart w:id="69" w:name="_Toc150452450"/>
+      <w:bookmarkStart w:id="70" w:name="_Toc150452537"/>
+      <w:bookmarkStart w:id="71" w:name="_Toc150452624"/>
+      <w:bookmarkStart w:id="72" w:name="_Toc150454499"/>
+      <w:bookmarkStart w:id="73" w:name="_Toc150454586"/>
+      <w:bookmarkStart w:id="74" w:name="_Toc150454673"/>
+      <w:bookmarkStart w:id="75" w:name="_Toc150541649"/>
+      <w:bookmarkStart w:id="76" w:name="_Toc150774654"/>
       <w:bookmarkEnd w:id="69"/>
       <w:bookmarkEnd w:id="70"/>
       <w:bookmarkEnd w:id="71"/>
@@ -11857,6 +11841,7 @@
       <w:bookmarkEnd w:id="73"/>
       <w:bookmarkEnd w:id="74"/>
       <w:bookmarkEnd w:id="75"/>
+      <w:bookmarkEnd w:id="76"/>
     </w:p>
     <w:p>
       <w:pPr>
@@ -11871,7 +11856,7 @@
           <w:szCs w:val="28"/>
         </w:rPr>
       </w:pPr>
-      <w:bookmarkStart w:id="76" w:name="_Toc150774655"/>
+      <w:bookmarkStart w:id="77" w:name="_Toc150774655"/>
       <w:r>
         <w:rPr>
           <w:rFonts w:ascii="Times New Roman" w:hAnsi="Times New Roman" w:cs="Times New Roman"/>
@@ -11880,7 +11865,7 @@
         </w:rPr>
         <w:t>Use Case Diagram</w:t>
       </w:r>
-      <w:bookmarkEnd w:id="76"/>
+      <w:bookmarkEnd w:id="77"/>
     </w:p>
     <w:p>
       <w:r>
@@ -11943,7 +11928,7 @@
           <w:szCs w:val="28"/>
         </w:rPr>
       </w:pPr>
-      <w:bookmarkStart w:id="77" w:name="_Toc150774656"/>
+      <w:bookmarkStart w:id="78" w:name="_Toc150774656"/>
       <w:r>
         <w:rPr>
           <w:rFonts w:ascii="Times New Roman" w:hAnsi="Times New Roman" w:cs="Times New Roman"/>
@@ -11952,7 +11937,7 @@
         </w:rPr>
         <w:t>Use Cases</w:t>
       </w:r>
-      <w:bookmarkEnd w:id="77"/>
+      <w:bookmarkEnd w:id="78"/>
     </w:p>
     <w:p>
       <w:pPr>
@@ -11965,14 +11950,14 @@
           <w:rFonts w:ascii="Times New Roman" w:hAnsi="Times New Roman" w:cs="Times New Roman"/>
         </w:rPr>
       </w:pPr>
-      <w:bookmarkStart w:id="78" w:name="_Toc150774657"/>
+      <w:bookmarkStart w:id="79" w:name="_Toc150774657"/>
       <w:r>
         <w:rPr>
           <w:rFonts w:ascii="Times New Roman" w:hAnsi="Times New Roman" w:cs="Times New Roman"/>
         </w:rPr>
         <w:t>Use Case: Bus Details</w:t>
       </w:r>
-      <w:bookmarkEnd w:id="78"/>
+      <w:bookmarkEnd w:id="79"/>
     </w:p>
     <w:p>
       <w:pPr>
@@ -12052,12 +12037,12 @@
           <w:tab w:val="num" w:pos="720"/>
         </w:tabs>
         <w:rPr>
-          <w:lang w:val="en-PK"/>
-        </w:rPr>
-      </w:pPr>
-      <w:r>
-        <w:rPr>
-          <w:lang w:val="en-PK"/>
+          <w:lang w:val="aa-ET"/>
+        </w:rPr>
+      </w:pPr>
+      <w:r>
+        <w:rPr>
+          <w:lang w:val="aa-ET"/>
         </w:rPr>
         <w:t>The admin will register new buses using this feature, for old buses, this is used to update their details.</w:t>
       </w:r>
@@ -12072,12 +12057,12 @@
           <w:tab w:val="num" w:pos="720"/>
         </w:tabs>
         <w:rPr>
-          <w:lang w:val="en-PK"/>
-        </w:rPr>
-      </w:pPr>
-      <w:r>
-        <w:rPr>
-          <w:lang w:val="en-PK"/>
+          <w:lang w:val="aa-ET"/>
+        </w:rPr>
+      </w:pPr>
+      <w:r>
+        <w:rPr>
+          <w:lang w:val="aa-ET"/>
         </w:rPr>
         <w:t>The admin can search, add, update and remove bus details.</w:t>
       </w:r>
@@ -12161,13 +12146,13 @@
           <w:color w:val="333333"/>
           <w:sz w:val="27"/>
           <w:szCs w:val="27"/>
-          <w:lang w:val="en-PK" w:eastAsia="en-PK"/>
+          <w:lang w:val="aa-ET" w:eastAsia="aa-ET"/>
         </w:rPr>
         <w:t xml:space="preserve"> </w:t>
       </w:r>
       <w:r>
         <w:rPr>
-          <w:lang w:val="en-PK"/>
+          <w:lang w:val="aa-ET"/>
         </w:rPr>
         <w:t>accepted bus registration and updated bus details</w:t>
       </w:r>
@@ -12186,14 +12171,14 @@
           <w:rFonts w:ascii="Times New Roman" w:hAnsi="Times New Roman" w:cs="Times New Roman"/>
         </w:rPr>
       </w:pPr>
-      <w:bookmarkStart w:id="79" w:name="_Toc150774658"/>
+      <w:bookmarkStart w:id="80" w:name="_Toc150774658"/>
       <w:r>
         <w:rPr>
           <w:rFonts w:ascii="Times New Roman" w:hAnsi="Times New Roman" w:cs="Times New Roman"/>
         </w:rPr>
         <w:t>Use Case: Driver Profile</w:t>
       </w:r>
-      <w:bookmarkEnd w:id="79"/>
+      <w:bookmarkEnd w:id="80"/>
     </w:p>
     <w:p>
       <w:pPr>
@@ -12271,12 +12256,12 @@
           <w:numId w:val="17"/>
         </w:numPr>
         <w:rPr>
-          <w:lang w:val="en-PK"/>
-        </w:rPr>
-      </w:pPr>
-      <w:r>
-        <w:rPr>
-          <w:lang w:val="en-PK"/>
+          <w:lang w:val="aa-ET"/>
+        </w:rPr>
+      </w:pPr>
+      <w:r>
+        <w:rPr>
+          <w:lang w:val="aa-ET"/>
         </w:rPr>
         <w:t>The admin can register new driver using this feature, for old drivers, this is used to update their personal profile.</w:t>
       </w:r>
@@ -12291,12 +12276,12 @@
           <w:tab w:val="num" w:pos="720"/>
         </w:tabs>
         <w:rPr>
-          <w:lang w:val="en-PK"/>
-        </w:rPr>
-      </w:pPr>
-      <w:r>
-        <w:rPr>
-          <w:lang w:val="en-PK"/>
+          <w:lang w:val="aa-ET"/>
+        </w:rPr>
+      </w:pPr>
+      <w:r>
+        <w:rPr>
+          <w:lang w:val="aa-ET"/>
         </w:rPr>
         <w:t>Admin can search, add, update and remove a driver’s data or profile.</w:t>
       </w:r>
@@ -12377,7 +12362,7 @@
           <w:color w:val="333333"/>
           <w:sz w:val="27"/>
           <w:szCs w:val="27"/>
-          <w:lang w:val="en-PK" w:eastAsia="en-PK"/>
+          <w:lang w:val="aa-ET" w:eastAsia="aa-ET"/>
         </w:rPr>
         <w:t xml:space="preserve"> </w:t>
       </w:r>
@@ -12399,14 +12384,14 @@
           <w:rFonts w:ascii="Times New Roman" w:hAnsi="Times New Roman" w:cs="Times New Roman"/>
         </w:rPr>
       </w:pPr>
-      <w:bookmarkStart w:id="80" w:name="_Toc150774659"/>
+      <w:bookmarkStart w:id="81" w:name="_Toc150774659"/>
       <w:r>
         <w:rPr>
           <w:rFonts w:ascii="Times New Roman" w:hAnsi="Times New Roman" w:cs="Times New Roman"/>
         </w:rPr>
         <w:t>Use Case: Bus Schedule</w:t>
       </w:r>
-      <w:bookmarkEnd w:id="80"/>
+      <w:bookmarkEnd w:id="81"/>
     </w:p>
     <w:p>
       <w:pPr>
@@ -12489,12 +12474,12 @@
           <w:tab w:val="num" w:pos="720"/>
         </w:tabs>
         <w:rPr>
-          <w:lang w:val="en-PK"/>
-        </w:rPr>
-      </w:pPr>
-      <w:r>
-        <w:rPr>
-          <w:lang w:val="en-PK"/>
+          <w:lang w:val="aa-ET"/>
+        </w:rPr>
+      </w:pPr>
+      <w:r>
+        <w:rPr>
+          <w:lang w:val="aa-ET"/>
         </w:rPr>
         <w:t>Customer can set a schedule to ride a bus. They will be notified if the schedule was approved, cancelled or rescheduled.</w:t>
       </w:r>
@@ -12509,12 +12494,12 @@
           <w:tab w:val="num" w:pos="720"/>
         </w:tabs>
         <w:rPr>
-          <w:lang w:val="en-PK"/>
-        </w:rPr>
-      </w:pPr>
-      <w:r>
-        <w:rPr>
-          <w:lang w:val="en-PK"/>
+          <w:lang w:val="aa-ET"/>
+        </w:rPr>
+      </w:pPr>
+      <w:r>
+        <w:rPr>
+          <w:lang w:val="aa-ET"/>
         </w:rPr>
         <w:lastRenderedPageBreak/>
         <w:t>Admin can manage, accept, cancel or reschedule the appointment based on the availability of the bus schedules.</w:t>
@@ -12524,7 +12509,7 @@
       <w:pPr>
         <w:ind w:left="3054" w:firstLine="0"/>
         <w:rPr>
-          <w:lang w:val="en-PK"/>
+          <w:lang w:val="aa-ET"/>
         </w:rPr>
       </w:pPr>
     </w:p>
@@ -12590,12 +12575,12 @@
           <w:numId w:val="20"/>
         </w:numPr>
         <w:rPr>
-          <w:lang w:val="en-PK"/>
-        </w:rPr>
-      </w:pPr>
-      <w:r>
-        <w:rPr>
-          <w:lang w:val="en-PK"/>
+          <w:lang w:val="aa-ET"/>
+        </w:rPr>
+      </w:pPr>
+      <w:r>
+        <w:rPr>
+          <w:lang w:val="aa-ET"/>
         </w:rPr>
         <w:t>Customers will need to login first in order to access the feature.</w:t>
       </w:r>
@@ -12610,12 +12595,12 @@
           <w:tab w:val="num" w:pos="720"/>
         </w:tabs>
         <w:rPr>
-          <w:lang w:val="en-PK"/>
-        </w:rPr>
-      </w:pPr>
-      <w:r>
-        <w:rPr>
-          <w:lang w:val="en-PK"/>
+          <w:lang w:val="aa-ET"/>
+        </w:rPr>
+      </w:pPr>
+      <w:r>
+        <w:rPr>
+          <w:lang w:val="aa-ET"/>
         </w:rPr>
         <w:t>Admin will need to login also to manage the schedule of buses.</w:t>
       </w:r>
@@ -12644,7 +12629,7 @@
           <w:color w:val="333333"/>
           <w:sz w:val="27"/>
           <w:szCs w:val="27"/>
-          <w:lang w:val="en-PK" w:eastAsia="en-PK"/>
+          <w:lang w:val="aa-ET" w:eastAsia="aa-ET"/>
         </w:rPr>
         <w:t xml:space="preserve"> </w:t>
       </w:r>
@@ -12666,14 +12651,14 @@
           <w:rFonts w:ascii="Times New Roman" w:hAnsi="Times New Roman" w:cs="Times New Roman"/>
         </w:rPr>
       </w:pPr>
-      <w:bookmarkStart w:id="81" w:name="_Toc150774660"/>
+      <w:bookmarkStart w:id="82" w:name="_Toc150774660"/>
       <w:r>
         <w:rPr>
           <w:rFonts w:ascii="Times New Roman" w:hAnsi="Times New Roman" w:cs="Times New Roman"/>
         </w:rPr>
         <w:t>Use Case: Payment</w:t>
       </w:r>
-      <w:bookmarkEnd w:id="81"/>
+      <w:bookmarkEnd w:id="82"/>
     </w:p>
     <w:p>
       <w:pPr>
@@ -12756,12 +12741,12 @@
           <w:tab w:val="num" w:pos="720"/>
         </w:tabs>
         <w:rPr>
-          <w:lang w:val="en-PK"/>
-        </w:rPr>
-      </w:pPr>
-      <w:r>
-        <w:rPr>
-          <w:lang w:val="en-PK"/>
+          <w:lang w:val="aa-ET"/>
+        </w:rPr>
+      </w:pPr>
+      <w:r>
+        <w:rPr>
+          <w:lang w:val="aa-ET"/>
         </w:rPr>
         <w:t>Customers can upload a proof of payment (receipt, deposit slip, etc).</w:t>
       </w:r>
@@ -12776,12 +12761,12 @@
           <w:tab w:val="num" w:pos="720"/>
         </w:tabs>
         <w:rPr>
-          <w:lang w:val="en-PK"/>
-        </w:rPr>
-      </w:pPr>
-      <w:r>
-        <w:rPr>
-          <w:lang w:val="en-PK"/>
+          <w:lang w:val="aa-ET"/>
+        </w:rPr>
+      </w:pPr>
+      <w:r>
+        <w:rPr>
+          <w:lang w:val="aa-ET"/>
         </w:rPr>
         <w:t>Admin can verify the payment done by the client.</w:t>
       </w:r>
@@ -12850,12 +12835,12 @@
           <w:tab w:val="num" w:pos="720"/>
         </w:tabs>
         <w:rPr>
-          <w:lang w:val="en-PK"/>
-        </w:rPr>
-      </w:pPr>
-      <w:r>
-        <w:rPr>
-          <w:lang w:val="en-PK"/>
+          <w:lang w:val="aa-ET"/>
+        </w:rPr>
+      </w:pPr>
+      <w:r>
+        <w:rPr>
+          <w:lang w:val="aa-ET"/>
         </w:rPr>
         <w:t>Customers will need to login first in order to access the feature.</w:t>
       </w:r>
@@ -12870,12 +12855,12 @@
           <w:tab w:val="num" w:pos="720"/>
         </w:tabs>
         <w:rPr>
-          <w:lang w:val="en-PK"/>
-        </w:rPr>
-      </w:pPr>
-      <w:r>
-        <w:rPr>
-          <w:lang w:val="en-PK"/>
+          <w:lang w:val="aa-ET"/>
+        </w:rPr>
+      </w:pPr>
+      <w:r>
+        <w:rPr>
+          <w:lang w:val="aa-ET"/>
         </w:rPr>
         <w:t>Admin will need to login also to manage the payment transactions.</w:t>
       </w:r>
@@ -12904,7 +12889,7 @@
           <w:color w:val="333333"/>
           <w:sz w:val="27"/>
           <w:szCs w:val="27"/>
-          <w:lang w:val="en-PK" w:eastAsia="en-PK"/>
+          <w:lang w:val="aa-ET" w:eastAsia="aa-ET"/>
         </w:rPr>
         <w:t xml:space="preserve"> </w:t>
       </w:r>
@@ -12923,14 +12908,14 @@
           <w:rFonts w:ascii="Times New Roman" w:hAnsi="Times New Roman" w:cs="Times New Roman"/>
         </w:rPr>
       </w:pPr>
-      <w:bookmarkStart w:id="82" w:name="_Toc150774661"/>
+      <w:bookmarkStart w:id="83" w:name="_Toc150774661"/>
       <w:r>
         <w:rPr>
           <w:rFonts w:ascii="Times New Roman" w:hAnsi="Times New Roman" w:cs="Times New Roman"/>
         </w:rPr>
         <w:t>Use Case: Customer Info</w:t>
       </w:r>
-      <w:bookmarkEnd w:id="82"/>
+      <w:bookmarkEnd w:id="83"/>
     </w:p>
     <w:p>
       <w:pPr>
@@ -13008,12 +12993,12 @@
           <w:numId w:val="25"/>
         </w:numPr>
         <w:rPr>
-          <w:lang w:val="en-PK"/>
-        </w:rPr>
-      </w:pPr>
-      <w:r>
-        <w:rPr>
-          <w:lang w:val="en-PK"/>
+          <w:lang w:val="aa-ET"/>
+        </w:rPr>
+      </w:pPr>
+      <w:r>
+        <w:rPr>
+          <w:lang w:val="aa-ET"/>
         </w:rPr>
         <w:t>The admin can register new customer using this feature, for old customers, this is used to update their personal profile.</w:t>
       </w:r>
@@ -13028,12 +13013,12 @@
           <w:tab w:val="num" w:pos="720"/>
         </w:tabs>
         <w:rPr>
-          <w:lang w:val="en-PK"/>
-        </w:rPr>
-      </w:pPr>
-      <w:r>
-        <w:rPr>
-          <w:lang w:val="en-PK"/>
+          <w:lang w:val="aa-ET"/>
+        </w:rPr>
+      </w:pPr>
+      <w:r>
+        <w:rPr>
+          <w:lang w:val="aa-ET"/>
         </w:rPr>
         <w:t>Admin can search, add, update and remove a customer data or profile.</w:t>
       </w:r>
@@ -13120,7 +13105,7 @@
           <w:color w:val="333333"/>
           <w:sz w:val="27"/>
           <w:szCs w:val="27"/>
-          <w:lang w:val="en-PK" w:eastAsia="en-PK"/>
+          <w:lang w:val="aa-ET" w:eastAsia="aa-ET"/>
         </w:rPr>
         <w:t xml:space="preserve"> </w:t>
       </w:r>
@@ -13142,14 +13127,14 @@
           <w:rFonts w:ascii="Times New Roman" w:hAnsi="Times New Roman" w:cs="Times New Roman"/>
         </w:rPr>
       </w:pPr>
-      <w:bookmarkStart w:id="83" w:name="_Toc150774662"/>
+      <w:bookmarkStart w:id="84" w:name="_Toc150774662"/>
       <w:r>
         <w:rPr>
           <w:rFonts w:ascii="Times New Roman" w:hAnsi="Times New Roman" w:cs="Times New Roman"/>
         </w:rPr>
         <w:t>Use Case: Booking/Reservation</w:t>
       </w:r>
-      <w:bookmarkEnd w:id="83"/>
+      <w:bookmarkEnd w:id="84"/>
     </w:p>
     <w:p>
       <w:pPr>
@@ -13230,12 +13215,12 @@
           <w:numId w:val="27"/>
         </w:numPr>
         <w:rPr>
-          <w:lang w:val="en-PK"/>
-        </w:rPr>
-      </w:pPr>
-      <w:r>
-        <w:rPr>
-          <w:lang w:val="en-PK"/>
+          <w:lang w:val="aa-ET"/>
+        </w:rPr>
+      </w:pPr>
+      <w:r>
+        <w:rPr>
+          <w:lang w:val="aa-ET"/>
         </w:rPr>
         <w:t>Customers can use this feature to book for buses.</w:t>
       </w:r>
@@ -13250,12 +13235,12 @@
           <w:tab w:val="num" w:pos="720"/>
         </w:tabs>
         <w:rPr>
-          <w:lang w:val="en-PK"/>
-        </w:rPr>
-      </w:pPr>
-      <w:r>
-        <w:rPr>
-          <w:lang w:val="en-PK"/>
+          <w:lang w:val="aa-ET"/>
+        </w:rPr>
+      </w:pPr>
+      <w:r>
+        <w:rPr>
+          <w:lang w:val="aa-ET"/>
         </w:rPr>
         <w:t>Admin can verify the bookings of the customers.</w:t>
       </w:r>
@@ -13296,12 +13281,12 @@
           <w:numId w:val="28"/>
         </w:numPr>
         <w:rPr>
-          <w:lang w:val="en-PK"/>
-        </w:rPr>
-      </w:pPr>
-      <w:r>
-        <w:rPr>
-          <w:lang w:val="en-PK"/>
+          <w:lang w:val="aa-ET"/>
+        </w:rPr>
+      </w:pPr>
+      <w:r>
+        <w:rPr>
+          <w:lang w:val="aa-ET"/>
         </w:rPr>
         <w:t>Customers will need to login first in order to access the feature.</w:t>
       </w:r>
@@ -13316,12 +13301,12 @@
           <w:tab w:val="num" w:pos="720"/>
         </w:tabs>
         <w:rPr>
-          <w:lang w:val="en-PK"/>
-        </w:rPr>
-      </w:pPr>
-      <w:r>
-        <w:rPr>
-          <w:lang w:val="en-PK"/>
+          <w:lang w:val="aa-ET"/>
+        </w:rPr>
+      </w:pPr>
+      <w:r>
+        <w:rPr>
+          <w:lang w:val="aa-ET"/>
         </w:rPr>
         <w:t>Admin</w:t>
       </w:r>
@@ -13330,7 +13315,7 @@
       </w:r>
       <w:r>
         <w:rPr>
-          <w:lang w:val="en-PK"/>
+          <w:lang w:val="aa-ET"/>
         </w:rPr>
         <w:t>will need to login also to manage the bookings/reservations.</w:t>
       </w:r>
@@ -13359,7 +13344,7 @@
           <w:color w:val="333333"/>
           <w:sz w:val="27"/>
           <w:szCs w:val="27"/>
-          <w:lang w:val="en-PK" w:eastAsia="en-PK"/>
+          <w:lang w:val="aa-ET" w:eastAsia="aa-ET"/>
         </w:rPr>
         <w:t xml:space="preserve"> </w:t>
       </w:r>
@@ -13378,7 +13363,7 @@
           <w:rFonts w:ascii="Times New Roman" w:hAnsi="Times New Roman" w:cs="Times New Roman"/>
         </w:rPr>
       </w:pPr>
-      <w:bookmarkStart w:id="84" w:name="_Toc150774663"/>
+      <w:bookmarkStart w:id="85" w:name="_Toc150774663"/>
       <w:r>
         <w:rPr>
           <w:rFonts w:ascii="Times New Roman" w:hAnsi="Times New Roman" w:cs="Times New Roman"/>
@@ -13386,7 +13371,7 @@
         <w:lastRenderedPageBreak/>
         <w:t>Use Case: Database Backup</w:t>
       </w:r>
-      <w:bookmarkEnd w:id="84"/>
+      <w:bookmarkEnd w:id="85"/>
     </w:p>
     <w:p>
       <w:pPr>
@@ -13466,12 +13451,12 @@
           <w:tab w:val="num" w:pos="720"/>
         </w:tabs>
         <w:rPr>
-          <w:lang w:val="en-PK"/>
-        </w:rPr>
-      </w:pPr>
-      <w:r>
-        <w:rPr>
-          <w:lang w:val="en-PK"/>
+          <w:lang w:val="aa-ET"/>
+        </w:rPr>
+      </w:pPr>
+      <w:r>
+        <w:rPr>
+          <w:lang w:val="aa-ET"/>
         </w:rPr>
         <w:t>The admin can add, edit, update database backup information.</w:t>
       </w:r>
@@ -13549,7 +13534,7 @@
           <w:color w:val="333333"/>
           <w:sz w:val="27"/>
           <w:szCs w:val="27"/>
-          <w:lang w:val="en-PK" w:eastAsia="en-PK"/>
+          <w:lang w:val="aa-ET" w:eastAsia="aa-ET"/>
         </w:rPr>
         <w:t xml:space="preserve"> </w:t>
       </w:r>
@@ -13568,14 +13553,14 @@
           <w:rFonts w:ascii="Times New Roman" w:hAnsi="Times New Roman" w:cs="Times New Roman"/>
         </w:rPr>
       </w:pPr>
-      <w:bookmarkStart w:id="85" w:name="_Toc150774664"/>
+      <w:bookmarkStart w:id="86" w:name="_Toc150774664"/>
       <w:r>
         <w:rPr>
           <w:rFonts w:ascii="Times New Roman" w:hAnsi="Times New Roman" w:cs="Times New Roman"/>
         </w:rPr>
         <w:t>Use Case: Reports</w:t>
       </w:r>
-      <w:bookmarkEnd w:id="85"/>
+      <w:bookmarkEnd w:id="86"/>
     </w:p>
     <w:p>
       <w:pPr>
@@ -13655,12 +13640,12 @@
           <w:tab w:val="num" w:pos="720"/>
         </w:tabs>
         <w:rPr>
-          <w:lang w:val="en-PK"/>
-        </w:rPr>
-      </w:pPr>
-      <w:r>
-        <w:rPr>
-          <w:lang w:val="en-PK"/>
+          <w:lang w:val="aa-ET"/>
+        </w:rPr>
+      </w:pPr>
+      <w:r>
+        <w:rPr>
+          <w:lang w:val="aa-ET"/>
         </w:rPr>
         <w:t>Admin can view, print and export the report of the system.</w:t>
       </w:r>
@@ -13707,7 +13692,7 @@
       </w:r>
       <w:r>
         <w:rPr>
-          <w:lang w:val="en-PK"/>
+          <w:lang w:val="aa-ET"/>
         </w:rPr>
         <w:t>Admin will need to login to access the reports.</w:t>
       </w:r>
@@ -13731,7 +13716,7 @@
           <w:color w:val="333333"/>
           <w:sz w:val="27"/>
           <w:szCs w:val="27"/>
-          <w:lang w:val="en-PK" w:eastAsia="en-PK"/>
+          <w:lang w:val="aa-ET" w:eastAsia="aa-ET"/>
         </w:rPr>
         <w:t xml:space="preserve"> </w:t>
       </w:r>
@@ -13751,14 +13736,14 @@
           <w:rFonts w:ascii="Times New Roman" w:hAnsi="Times New Roman" w:cs="Times New Roman"/>
         </w:rPr>
       </w:pPr>
-      <w:bookmarkStart w:id="86" w:name="_Toc150774665"/>
+      <w:bookmarkStart w:id="87" w:name="_Toc150774665"/>
       <w:r>
         <w:rPr>
           <w:rFonts w:ascii="Times New Roman" w:hAnsi="Times New Roman" w:cs="Times New Roman"/>
         </w:rPr>
         <w:t>External Interface Requirements</w:t>
       </w:r>
-      <w:bookmarkEnd w:id="86"/>
+      <w:bookmarkEnd w:id="87"/>
     </w:p>
     <w:p>
       <w:pPr>
@@ -13780,15 +13765,14 @@
           <w:szCs w:val="28"/>
         </w:rPr>
       </w:pPr>
-      <w:bookmarkStart w:id="87" w:name="_Toc150452462"/>
-      <w:bookmarkStart w:id="88" w:name="_Toc150452549"/>
-      <w:bookmarkStart w:id="89" w:name="_Toc150452636"/>
-      <w:bookmarkStart w:id="90" w:name="_Toc150454511"/>
-      <w:bookmarkStart w:id="91" w:name="_Toc150454598"/>
-      <w:bookmarkStart w:id="92" w:name="_Toc150454685"/>
-      <w:bookmarkStart w:id="93" w:name="_Toc150541661"/>
-      <w:bookmarkStart w:id="94" w:name="_Toc150774666"/>
-      <w:bookmarkEnd w:id="87"/>
+      <w:bookmarkStart w:id="88" w:name="_Toc150452462"/>
+      <w:bookmarkStart w:id="89" w:name="_Toc150452549"/>
+      <w:bookmarkStart w:id="90" w:name="_Toc150452636"/>
+      <w:bookmarkStart w:id="91" w:name="_Toc150454511"/>
+      <w:bookmarkStart w:id="92" w:name="_Toc150454598"/>
+      <w:bookmarkStart w:id="93" w:name="_Toc150454685"/>
+      <w:bookmarkStart w:id="94" w:name="_Toc150541661"/>
+      <w:bookmarkStart w:id="95" w:name="_Toc150774666"/>
       <w:bookmarkEnd w:id="88"/>
       <w:bookmarkEnd w:id="89"/>
       <w:bookmarkEnd w:id="90"/>
@@ -13796,6 +13780,7 @@
       <w:bookmarkEnd w:id="92"/>
       <w:bookmarkEnd w:id="93"/>
       <w:bookmarkEnd w:id="94"/>
+      <w:bookmarkEnd w:id="95"/>
     </w:p>
     <w:p>
       <w:pPr>
@@ -13810,7 +13795,7 @@
           <w:szCs w:val="28"/>
         </w:rPr>
       </w:pPr>
-      <w:bookmarkStart w:id="95" w:name="_Toc150774667"/>
+      <w:bookmarkStart w:id="96" w:name="_Toc150774667"/>
       <w:r>
         <w:rPr>
           <w:rFonts w:ascii="Times New Roman" w:hAnsi="Times New Roman" w:cs="Times New Roman"/>
@@ -13819,7 +13804,7 @@
         </w:rPr>
         <w:t>User Interfaces</w:t>
       </w:r>
-      <w:bookmarkEnd w:id="95"/>
+      <w:bookmarkEnd w:id="96"/>
     </w:p>
     <w:p>
       <w:pPr>
@@ -13880,7 +13865,7 @@
           <w:szCs w:val="28"/>
         </w:rPr>
       </w:pPr>
-      <w:bookmarkStart w:id="96" w:name="_Toc150774668"/>
+      <w:bookmarkStart w:id="97" w:name="_Toc150774668"/>
       <w:r>
         <w:rPr>
           <w:rFonts w:ascii="Times New Roman" w:eastAsia="Times New Roman" w:hAnsi="Times New Roman" w:cs="Times New Roman"/>
@@ -13889,7 +13874,7 @@
         </w:rPr>
         <w:t>Software Interfaces</w:t>
       </w:r>
-      <w:bookmarkEnd w:id="96"/>
+      <w:bookmarkEnd w:id="97"/>
       <w:r>
         <w:rPr>
           <w:rFonts w:ascii="Times New Roman" w:eastAsia="Times New Roman" w:hAnsi="Times New Roman" w:cs="Times New Roman"/>
@@ -13936,7 +13921,7 @@
         </w:numPr>
         <w:spacing w:after="379" w:line="259" w:lineRule="auto"/>
         <w:rPr>
-          <w:lang w:val="en-PK"/>
+          <w:lang w:val="aa-ET"/>
         </w:rPr>
       </w:pPr>
       <w:r>
@@ -13944,13 +13929,13 @@
           <w:b/>
           <w:bCs/>
           <w:color w:val="5B9BD5" w:themeColor="accent5"/>
-          <w:lang w:val="en-PK"/>
+          <w:lang w:val="aa-ET"/>
         </w:rPr>
         <w:t>User Authentication Interfaces</w:t>
       </w:r>
       <w:r>
         <w:rPr>
-          <w:lang w:val="en-PK"/>
+          <w:lang w:val="aa-ET"/>
         </w:rPr>
         <w:t>: These interfaces allow the system to verify and authenticate user credentials during login and transaction processes.</w:t>
       </w:r>
@@ -13963,7 +13948,7 @@
         </w:numPr>
         <w:spacing w:after="379" w:line="259" w:lineRule="auto"/>
         <w:rPr>
-          <w:lang w:val="en-PK"/>
+          <w:lang w:val="aa-ET"/>
         </w:rPr>
       </w:pPr>
       <w:r>
@@ -13971,13 +13956,13 @@
           <w:b/>
           <w:bCs/>
           <w:color w:val="5B9BD5" w:themeColor="accent5"/>
-          <w:lang w:val="en-PK"/>
+          <w:lang w:val="aa-ET"/>
         </w:rPr>
         <w:t>Database Management System (DBMS)</w:t>
       </w:r>
       <w:r>
         <w:rPr>
-          <w:lang w:val="en-PK"/>
+          <w:lang w:val="aa-ET"/>
         </w:rPr>
         <w:t>: The system will have an interface with a DBMS to store and retrieve data related to bus routes, bookings, user profiles, and more.</w:t>
       </w:r>
@@ -13990,7 +13975,7 @@
         </w:numPr>
         <w:spacing w:after="379" w:line="259" w:lineRule="auto"/>
         <w:rPr>
-          <w:lang w:val="en-PK"/>
+          <w:lang w:val="aa-ET"/>
         </w:rPr>
       </w:pPr>
       <w:r>
@@ -13998,13 +13983,13 @@
           <w:b/>
           <w:bCs/>
           <w:color w:val="5B9BD5" w:themeColor="accent5"/>
-          <w:lang w:val="en-PK"/>
+          <w:lang w:val="aa-ET"/>
         </w:rPr>
         <w:t>Blockchain Integration Interfaces</w:t>
       </w:r>
       <w:r>
         <w:rPr>
-          <w:lang w:val="en-PK"/>
+          <w:lang w:val="aa-ET"/>
         </w:rPr>
         <w:t>:</w:t>
       </w:r>
@@ -14013,7 +13998,7 @@
       </w:r>
       <w:r>
         <w:rPr>
-          <w:lang w:val="en-PK"/>
+          <w:lang w:val="aa-ET"/>
         </w:rPr>
         <w:t>t will have interfaces with blockchain networks and nodes for data synchronization and transaction validation.</w:t>
       </w:r>
@@ -14031,7 +14016,7 @@
           <w:szCs w:val="28"/>
         </w:rPr>
       </w:pPr>
-      <w:bookmarkStart w:id="97" w:name="_Toc150774669"/>
+      <w:bookmarkStart w:id="98" w:name="_Toc150774669"/>
       <w:r>
         <w:rPr>
           <w:rFonts w:ascii="Times New Roman" w:eastAsia="Times New Roman" w:hAnsi="Times New Roman" w:cs="Times New Roman"/>
@@ -14041,7 +14026,7 @@
         <w:lastRenderedPageBreak/>
         <w:t>Hardware Interfaces</w:t>
       </w:r>
-      <w:bookmarkEnd w:id="97"/>
+      <w:bookmarkEnd w:id="98"/>
     </w:p>
     <w:p>
       <w:pPr>
@@ -14065,7 +14050,7 @@
           <w:szCs w:val="28"/>
         </w:rPr>
       </w:pPr>
-      <w:bookmarkStart w:id="98" w:name="_Toc150774670"/>
+      <w:bookmarkStart w:id="99" w:name="_Toc150774670"/>
       <w:r>
         <w:rPr>
           <w:rFonts w:ascii="Times New Roman" w:hAnsi="Times New Roman" w:cs="Times New Roman"/>
@@ -14074,7 +14059,7 @@
         </w:rPr>
         <w:t>System Interfaces</w:t>
       </w:r>
-      <w:bookmarkEnd w:id="98"/>
+      <w:bookmarkEnd w:id="99"/>
       <w:r>
         <w:rPr>
           <w:rFonts w:ascii="Times New Roman" w:hAnsi="Times New Roman" w:cs="Times New Roman"/>
@@ -14093,7 +14078,7 @@
         <w:spacing w:after="232"/>
         <w:ind w:right="9"/>
         <w:rPr>
-          <w:lang w:val="en-PK"/>
+          <w:lang w:val="aa-ET"/>
         </w:rPr>
       </w:pPr>
       <w:r>
@@ -14101,13 +14086,13 @@
           <w:b/>
           <w:bCs/>
           <w:color w:val="5B9BD5" w:themeColor="accent5"/>
-          <w:lang w:val="en-PK"/>
+          <w:lang w:val="aa-ET"/>
         </w:rPr>
         <w:t>User-Booking Module Interface</w:t>
       </w:r>
       <w:r>
         <w:rPr>
-          <w:lang w:val="en-PK"/>
+          <w:lang w:val="aa-ET"/>
         </w:rPr>
         <w:t>: This interface allows the user-facing module to communicate with the booking and reservation system, enabling users to search for buses, select seats, and make reservations.</w:t>
       </w:r>
@@ -14124,7 +14109,7 @@
         <w:spacing w:after="232"/>
         <w:ind w:right="9"/>
         <w:rPr>
-          <w:lang w:val="en-PK"/>
+          <w:lang w:val="aa-ET"/>
         </w:rPr>
       </w:pPr>
       <w:r>
@@ -14132,13 +14117,13 @@
           <w:b/>
           <w:bCs/>
           <w:color w:val="5B9BD5" w:themeColor="accent5"/>
-          <w:lang w:val="en-PK"/>
+          <w:lang w:val="aa-ET"/>
         </w:rPr>
         <w:t>Payment-Processing Interface</w:t>
       </w:r>
       <w:r>
         <w:rPr>
-          <w:lang w:val="en-PK"/>
+          <w:lang w:val="aa-ET"/>
         </w:rPr>
         <w:t>: The payment module interfaces with external payment gateways to securely process payments for ticket bookings.</w:t>
       </w:r>
@@ -14155,7 +14140,7 @@
         <w:spacing w:after="232"/>
         <w:ind w:right="9"/>
         <w:rPr>
-          <w:lang w:val="en-PK"/>
+          <w:lang w:val="aa-ET"/>
         </w:rPr>
       </w:pPr>
       <w:r>
@@ -14163,13 +14148,13 @@
           <w:b/>
           <w:bCs/>
           <w:color w:val="5B9BD5" w:themeColor="accent5"/>
-          <w:lang w:val="en-PK"/>
+          <w:lang w:val="aa-ET"/>
         </w:rPr>
         <w:t>Database-System Interface</w:t>
       </w:r>
       <w:r>
         <w:rPr>
-          <w:lang w:val="en-PK"/>
+          <w:lang w:val="aa-ET"/>
         </w:rPr>
         <w:t>: This interface connects the system with the database management system (DBMS) to store and retrieve data related to bus routes, bookings, user profiles, and other relevant information.</w:t>
       </w:r>
@@ -14186,7 +14171,7 @@
         <w:spacing w:after="232"/>
         <w:ind w:right="9"/>
         <w:rPr>
-          <w:lang w:val="en-PK"/>
+          <w:lang w:val="aa-ET"/>
         </w:rPr>
       </w:pPr>
       <w:r>
@@ -14194,13 +14179,13 @@
           <w:b/>
           <w:bCs/>
           <w:color w:val="5B9BD5" w:themeColor="accent5"/>
-          <w:lang w:val="en-PK"/>
+          <w:lang w:val="aa-ET"/>
         </w:rPr>
         <w:t>Blockchain Integration Interface</w:t>
       </w:r>
       <w:r>
         <w:rPr>
-          <w:lang w:val="en-PK"/>
+          <w:lang w:val="aa-ET"/>
         </w:rPr>
         <w:t xml:space="preserve">: </w:t>
       </w:r>
@@ -14209,7 +14194,7 @@
       </w:r>
       <w:r>
         <w:rPr>
-          <w:lang w:val="en-PK"/>
+          <w:lang w:val="aa-ET"/>
         </w:rPr>
         <w:t>here will be interfaces between the system and the blockchain network or nodes to facilitate data synchronization and transaction validation.</w:t>
       </w:r>
@@ -14226,7 +14211,7 @@
         <w:spacing w:after="232"/>
         <w:ind w:right="9"/>
         <w:rPr>
-          <w:lang w:val="en-PK"/>
+          <w:lang w:val="aa-ET"/>
         </w:rPr>
       </w:pPr>
       <w:r>
@@ -14234,13 +14219,13 @@
           <w:b/>
           <w:bCs/>
           <w:color w:val="5B9BD5" w:themeColor="accent5"/>
-          <w:lang w:val="en-PK"/>
+          <w:lang w:val="aa-ET"/>
         </w:rPr>
         <w:t>User Authentication and Authorization Interface</w:t>
       </w:r>
       <w:r>
         <w:rPr>
-          <w:lang w:val="en-PK"/>
+          <w:lang w:val="aa-ET"/>
         </w:rPr>
         <w:t>: This interface ensures that the system can authenticate and authorize users to perform various actions within the platform, including booking tickets and managing their accounts.</w:t>
       </w:r>
@@ -14259,7 +14244,7 @@
           <w:szCs w:val="28"/>
         </w:rPr>
       </w:pPr>
-      <w:bookmarkStart w:id="99" w:name="_Toc150774671"/>
+      <w:bookmarkStart w:id="100" w:name="_Toc150774671"/>
       <w:r>
         <w:rPr>
           <w:rFonts w:ascii="Times New Roman" w:eastAsia="Times New Roman" w:hAnsi="Times New Roman" w:cs="Times New Roman"/>
@@ -14268,7 +14253,7 @@
         </w:rPr>
         <w:t>Communication Interface</w:t>
       </w:r>
-      <w:bookmarkEnd w:id="99"/>
+      <w:bookmarkEnd w:id="100"/>
     </w:p>
     <w:p>
       <w:pPr>
@@ -14278,7 +14263,7 @@
         </w:numPr>
         <w:spacing w:line="259" w:lineRule="auto"/>
         <w:rPr>
-          <w:lang w:val="en-PK"/>
+          <w:lang w:val="aa-ET"/>
         </w:rPr>
       </w:pPr>
       <w:r>
@@ -14286,13 +14271,13 @@
           <w:b/>
           <w:bCs/>
           <w:color w:val="5B9BD5" w:themeColor="accent5"/>
-          <w:lang w:val="en-PK"/>
+          <w:lang w:val="aa-ET"/>
         </w:rPr>
         <w:t>User-System Communication</w:t>
       </w:r>
       <w:r>
         <w:rPr>
-          <w:lang w:val="en-PK"/>
+          <w:lang w:val="aa-ET"/>
         </w:rPr>
         <w:t>: This interface enables users to interact with the system through the user interface. Users can search for bus routes, make reservations, and receive booking confirmations.</w:t>
       </w:r>
@@ -14308,7 +14293,7 @@
         </w:tabs>
         <w:spacing w:after="0" w:line="259" w:lineRule="auto"/>
         <w:rPr>
-          <w:lang w:val="en-PK"/>
+          <w:lang w:val="aa-ET"/>
         </w:rPr>
       </w:pPr>
       <w:r>
@@ -14316,13 +14301,13 @@
           <w:b/>
           <w:bCs/>
           <w:color w:val="5B9BD5" w:themeColor="accent5"/>
-          <w:lang w:val="en-PK"/>
+          <w:lang w:val="aa-ET"/>
         </w:rPr>
         <w:t>Payment Gateway Communication</w:t>
       </w:r>
       <w:r>
         <w:rPr>
-          <w:lang w:val="en-PK"/>
+          <w:lang w:val="aa-ET"/>
         </w:rPr>
         <w:t>: The system communicates with external payment gateway services to process secure online payments for ticket bookings.</w:t>
       </w:r>
@@ -14338,7 +14323,7 @@
         </w:tabs>
         <w:spacing w:after="0" w:line="259" w:lineRule="auto"/>
         <w:rPr>
-          <w:lang w:val="en-PK"/>
+          <w:lang w:val="aa-ET"/>
         </w:rPr>
       </w:pPr>
       <w:r>
@@ -14346,13 +14331,13 @@
           <w:b/>
           <w:bCs/>
           <w:color w:val="5B9BD5" w:themeColor="accent5"/>
-          <w:lang w:val="en-PK"/>
+          <w:lang w:val="aa-ET"/>
         </w:rPr>
         <w:t>Email and Messaging Communication</w:t>
       </w:r>
       <w:r>
         <w:rPr>
-          <w:lang w:val="en-PK"/>
+          <w:lang w:val="aa-ET"/>
         </w:rPr>
         <w:t>: Communication interfaces with email and messaging services are used to send automated notifications and confirmations to users, keeping them informed about their bookings and updates.</w:t>
       </w:r>
@@ -14368,7 +14353,7 @@
         </w:tabs>
         <w:spacing w:after="0" w:line="259" w:lineRule="auto"/>
         <w:rPr>
-          <w:lang w:val="en-PK"/>
+          <w:lang w:val="aa-ET"/>
         </w:rPr>
       </w:pPr>
       <w:r>
@@ -14376,13 +14361,13 @@
           <w:b/>
           <w:bCs/>
           <w:color w:val="5B9BD5" w:themeColor="accent5"/>
-          <w:lang w:val="en-PK"/>
+          <w:lang w:val="aa-ET"/>
         </w:rPr>
         <w:t>Database Communication</w:t>
       </w:r>
       <w:r>
         <w:rPr>
-          <w:lang w:val="en-PK"/>
+          <w:lang w:val="aa-ET"/>
         </w:rPr>
         <w:t>: The system communicates with the database management system (DBMS) to store and retrieve data, such as bus route information, user profiles, and transaction records.</w:t>
       </w:r>
@@ -14398,7 +14383,7 @@
         </w:tabs>
         <w:spacing w:after="0" w:line="259" w:lineRule="auto"/>
         <w:rPr>
-          <w:lang w:val="en-PK"/>
+          <w:lang w:val="aa-ET"/>
         </w:rPr>
       </w:pPr>
       <w:r>
@@ -14406,13 +14391,13 @@
           <w:b/>
           <w:bCs/>
           <w:color w:val="5B9BD5" w:themeColor="accent5"/>
-          <w:lang w:val="en-PK"/>
+          <w:lang w:val="aa-ET"/>
         </w:rPr>
         <w:t>Blockchain Network Communication</w:t>
       </w:r>
       <w:r>
         <w:rPr>
-          <w:lang w:val="en-PK"/>
+          <w:lang w:val="aa-ET"/>
         </w:rPr>
         <w:t>: If blockchain technology is integrated for secure transactions or other purposes, communication interfaces with blockchain networks and nodes are used to synchronize data and validate transactions.</w:t>
       </w:r>
@@ -14428,7 +14413,7 @@
         </w:tabs>
         <w:spacing w:after="0" w:line="259" w:lineRule="auto"/>
         <w:rPr>
-          <w:lang w:val="en-PK"/>
+          <w:lang w:val="aa-ET"/>
         </w:rPr>
       </w:pPr>
       <w:r>
@@ -14436,13 +14421,13 @@
           <w:b/>
           <w:bCs/>
           <w:color w:val="5B9BD5" w:themeColor="accent5"/>
-          <w:lang w:val="en-PK"/>
+          <w:lang w:val="aa-ET"/>
         </w:rPr>
         <w:t>Administrator-System Communication</w:t>
       </w:r>
       <w:r>
         <w:rPr>
-          <w:lang w:val="en-PK"/>
+          <w:lang w:val="aa-ET"/>
         </w:rPr>
         <w:t>: Administrators can communicate with the system through their interface to manage content, add or remove bus routes, and monitor the system's inventory.</w:t>
       </w:r>
@@ -14461,7 +14446,7 @@
           <w:rFonts w:ascii="Times New Roman" w:hAnsi="Times New Roman" w:cs="Times New Roman"/>
         </w:rPr>
       </w:pPr>
-      <w:bookmarkStart w:id="100" w:name="_Toc150774672"/>
+      <w:bookmarkStart w:id="101" w:name="_Toc150774672"/>
       <w:r>
         <w:rPr>
           <w:rFonts w:ascii="Times New Roman" w:hAnsi="Times New Roman" w:cs="Times New Roman"/>
@@ -14469,7 +14454,7 @@
         <w:lastRenderedPageBreak/>
         <w:t>Quality attributes</w:t>
       </w:r>
-      <w:bookmarkEnd w:id="100"/>
+      <w:bookmarkEnd w:id="101"/>
     </w:p>
     <w:p>
       <w:pPr>
@@ -14491,15 +14476,14 @@
           <w:szCs w:val="26"/>
         </w:rPr>
       </w:pPr>
-      <w:bookmarkStart w:id="101" w:name="_Toc150452469"/>
-      <w:bookmarkStart w:id="102" w:name="_Toc150452556"/>
-      <w:bookmarkStart w:id="103" w:name="_Toc150452643"/>
-      <w:bookmarkStart w:id="104" w:name="_Toc150454518"/>
-      <w:bookmarkStart w:id="105" w:name="_Toc150454605"/>
-      <w:bookmarkStart w:id="106" w:name="_Toc150454692"/>
-      <w:bookmarkStart w:id="107" w:name="_Toc150541668"/>
-      <w:bookmarkStart w:id="108" w:name="_Toc150774673"/>
-      <w:bookmarkEnd w:id="101"/>
+      <w:bookmarkStart w:id="102" w:name="_Toc150452469"/>
+      <w:bookmarkStart w:id="103" w:name="_Toc150452556"/>
+      <w:bookmarkStart w:id="104" w:name="_Toc150452643"/>
+      <w:bookmarkStart w:id="105" w:name="_Toc150454518"/>
+      <w:bookmarkStart w:id="106" w:name="_Toc150454605"/>
+      <w:bookmarkStart w:id="107" w:name="_Toc150454692"/>
+      <w:bookmarkStart w:id="108" w:name="_Toc150541668"/>
+      <w:bookmarkStart w:id="109" w:name="_Toc150774673"/>
       <w:bookmarkEnd w:id="102"/>
       <w:bookmarkEnd w:id="103"/>
       <w:bookmarkEnd w:id="104"/>
@@ -14507,6 +14491,7 @@
       <w:bookmarkEnd w:id="106"/>
       <w:bookmarkEnd w:id="107"/>
       <w:bookmarkEnd w:id="108"/>
+      <w:bookmarkEnd w:id="109"/>
     </w:p>
     <w:p>
       <w:pPr>
@@ -14521,7 +14506,7 @@
           <w:szCs w:val="28"/>
         </w:rPr>
       </w:pPr>
-      <w:bookmarkStart w:id="109" w:name="_Toc150774674"/>
+      <w:bookmarkStart w:id="110" w:name="_Toc150774674"/>
       <w:r>
         <w:rPr>
           <w:rFonts w:ascii="Times New Roman" w:hAnsi="Times New Roman" w:cs="Times New Roman"/>
@@ -14530,7 +14515,7 @@
         </w:rPr>
         <w:t>Usability</w:t>
       </w:r>
-      <w:bookmarkEnd w:id="109"/>
+      <w:bookmarkEnd w:id="110"/>
     </w:p>
     <w:p>
       <w:pPr>
@@ -14560,7 +14545,7 @@
           <w:szCs w:val="28"/>
         </w:rPr>
       </w:pPr>
-      <w:bookmarkStart w:id="110" w:name="_Toc150774675"/>
+      <w:bookmarkStart w:id="111" w:name="_Toc150774675"/>
       <w:r>
         <w:rPr>
           <w:rFonts w:ascii="Times New Roman" w:hAnsi="Times New Roman" w:cs="Times New Roman"/>
@@ -14569,17 +14554,17 @@
         </w:rPr>
         <w:t>Availability</w:t>
       </w:r>
-      <w:bookmarkEnd w:id="110"/>
+      <w:bookmarkEnd w:id="111"/>
     </w:p>
     <w:p>
       <w:pPr>
         <w:ind w:left="1105" w:firstLine="0"/>
       </w:pPr>
-      <w:bookmarkStart w:id="111" w:name="_Hlk150389906"/>
+      <w:bookmarkStart w:id="112" w:name="_Hlk150389906"/>
       <w:r>
         <w:t>The system should be accessible 24/7 to accommodate users from different time zones and travel schedules.</w:t>
       </w:r>
-      <w:bookmarkEnd w:id="111"/>
+      <w:bookmarkEnd w:id="112"/>
     </w:p>
     <w:p>
       <w:pPr>
@@ -14594,7 +14579,7 @@
           <w:szCs w:val="28"/>
         </w:rPr>
       </w:pPr>
-      <w:bookmarkStart w:id="112" w:name="_Toc150774676"/>
+      <w:bookmarkStart w:id="113" w:name="_Toc150774676"/>
       <w:r>
         <w:rPr>
           <w:rFonts w:ascii="Times New Roman" w:hAnsi="Times New Roman" w:cs="Times New Roman"/>
@@ -14603,7 +14588,7 @@
         </w:rPr>
         <w:t>Security</w:t>
       </w:r>
-      <w:bookmarkEnd w:id="112"/>
+      <w:bookmarkEnd w:id="113"/>
     </w:p>
     <w:p>
       <w:pPr>
@@ -14636,7 +14621,7 @@
           <w:szCs w:val="28"/>
         </w:rPr>
       </w:pPr>
-      <w:bookmarkStart w:id="113" w:name="_Toc150774677"/>
+      <w:bookmarkStart w:id="114" w:name="_Toc150774677"/>
       <w:r>
         <w:rPr>
           <w:rFonts w:ascii="Times New Roman" w:hAnsi="Times New Roman" w:cs="Times New Roman"/>
@@ -14645,7 +14630,7 @@
         </w:rPr>
         <w:t>Reliability</w:t>
       </w:r>
-      <w:bookmarkEnd w:id="113"/>
+      <w:bookmarkEnd w:id="114"/>
     </w:p>
     <w:p>
       <w:pPr>
@@ -14672,14 +14657,14 @@
           <w:rFonts w:ascii="Times New Roman" w:hAnsi="Times New Roman" w:cs="Times New Roman"/>
         </w:rPr>
       </w:pPr>
-      <w:bookmarkStart w:id="114" w:name="_Toc150774678"/>
+      <w:bookmarkStart w:id="115" w:name="_Toc150774678"/>
       <w:r>
         <w:rPr>
           <w:rFonts w:ascii="Times New Roman" w:hAnsi="Times New Roman" w:cs="Times New Roman"/>
         </w:rPr>
         <w:t>Internationalization and localization requirements</w:t>
       </w:r>
-      <w:bookmarkEnd w:id="114"/>
+      <w:bookmarkEnd w:id="115"/>
     </w:p>
     <w:p>
       <w:pPr>
@@ -14705,14 +14690,14 @@
           <w:rFonts w:ascii="Times New Roman" w:hAnsi="Times New Roman" w:cs="Times New Roman"/>
         </w:rPr>
       </w:pPr>
-      <w:bookmarkStart w:id="115" w:name="_Toc150774679"/>
+      <w:bookmarkStart w:id="116" w:name="_Toc150774679"/>
       <w:r>
         <w:rPr>
           <w:rFonts w:ascii="Times New Roman" w:hAnsi="Times New Roman" w:cs="Times New Roman"/>
         </w:rPr>
         <w:t>Non-Functional Requirements</w:t>
       </w:r>
-      <w:bookmarkEnd w:id="115"/>
+      <w:bookmarkEnd w:id="116"/>
     </w:p>
     <w:p>
       <w:pPr>
@@ -14734,15 +14719,14 @@
           <w:szCs w:val="26"/>
         </w:rPr>
       </w:pPr>
-      <w:bookmarkStart w:id="116" w:name="_Toc150452476"/>
-      <w:bookmarkStart w:id="117" w:name="_Toc150452563"/>
-      <w:bookmarkStart w:id="118" w:name="_Toc150452650"/>
-      <w:bookmarkStart w:id="119" w:name="_Toc150454525"/>
-      <w:bookmarkStart w:id="120" w:name="_Toc150454612"/>
-      <w:bookmarkStart w:id="121" w:name="_Toc150454699"/>
-      <w:bookmarkStart w:id="122" w:name="_Toc150541675"/>
-      <w:bookmarkStart w:id="123" w:name="_Toc150774680"/>
-      <w:bookmarkEnd w:id="116"/>
+      <w:bookmarkStart w:id="117" w:name="_Toc150452476"/>
+      <w:bookmarkStart w:id="118" w:name="_Toc150452563"/>
+      <w:bookmarkStart w:id="119" w:name="_Toc150452650"/>
+      <w:bookmarkStart w:id="120" w:name="_Toc150454525"/>
+      <w:bookmarkStart w:id="121" w:name="_Toc150454612"/>
+      <w:bookmarkStart w:id="122" w:name="_Toc150454699"/>
+      <w:bookmarkStart w:id="123" w:name="_Toc150541675"/>
+      <w:bookmarkStart w:id="124" w:name="_Toc150774680"/>
       <w:bookmarkEnd w:id="117"/>
       <w:bookmarkEnd w:id="118"/>
       <w:bookmarkEnd w:id="119"/>
@@ -14750,6 +14734,7 @@
       <w:bookmarkEnd w:id="121"/>
       <w:bookmarkEnd w:id="122"/>
       <w:bookmarkEnd w:id="123"/>
+      <w:bookmarkEnd w:id="124"/>
     </w:p>
     <w:p>
       <w:pPr>
@@ -14771,15 +14756,14 @@
           <w:szCs w:val="26"/>
         </w:rPr>
       </w:pPr>
-      <w:bookmarkStart w:id="124" w:name="_Toc150452477"/>
-      <w:bookmarkStart w:id="125" w:name="_Toc150452564"/>
-      <w:bookmarkStart w:id="126" w:name="_Toc150452651"/>
-      <w:bookmarkStart w:id="127" w:name="_Toc150454526"/>
-      <w:bookmarkStart w:id="128" w:name="_Toc150454613"/>
-      <w:bookmarkStart w:id="129" w:name="_Toc150454700"/>
-      <w:bookmarkStart w:id="130" w:name="_Toc150541676"/>
-      <w:bookmarkStart w:id="131" w:name="_Toc150774681"/>
-      <w:bookmarkEnd w:id="124"/>
+      <w:bookmarkStart w:id="125" w:name="_Toc150452477"/>
+      <w:bookmarkStart w:id="126" w:name="_Toc150452564"/>
+      <w:bookmarkStart w:id="127" w:name="_Toc150452651"/>
+      <w:bookmarkStart w:id="128" w:name="_Toc150454526"/>
+      <w:bookmarkStart w:id="129" w:name="_Toc150454613"/>
+      <w:bookmarkStart w:id="130" w:name="_Toc150454700"/>
+      <w:bookmarkStart w:id="131" w:name="_Toc150541676"/>
+      <w:bookmarkStart w:id="132" w:name="_Toc150774681"/>
       <w:bookmarkEnd w:id="125"/>
       <w:bookmarkEnd w:id="126"/>
       <w:bookmarkEnd w:id="127"/>
@@ -14787,6 +14771,7 @@
       <w:bookmarkEnd w:id="129"/>
       <w:bookmarkEnd w:id="130"/>
       <w:bookmarkEnd w:id="131"/>
+      <w:bookmarkEnd w:id="132"/>
     </w:p>
     <w:p>
       <w:pPr>
@@ -14801,7 +14786,7 @@
           <w:szCs w:val="28"/>
         </w:rPr>
       </w:pPr>
-      <w:bookmarkStart w:id="132" w:name="_Toc150774682"/>
+      <w:bookmarkStart w:id="133" w:name="_Toc150774682"/>
       <w:r>
         <w:rPr>
           <w:rFonts w:ascii="Times New Roman" w:hAnsi="Times New Roman" w:cs="Times New Roman"/>
@@ -14810,7 +14795,7 @@
         </w:rPr>
         <w:t>Security Requirements</w:t>
       </w:r>
-      <w:bookmarkEnd w:id="132"/>
+      <w:bookmarkEnd w:id="133"/>
     </w:p>
     <w:p>
       <w:pPr>
@@ -14833,12 +14818,12 @@
         <w:spacing w:after="188"/>
         <w:ind w:right="9"/>
         <w:rPr>
-          <w:lang w:val="en-PK"/>
-        </w:rPr>
-      </w:pPr>
-      <w:r>
-        <w:rPr>
-          <w:lang w:val="en-PK"/>
+          <w:lang w:val="aa-ET"/>
+        </w:rPr>
+      </w:pPr>
+      <w:r>
+        <w:rPr>
+          <w:lang w:val="aa-ET"/>
         </w:rPr>
         <w:t>The system should employ strong encryption to protect sensitive user data, payment information, and transactions.</w:t>
       </w:r>
@@ -14855,12 +14840,12 @@
         <w:spacing w:after="188"/>
         <w:ind w:right="9"/>
         <w:rPr>
-          <w:lang w:val="en-PK"/>
-        </w:rPr>
-      </w:pPr>
-      <w:r>
-        <w:rPr>
-          <w:lang w:val="en-PK"/>
+          <w:lang w:val="aa-ET"/>
+        </w:rPr>
+      </w:pPr>
+      <w:r>
+        <w:rPr>
+          <w:lang w:val="aa-ET"/>
         </w:rPr>
         <w:t>User authentication and authorization mechanisms should be in place to prevent unauthorized access.</w:t>
       </w:r>
@@ -14879,7 +14864,7 @@
           <w:szCs w:val="28"/>
         </w:rPr>
       </w:pPr>
-      <w:bookmarkStart w:id="133" w:name="_Toc150774683"/>
+      <w:bookmarkStart w:id="134" w:name="_Toc150774683"/>
       <w:r>
         <w:rPr>
           <w:rFonts w:ascii="Times New Roman" w:hAnsi="Times New Roman" w:cs="Times New Roman"/>
@@ -14888,7 +14873,7 @@
         </w:rPr>
         <w:t>Performance Requirements</w:t>
       </w:r>
-      <w:bookmarkEnd w:id="133"/>
+      <w:bookmarkEnd w:id="134"/>
     </w:p>
     <w:p>
       <w:pPr>
@@ -14911,12 +14896,12 @@
         <w:spacing w:after="54"/>
         <w:ind w:right="9"/>
         <w:rPr>
-          <w:lang w:val="en-PK"/>
-        </w:rPr>
-      </w:pPr>
-      <w:r>
-        <w:rPr>
-          <w:lang w:val="en-PK"/>
+          <w:lang w:val="aa-ET"/>
+        </w:rPr>
+      </w:pPr>
+      <w:r>
+        <w:rPr>
+          <w:lang w:val="aa-ET"/>
         </w:rPr>
         <w:t>The system should provide fast response times for search queries and booking processes, ensuring that users can complete transactions quickly.</w:t>
       </w:r>
@@ -14933,12 +14918,12 @@
         <w:spacing w:after="54"/>
         <w:ind w:right="9"/>
         <w:rPr>
-          <w:lang w:val="en-PK"/>
-        </w:rPr>
-      </w:pPr>
-      <w:r>
-        <w:rPr>
-          <w:lang w:val="en-PK"/>
+          <w:lang w:val="aa-ET"/>
+        </w:rPr>
+      </w:pPr>
+      <w:r>
+        <w:rPr>
+          <w:lang w:val="aa-ET"/>
         </w:rPr>
         <w:t>Response times should be consistent under varying loads, and the system should handle peak usage efficiently.</w:t>
       </w:r>
@@ -14957,7 +14942,7 @@
           <w:szCs w:val="28"/>
         </w:rPr>
       </w:pPr>
-      <w:bookmarkStart w:id="134" w:name="_Toc150774684"/>
+      <w:bookmarkStart w:id="135" w:name="_Toc150774684"/>
       <w:r>
         <w:rPr>
           <w:rFonts w:ascii="Times New Roman" w:hAnsi="Times New Roman" w:cs="Times New Roman"/>
@@ -14966,7 +14951,7 @@
         </w:rPr>
         <w:t>Scalability Requirements</w:t>
       </w:r>
-      <w:bookmarkEnd w:id="134"/>
+      <w:bookmarkEnd w:id="135"/>
     </w:p>
     <w:p>
       <w:pPr>
@@ -14989,12 +14974,12 @@
         <w:spacing w:after="54"/>
         <w:ind w:right="9"/>
         <w:rPr>
-          <w:lang w:val="en-PK"/>
-        </w:rPr>
-      </w:pPr>
-      <w:r>
-        <w:rPr>
-          <w:lang w:val="en-PK"/>
+          <w:lang w:val="aa-ET"/>
+        </w:rPr>
+      </w:pPr>
+      <w:r>
+        <w:rPr>
+          <w:lang w:val="aa-ET"/>
         </w:rPr>
         <w:t>The system must be scalable to handle an increasing number of users and booking transactions, particularly during peak travel times or special events.</w:t>
       </w:r>
@@ -15011,12 +14996,12 @@
         <w:spacing w:after="54"/>
         <w:ind w:right="9"/>
         <w:rPr>
-          <w:lang w:val="en-PK"/>
-        </w:rPr>
-      </w:pPr>
-      <w:r>
-        <w:rPr>
-          <w:lang w:val="en-PK"/>
+          <w:lang w:val="aa-ET"/>
+        </w:rPr>
+      </w:pPr>
+      <w:r>
+        <w:rPr>
+          <w:lang w:val="aa-ET"/>
         </w:rPr>
         <w:t>Scalability should be achieved without degrading the system's performance</w:t>
       </w:r>
@@ -15040,7 +15025,7 @@
 </file>
 
 <file path=word/endnotes.xml><?xml version="1.0" encoding="utf-8"?>
-<w:endnotes xmlns:wpc="http://schemas.microsoft.com/office/word/2010/wordprocessingCanvas" xmlns:cx="http://schemas.microsoft.com/office/drawing/2014/chartex" xmlns:cx1="http://schemas.microsoft.com/office/drawing/2015/9/8/chartex" xmlns:cx2="http://schemas.microsoft.com/office/drawing/2015/10/21/chartex" xmlns:cx3="http://schemas.microsoft.com/office/drawing/2016/5/9/chartex" xmlns:cx4="http://schemas.microsoft.com/office/drawing/2016/5/10/chartex" xmlns:cx5="http://schemas.microsoft.com/office/drawing/2016/5/11/chartex" xmlns:cx6="http://schemas.microsoft.com/office/drawing/2016/5/12/chartex" xmlns:cx7="http://schemas.microsoft.com/office/drawing/2016/5/13/chartex" xmlns:cx8="http://schemas.microsoft.com/office/drawing/2016/5/14/chartex" xmlns:mc="http://schemas.openxmlformats.org/markup-compatibility/2006" xmlns:aink="http://schemas.microsoft.com/office/drawing/2016/ink" xmlns:am3d="http://schemas.microsoft.com/office/drawing/2017/model3d" xmlns:o="urn:schemas-microsoft-com:office:office" xmlns:r="http://schemas.openxmlformats.org/officeDocument/2006/relationships" xmlns:m="http://schemas.openxmlformats.org/officeDocument/2006/math" xmlns:v="urn:schemas-microsoft-com:vml" xmlns:wp14="http://schemas.microsoft.com/office/word/2010/wordprocessingDrawing" xmlns:wp="http://schemas.openxmlformats.org/drawingml/2006/wordprocessingDrawing" xmlns:w10="urn:schemas-microsoft-com:office:word" xmlns:w="http://schemas.openxmlformats.org/wordprocessingml/2006/main" xmlns:w14="http://schemas.microsoft.com/office/word/2010/wordml" xmlns:w15="http://schemas.microsoft.com/office/word/2012/wordml" xmlns:w16cex="http://schemas.microsoft.com/office/word/2018/wordml/cex" xmlns:w16cid="http://schemas.microsoft.com/office/word/2016/wordml/cid" xmlns:w16="http://schemas.microsoft.com/office/word/2018/wordml" xmlns:w16sdtdh="http://schemas.microsoft.com/office/word/2020/wordml/sdtdatahash" xmlns:w16se="http://schemas.microsoft.com/office/word/2015/wordml/symex" xmlns:wpg="http://schemas.microsoft.com/office/word/2010/wordprocessingGroup" xmlns:wpi="http://schemas.microsoft.com/office/word/2010/wordprocessingInk" xmlns:wne="http://schemas.microsoft.com/office/word/2006/wordml" xmlns:wps="http://schemas.microsoft.com/office/word/2010/wordprocessingShape" mc:Ignorable="w14 w15 w16se w16cid w16 w16cex w16sdtdh wp14">
+<w:endnotes xmlns:wpc="http://schemas.microsoft.com/office/word/2010/wordprocessingCanvas" xmlns:mc="http://schemas.openxmlformats.org/markup-compatibility/2006" xmlns:o="urn:schemas-microsoft-com:office:office" xmlns:r="http://schemas.openxmlformats.org/officeDocument/2006/relationships" xmlns:m="http://schemas.openxmlformats.org/officeDocument/2006/math" xmlns:v="urn:schemas-microsoft-com:vml" xmlns:wp14="http://schemas.microsoft.com/office/word/2010/wordprocessingDrawing" xmlns:wp="http://schemas.openxmlformats.org/drawingml/2006/wordprocessingDrawing" xmlns:w10="urn:schemas-microsoft-com:office:word" xmlns:w="http://schemas.openxmlformats.org/wordprocessingml/2006/main" xmlns:w14="http://schemas.microsoft.com/office/word/2010/wordml" xmlns:w15="http://schemas.microsoft.com/office/word/2012/wordml" xmlns:wpg="http://schemas.microsoft.com/office/word/2010/wordprocessingGroup" xmlns:wpi="http://schemas.microsoft.com/office/word/2010/wordprocessingInk" xmlns:wne="http://schemas.microsoft.com/office/word/2006/wordml" xmlns:wps="http://schemas.microsoft.com/office/word/2010/wordprocessingShape" mc:Ignorable="w14 w15 wp14">
   <w:endnote w:type="separator" w:id="-1">
     <w:p>
       <w:pPr>
@@ -15065,7 +15050,7 @@
 </file>
 
 <file path=word/footer1.xml><?xml version="1.0" encoding="utf-8"?>
-<w:ftr xmlns:wpc="http://schemas.microsoft.com/office/word/2010/wordprocessingCanvas" xmlns:cx="http://schemas.microsoft.com/office/drawing/2014/chartex" xmlns:cx1="http://schemas.microsoft.com/office/drawing/2015/9/8/chartex" xmlns:cx2="http://schemas.microsoft.com/office/drawing/2015/10/21/chartex" xmlns:cx3="http://schemas.microsoft.com/office/drawing/2016/5/9/chartex" xmlns:cx4="http://schemas.microsoft.com/office/drawing/2016/5/10/chartex" xmlns:cx5="http://schemas.microsoft.com/office/drawing/2016/5/11/chartex" xmlns:cx6="http://schemas.microsoft.com/office/drawing/2016/5/12/chartex" xmlns:cx7="http://schemas.microsoft.com/office/drawing/2016/5/13/chartex" xmlns:cx8="http://schemas.microsoft.com/office/drawing/2016/5/14/chartex" xmlns:mc="http://schemas.openxmlformats.org/markup-compatibility/2006" xmlns:aink="http://schemas.microsoft.com/office/drawing/2016/ink" xmlns:am3d="http://schemas.microsoft.com/office/drawing/2017/model3d" xmlns:o="urn:schemas-microsoft-com:office:office" xmlns:r="http://schemas.openxmlformats.org/officeDocument/2006/relationships" xmlns:m="http://schemas.openxmlformats.org/officeDocument/2006/math" xmlns:v="urn:schemas-microsoft-com:vml" xmlns:wp14="http://schemas.microsoft.com/office/word/2010/wordprocessingDrawing" xmlns:wp="http://schemas.openxmlformats.org/drawingml/2006/wordprocessingDrawing" xmlns:w10="urn:schemas-microsoft-com:office:word" xmlns:w="http://schemas.openxmlformats.org/wordprocessingml/2006/main" xmlns:w14="http://schemas.microsoft.com/office/word/2010/wordml" xmlns:w15="http://schemas.microsoft.com/office/word/2012/wordml" xmlns:w16cex="http://schemas.microsoft.com/office/word/2018/wordml/cex" xmlns:w16cid="http://schemas.microsoft.com/office/word/2016/wordml/cid" xmlns:w16="http://schemas.microsoft.com/office/word/2018/wordml" xmlns:w16sdtdh="http://schemas.microsoft.com/office/word/2020/wordml/sdtdatahash" xmlns:w16se="http://schemas.microsoft.com/office/word/2015/wordml/symex" xmlns:wpg="http://schemas.microsoft.com/office/word/2010/wordprocessingGroup" xmlns:wpi="http://schemas.microsoft.com/office/word/2010/wordprocessingInk" xmlns:wne="http://schemas.microsoft.com/office/word/2006/wordml" xmlns:wps="http://schemas.microsoft.com/office/word/2010/wordprocessingShape" mc:Ignorable="w14 w15 w16se w16cid w16 w16cex w16sdtdh wp14">
+<w:ftr xmlns:wpc="http://schemas.microsoft.com/office/word/2010/wordprocessingCanvas" xmlns:mc="http://schemas.openxmlformats.org/markup-compatibility/2006" xmlns:o="urn:schemas-microsoft-com:office:office" xmlns:r="http://schemas.openxmlformats.org/officeDocument/2006/relationships" xmlns:m="http://schemas.openxmlformats.org/officeDocument/2006/math" xmlns:v="urn:schemas-microsoft-com:vml" xmlns:wp14="http://schemas.microsoft.com/office/word/2010/wordprocessingDrawing" xmlns:wp="http://schemas.openxmlformats.org/drawingml/2006/wordprocessingDrawing" xmlns:w10="urn:schemas-microsoft-com:office:word" xmlns:w="http://schemas.openxmlformats.org/wordprocessingml/2006/main" xmlns:w14="http://schemas.microsoft.com/office/word/2010/wordml" xmlns:w15="http://schemas.microsoft.com/office/word/2012/wordml" xmlns:wpg="http://schemas.microsoft.com/office/word/2010/wordprocessingGroup" xmlns:wpi="http://schemas.microsoft.com/office/word/2010/wordprocessingInk" xmlns:wne="http://schemas.microsoft.com/office/word/2006/wordml" xmlns:wps="http://schemas.microsoft.com/office/word/2010/wordprocessingShape" mc:Ignorable="w14 w15 wp14">
   <w:sdt>
     <w:sdtPr>
       <w:id w:val="-790205439"/>
@@ -15098,7 +15083,7 @@
           <w:rPr>
             <w:noProof/>
           </w:rPr>
-          <w:t>2</w:t>
+          <w:t>17</w:t>
         </w:r>
         <w:r>
           <w:rPr>
@@ -15118,7 +15103,7 @@
 </file>
 
 <file path=word/footnotes.xml><?xml version="1.0" encoding="utf-8"?>
-<w:footnotes xmlns:wpc="http://schemas.microsoft.com/office/word/2010/wordprocessingCanvas" xmlns:cx="http://schemas.microsoft.com/office/drawing/2014/chartex" xmlns:cx1="http://schemas.microsoft.com/office/drawing/2015/9/8/chartex" xmlns:cx2="http://schemas.microsoft.com/office/drawing/2015/10/21/chartex" xmlns:cx3="http://schemas.microsoft.com/office/drawing/2016/5/9/chartex" xmlns:cx4="http://schemas.microsoft.com/office/drawing/2016/5/10/chartex" xmlns:cx5="http://schemas.microsoft.com/office/drawing/2016/5/11/chartex" xmlns:cx6="http://schemas.microsoft.com/office/drawing/2016/5/12/chartex" xmlns:cx7="http://schemas.microsoft.com/office/drawing/2016/5/13/chartex" xmlns:cx8="http://schemas.microsoft.com/office/drawing/2016/5/14/chartex" xmlns:mc="http://schemas.openxmlformats.org/markup-compatibility/2006" xmlns:aink="http://schemas.microsoft.com/office/drawing/2016/ink" xmlns:am3d="http://schemas.microsoft.com/office/drawing/2017/model3d" xmlns:o="urn:schemas-microsoft-com:office:office" xmlns:r="http://schemas.openxmlformats.org/officeDocument/2006/relationships" xmlns:m="http://schemas.openxmlformats.org/officeDocument/2006/math" xmlns:v="urn:schemas-microsoft-com:vml" xmlns:wp14="http://schemas.microsoft.com/office/word/2010/wordprocessingDrawing" xmlns:wp="http://schemas.openxmlformats.org/drawingml/2006/wordprocessingDrawing" xmlns:w10="urn:schemas-microsoft-com:office:word" xmlns:w="http://schemas.openxmlformats.org/wordprocessingml/2006/main" xmlns:w14="http://schemas.microsoft.com/office/word/2010/wordml" xmlns:w15="http://schemas.microsoft.com/office/word/2012/wordml" xmlns:w16cex="http://schemas.microsoft.com/office/word/2018/wordml/cex" xmlns:w16cid="http://schemas.microsoft.com/office/word/2016/wordml/cid" xmlns:w16="http://schemas.microsoft.com/office/word/2018/wordml" xmlns:w16sdtdh="http://schemas.microsoft.com/office/word/2020/wordml/sdtdatahash" xmlns:w16se="http://schemas.microsoft.com/office/word/2015/wordml/symex" xmlns:wpg="http://schemas.microsoft.com/office/word/2010/wordprocessingGroup" xmlns:wpi="http://schemas.microsoft.com/office/word/2010/wordprocessingInk" xmlns:wne="http://schemas.microsoft.com/office/word/2006/wordml" xmlns:wps="http://schemas.microsoft.com/office/word/2010/wordprocessingShape" mc:Ignorable="w14 w15 w16se w16cid w16 w16cex w16sdtdh wp14">
+<w:footnotes xmlns:wpc="http://schemas.microsoft.com/office/word/2010/wordprocessingCanvas" xmlns:mc="http://schemas.openxmlformats.org/markup-compatibility/2006" xmlns:o="urn:schemas-microsoft-com:office:office" xmlns:r="http://schemas.openxmlformats.org/officeDocument/2006/relationships" xmlns:m="http://schemas.openxmlformats.org/officeDocument/2006/math" xmlns:v="urn:schemas-microsoft-com:vml" xmlns:wp14="http://schemas.microsoft.com/office/word/2010/wordprocessingDrawing" xmlns:wp="http://schemas.openxmlformats.org/drawingml/2006/wordprocessingDrawing" xmlns:w10="urn:schemas-microsoft-com:office:word" xmlns:w="http://schemas.openxmlformats.org/wordprocessingml/2006/main" xmlns:w14="http://schemas.microsoft.com/office/word/2010/wordml" xmlns:w15="http://schemas.microsoft.com/office/word/2012/wordml" xmlns:wpg="http://schemas.microsoft.com/office/word/2010/wordprocessingGroup" xmlns:wpi="http://schemas.microsoft.com/office/word/2010/wordprocessingInk" xmlns:wne="http://schemas.microsoft.com/office/word/2006/wordml" xmlns:wps="http://schemas.microsoft.com/office/word/2010/wordprocessingShape" mc:Ignorable="w14 w15 wp14">
   <w:footnote w:type="separator" w:id="-1">
     <w:p>
       <w:pPr>
@@ -15143,7 +15128,7 @@
 </file>
 
 <file path=word/header1.xml><?xml version="1.0" encoding="utf-8"?>
-<w:hdr xmlns:wpc="http://schemas.microsoft.com/office/word/2010/wordprocessingCanvas" xmlns:cx="http://schemas.microsoft.com/office/drawing/2014/chartex" xmlns:cx1="http://schemas.microsoft.com/office/drawing/2015/9/8/chartex" xmlns:cx2="http://schemas.microsoft.com/office/drawing/2015/10/21/chartex" xmlns:cx3="http://schemas.microsoft.com/office/drawing/2016/5/9/chartex" xmlns:cx4="http://schemas.microsoft.com/office/drawing/2016/5/10/chartex" xmlns:cx5="http://schemas.microsoft.com/office/drawing/2016/5/11/chartex" xmlns:cx6="http://schemas.microsoft.com/office/drawing/2016/5/12/chartex" xmlns:cx7="http://schemas.microsoft.com/office/drawing/2016/5/13/chartex" xmlns:cx8="http://schemas.microsoft.com/office/drawing/2016/5/14/chartex" xmlns:mc="http://schemas.openxmlformats.org/markup-compatibility/2006" xmlns:aink="http://schemas.microsoft.com/office/drawing/2016/ink" xmlns:am3d="http://schemas.microsoft.com/office/drawing/2017/model3d" xmlns:o="urn:schemas-microsoft-com:office:office" xmlns:r="http://schemas.openxmlformats.org/officeDocument/2006/relationships" xmlns:m="http://schemas.openxmlformats.org/officeDocument/2006/math" xmlns:v="urn:schemas-microsoft-com:vml" xmlns:wp14="http://schemas.microsoft.com/office/word/2010/wordprocessingDrawing" xmlns:wp="http://schemas.openxmlformats.org/drawingml/2006/wordprocessingDrawing" xmlns:w10="urn:schemas-microsoft-com:office:word" xmlns:w="http://schemas.openxmlformats.org/wordprocessingml/2006/main" xmlns:w14="http://schemas.microsoft.com/office/word/2010/wordml" xmlns:w15="http://schemas.microsoft.com/office/word/2012/wordml" xmlns:w16cex="http://schemas.microsoft.com/office/word/2018/wordml/cex" xmlns:w16cid="http://schemas.microsoft.com/office/word/2016/wordml/cid" xmlns:w16="http://schemas.microsoft.com/office/word/2018/wordml" xmlns:w16sdtdh="http://schemas.microsoft.com/office/word/2020/wordml/sdtdatahash" xmlns:w16se="http://schemas.microsoft.com/office/word/2015/wordml/symex" xmlns:wpg="http://schemas.microsoft.com/office/word/2010/wordprocessingGroup" xmlns:wpi="http://schemas.microsoft.com/office/word/2010/wordprocessingInk" xmlns:wne="http://schemas.microsoft.com/office/word/2006/wordml" xmlns:wps="http://schemas.microsoft.com/office/word/2010/wordprocessingShape" mc:Ignorable="w14 w15 w16se w16cid w16 w16cex w16sdtdh wp14">
+<w:hdr xmlns:wpc="http://schemas.microsoft.com/office/word/2010/wordprocessingCanvas" xmlns:mc="http://schemas.openxmlformats.org/markup-compatibility/2006" xmlns:o="urn:schemas-microsoft-com:office:office" xmlns:r="http://schemas.openxmlformats.org/officeDocument/2006/relationships" xmlns:m="http://schemas.openxmlformats.org/officeDocument/2006/math" xmlns:v="urn:schemas-microsoft-com:vml" xmlns:wp14="http://schemas.microsoft.com/office/word/2010/wordprocessingDrawing" xmlns:wp="http://schemas.openxmlformats.org/drawingml/2006/wordprocessingDrawing" xmlns:w10="urn:schemas-microsoft-com:office:word" xmlns:w="http://schemas.openxmlformats.org/wordprocessingml/2006/main" xmlns:w14="http://schemas.microsoft.com/office/word/2010/wordml" xmlns:w15="http://schemas.microsoft.com/office/word/2012/wordml" xmlns:wpg="http://schemas.microsoft.com/office/word/2010/wordprocessingGroup" xmlns:wpi="http://schemas.microsoft.com/office/word/2010/wordprocessingInk" xmlns:wne="http://schemas.microsoft.com/office/word/2006/wordml" xmlns:wps="http://schemas.microsoft.com/office/word/2010/wordprocessingShape" mc:Ignorable="w14 w15 wp14">
   <w:p>
     <w:pPr>
       <w:pStyle w:val="Header"/>
@@ -15153,7 +15138,10 @@
       </w:rPr>
     </w:pPr>
     <w:r>
-      <w:t>Software Requirement Specification (SRS) for F20-033</w:t>
+      <w:t xml:space="preserve">Software Requirement Specification (SRS) for </w:t>
+    </w:r>
+    <w:r>
+      <w:t>F20-031</w:t>
     </w:r>
   </w:p>
   <w:p>
@@ -15165,7 +15153,7 @@
 </file>
 
 <file path=word/numbering.xml><?xml version="1.0" encoding="utf-8"?>
-<w:numbering xmlns:wpc="http://schemas.microsoft.com/office/word/2010/wordprocessingCanvas" xmlns:cx="http://schemas.microsoft.com/office/drawing/2014/chartex" xmlns:cx1="http://schemas.microsoft.com/office/drawing/2015/9/8/chartex" xmlns:cx2="http://schemas.microsoft.com/office/drawing/2015/10/21/chartex" xmlns:cx3="http://schemas.microsoft.com/office/drawing/2016/5/9/chartex" xmlns:cx4="http://schemas.microsoft.com/office/drawing/2016/5/10/chartex" xmlns:cx5="http://schemas.microsoft.com/office/drawing/2016/5/11/chartex" xmlns:cx6="http://schemas.microsoft.com/office/drawing/2016/5/12/chartex" xmlns:cx7="http://schemas.microsoft.com/office/drawing/2016/5/13/chartex" xmlns:cx8="http://schemas.microsoft.com/office/drawing/2016/5/14/chartex" xmlns:mc="http://schemas.openxmlformats.org/markup-compatibility/2006" xmlns:aink="http://schemas.microsoft.com/office/drawing/2016/ink" xmlns:am3d="http://schemas.microsoft.com/office/drawing/2017/model3d" xmlns:o="urn:schemas-microsoft-com:office:office" xmlns:r="http://schemas.openxmlformats.org/officeDocument/2006/relationships" xmlns:m="http://schemas.openxmlformats.org/officeDocument/2006/math" xmlns:v="urn:schemas-microsoft-com:vml" xmlns:wp14="http://schemas.microsoft.com/office/word/2010/wordprocessingDrawing" xmlns:wp="http://schemas.openxmlformats.org/drawingml/2006/wordprocessingDrawing" xmlns:w10="urn:schemas-microsoft-com:office:word" xmlns:w="http://schemas.openxmlformats.org/wordprocessingml/2006/main" xmlns:w14="http://schemas.microsoft.com/office/word/2010/wordml" xmlns:w15="http://schemas.microsoft.com/office/word/2012/wordml" xmlns:w16cex="http://schemas.microsoft.com/office/word/2018/wordml/cex" xmlns:w16cid="http://schemas.microsoft.com/office/word/2016/wordml/cid" xmlns:w16="http://schemas.microsoft.com/office/word/2018/wordml" xmlns:w16sdtdh="http://schemas.microsoft.com/office/word/2020/wordml/sdtdatahash" xmlns:w16se="http://schemas.microsoft.com/office/word/2015/wordml/symex" xmlns:wpg="http://schemas.microsoft.com/office/word/2010/wordprocessingGroup" xmlns:wpi="http://schemas.microsoft.com/office/word/2010/wordprocessingInk" xmlns:wne="http://schemas.microsoft.com/office/word/2006/wordml" xmlns:wps="http://schemas.microsoft.com/office/word/2010/wordprocessingShape" mc:Ignorable="w14 w15 w16se w16cid w16 w16cex w16sdtdh wp14">
+<w:numbering xmlns:wpc="http://schemas.microsoft.com/office/word/2010/wordprocessingCanvas" xmlns:mc="http://schemas.openxmlformats.org/markup-compatibility/2006" xmlns:o="urn:schemas-microsoft-com:office:office" xmlns:r="http://schemas.openxmlformats.org/officeDocument/2006/relationships" xmlns:m="http://schemas.openxmlformats.org/officeDocument/2006/math" xmlns:v="urn:schemas-microsoft-com:vml" xmlns:wp14="http://schemas.microsoft.com/office/word/2010/wordprocessingDrawing" xmlns:wp="http://schemas.openxmlformats.org/drawingml/2006/wordprocessingDrawing" xmlns:w10="urn:schemas-microsoft-com:office:word" xmlns:w="http://schemas.openxmlformats.org/wordprocessingml/2006/main" xmlns:w14="http://schemas.microsoft.com/office/word/2010/wordml" xmlns:w15="http://schemas.microsoft.com/office/word/2012/wordml" xmlns:wpg="http://schemas.microsoft.com/office/word/2010/wordprocessingGroup" xmlns:wpi="http://schemas.microsoft.com/office/word/2010/wordprocessingInk" xmlns:wne="http://schemas.microsoft.com/office/word/2006/wordml" xmlns:wps="http://schemas.microsoft.com/office/word/2010/wordprocessingShape" mc:Ignorable="w14 w15 wp14">
   <w:abstractNum w:abstractNumId="0" w15:restartNumberingAfterBreak="0">
     <w:nsid w:val="03631921"/>
     <w:multiLevelType w:val="multilevel"/>
@@ -19352,14 +19340,14 @@
 </file>
 
 <file path=word/styles.xml><?xml version="1.0" encoding="utf-8"?>
-<w:styles xmlns:mc="http://schemas.openxmlformats.org/markup-compatibility/2006" xmlns:r="http://schemas.openxmlformats.org/officeDocument/2006/relationships" xmlns:w="http://schemas.openxmlformats.org/wordprocessingml/2006/main" xmlns:w14="http://schemas.microsoft.com/office/word/2010/wordml" xmlns:w15="http://schemas.microsoft.com/office/word/2012/wordml" xmlns:w16cex="http://schemas.microsoft.com/office/word/2018/wordml/cex" xmlns:w16cid="http://schemas.microsoft.com/office/word/2016/wordml/cid" xmlns:w16="http://schemas.microsoft.com/office/word/2018/wordml" xmlns:w16sdtdh="http://schemas.microsoft.com/office/word/2020/wordml/sdtdatahash" xmlns:w16se="http://schemas.microsoft.com/office/word/2015/wordml/symex" mc:Ignorable="w14 w15 w16se w16cid w16 w16cex w16sdtdh">
+<w:styles xmlns:mc="http://schemas.openxmlformats.org/markup-compatibility/2006" xmlns:r="http://schemas.openxmlformats.org/officeDocument/2006/relationships" xmlns:w="http://schemas.openxmlformats.org/wordprocessingml/2006/main" xmlns:w14="http://schemas.microsoft.com/office/word/2010/wordml" xmlns:w15="http://schemas.microsoft.com/office/word/2012/wordml" mc:Ignorable="w14 w15">
   <w:docDefaults>
     <w:rPrDefault>
       <w:rPr>
         <w:rFonts w:asciiTheme="minorHAnsi" w:eastAsiaTheme="minorHAnsi" w:hAnsiTheme="minorHAnsi" w:cstheme="minorBidi"/>
         <w:sz w:val="22"/>
         <w:szCs w:val="22"/>
-        <w:lang w:val="en-PK" w:eastAsia="en-US" w:bidi="ar-SA"/>
+        <w:lang w:val="aa-ET" w:eastAsia="en-US" w:bidi="ar-SA"/>
       </w:rPr>
     </w:rPrDefault>
     <w:pPrDefault>
@@ -19368,7 +19356,7 @@
       </w:pPr>
     </w:pPrDefault>
   </w:docDefaults>
-  <w:latentStyles w:defLockedState="0" w:defUIPriority="99" w:defSemiHidden="0" w:defUnhideWhenUsed="0" w:defQFormat="0" w:count="376">
+  <w:latentStyles w:defLockedState="0" w:defUIPriority="99" w:defSemiHidden="0" w:defUnhideWhenUsed="0" w:defQFormat="0" w:count="371">
     <w:lsdException w:name="Normal" w:uiPriority="0" w:qFormat="1"/>
     <w:lsdException w:name="heading 1" w:uiPriority="9" w:qFormat="1"/>
     <w:lsdException w:name="heading 2" w:semiHidden="1" w:uiPriority="9" w:unhideWhenUsed="1" w:qFormat="1"/>
@@ -19740,11 +19728,6 @@
     <w:lsdException w:name="List Table 5 Dark Accent 6" w:uiPriority="50"/>
     <w:lsdException w:name="List Table 6 Colorful Accent 6" w:uiPriority="51"/>
     <w:lsdException w:name="List Table 7 Colorful Accent 6" w:uiPriority="52"/>
-    <w:lsdException w:name="Mention" w:semiHidden="1" w:unhideWhenUsed="1"/>
-    <w:lsdException w:name="Smart Hyperlink" w:semiHidden="1" w:unhideWhenUsed="1"/>
-    <w:lsdException w:name="Hashtag" w:semiHidden="1" w:unhideWhenUsed="1"/>
-    <w:lsdException w:name="Unresolved Mention" w:semiHidden="1" w:unhideWhenUsed="1"/>
-    <w:lsdException w:name="Smart Link" w:semiHidden="1" w:unhideWhenUsed="1"/>
   </w:latentStyles>
   <w:style w:type="paragraph" w:default="1" w:styleId="Normal">
     <w:name w:val="Normal"/>
@@ -20472,7 +20455,7 @@
 </file>
 
 <file path=customXml/itemProps1.xml><?xml version="1.0" encoding="utf-8"?>
-<ds:datastoreItem xmlns:ds="http://schemas.openxmlformats.org/officeDocument/2006/customXml" ds:itemID="{20AE260A-5640-4737-A728-A2F334D694A5}">
+<ds:datastoreItem xmlns:ds="http://schemas.openxmlformats.org/officeDocument/2006/customXml" ds:itemID="{917B0233-E4DD-40E5-BF2D-D584712F226D}">
   <ds:schemaRefs>
     <ds:schemaRef ds:uri="http://schemas.openxmlformats.org/officeDocument/2006/bibliography"/>
   </ds:schemaRefs>

</xml_diff>